<commit_message>
Spec Study MS with role, interfaces and functionalities
</commit_message>
<xml_diff>
--- a/docs/Shanoir-NG_Study.docx
+++ b/docs/Shanoir-NG_Study.docx
@@ -121,7 +121,7 @@
           <w:r>
             <w:fldChar w:fldCharType="separate"/>
           </w:r>
-          <w:hyperlink w:anchor="_Toc472521625" w:history="1">
+          <w:hyperlink w:anchor="_Toc472667304" w:history="1">
             <w:r>
               <w:rPr>
                 <w:rStyle w:val="Hyperlink"/>
@@ -165,7 +165,7 @@
                 <w:noProof/>
                 <w:webHidden/>
               </w:rPr>
-              <w:instrText xml:space="preserve"> PAGEREF _Toc472521625 \h </w:instrText>
+              <w:instrText xml:space="preserve"> PAGEREF _Toc472667304 \h </w:instrText>
             </w:r>
             <w:r>
               <w:rPr>
@@ -209,7 +209,7 @@
               <w:lang w:val="pl-PL" w:eastAsia="pl-PL"/>
             </w:rPr>
           </w:pPr>
-          <w:hyperlink w:anchor="_Toc472521626" w:history="1">
+          <w:hyperlink w:anchor="_Toc472667305" w:history="1">
             <w:r>
               <w:rPr>
                 <w:rStyle w:val="Hyperlink"/>
@@ -253,7 +253,7 @@
                 <w:noProof/>
                 <w:webHidden/>
               </w:rPr>
-              <w:instrText xml:space="preserve"> PAGEREF _Toc472521626 \h </w:instrText>
+              <w:instrText xml:space="preserve"> PAGEREF _Toc472667305 \h </w:instrText>
             </w:r>
             <w:r>
               <w:rPr>
@@ -297,7 +297,7 @@
               <w:lang w:val="pl-PL" w:eastAsia="pl-PL"/>
             </w:rPr>
           </w:pPr>
-          <w:hyperlink w:anchor="_Toc472521627" w:history="1">
+          <w:hyperlink w:anchor="_Toc472667306" w:history="1">
             <w:r>
               <w:rPr>
                 <w:rStyle w:val="Hyperlink"/>
@@ -341,7 +341,7 @@
                 <w:noProof/>
                 <w:webHidden/>
               </w:rPr>
-              <w:instrText xml:space="preserve"> PAGEREF _Toc472521627 \h </w:instrText>
+              <w:instrText xml:space="preserve"> PAGEREF _Toc472667306 \h </w:instrText>
             </w:r>
             <w:r>
               <w:rPr>
@@ -385,7 +385,7 @@
               <w:lang w:val="pl-PL" w:eastAsia="pl-PL"/>
             </w:rPr>
           </w:pPr>
-          <w:hyperlink w:anchor="_Toc472521628" w:history="1">
+          <w:hyperlink w:anchor="_Toc472667307" w:history="1">
             <w:r>
               <w:rPr>
                 <w:rStyle w:val="Hyperlink"/>
@@ -429,7 +429,7 @@
                 <w:noProof/>
                 <w:webHidden/>
               </w:rPr>
-              <w:instrText xml:space="preserve"> PAGEREF _Toc472521628 \h </w:instrText>
+              <w:instrText xml:space="preserve"> PAGEREF _Toc472667307 \h </w:instrText>
             </w:r>
             <w:r>
               <w:rPr>
@@ -473,7 +473,7 @@
               <w:lang w:val="pl-PL" w:eastAsia="pl-PL"/>
             </w:rPr>
           </w:pPr>
-          <w:hyperlink w:anchor="_Toc472521629" w:history="1">
+          <w:hyperlink w:anchor="_Toc472667308" w:history="1">
             <w:r>
               <w:rPr>
                 <w:rStyle w:val="Hyperlink"/>
@@ -517,7 +517,7 @@
                 <w:noProof/>
                 <w:webHidden/>
               </w:rPr>
-              <w:instrText xml:space="preserve"> PAGEREF _Toc472521629 \h </w:instrText>
+              <w:instrText xml:space="preserve"> PAGEREF _Toc472667308 \h </w:instrText>
             </w:r>
             <w:r>
               <w:rPr>
@@ -561,7 +561,7 @@
               <w:lang w:val="pl-PL" w:eastAsia="pl-PL"/>
             </w:rPr>
           </w:pPr>
-          <w:hyperlink w:anchor="_Toc472521630" w:history="1">
+          <w:hyperlink w:anchor="_Toc472667309" w:history="1">
             <w:r>
               <w:rPr>
                 <w:rStyle w:val="Hyperlink"/>
@@ -605,7 +605,7 @@
                 <w:noProof/>
                 <w:webHidden/>
               </w:rPr>
-              <w:instrText xml:space="preserve"> PAGEREF _Toc472521630 \h </w:instrText>
+              <w:instrText xml:space="preserve"> PAGEREF _Toc472667309 \h </w:instrText>
             </w:r>
             <w:r>
               <w:rPr>
@@ -649,7 +649,7 @@
               <w:lang w:val="pl-PL" w:eastAsia="pl-PL"/>
             </w:rPr>
           </w:pPr>
-          <w:hyperlink w:anchor="_Toc472521631" w:history="1">
+          <w:hyperlink w:anchor="_Toc472667310" w:history="1">
             <w:r>
               <w:rPr>
                 <w:rStyle w:val="Hyperlink"/>
@@ -693,7 +693,7 @@
                 <w:noProof/>
                 <w:webHidden/>
               </w:rPr>
-              <w:instrText xml:space="preserve"> PAGEREF _Toc472521631 \h </w:instrText>
+              <w:instrText xml:space="preserve"> PAGEREF _Toc472667310 \h </w:instrText>
             </w:r>
             <w:r>
               <w:rPr>
@@ -737,7 +737,7 @@
               <w:lang w:val="pl-PL" w:eastAsia="pl-PL"/>
             </w:rPr>
           </w:pPr>
-          <w:hyperlink w:anchor="_Toc472521632" w:history="1">
+          <w:hyperlink w:anchor="_Toc472667311" w:history="1">
             <w:r>
               <w:rPr>
                 <w:rStyle w:val="Hyperlink"/>
@@ -781,7 +781,7 @@
                 <w:noProof/>
                 <w:webHidden/>
               </w:rPr>
-              <w:instrText xml:space="preserve"> PAGEREF _Toc472521632 \h </w:instrText>
+              <w:instrText xml:space="preserve"> PAGEREF _Toc472667311 \h </w:instrText>
             </w:r>
             <w:r>
               <w:rPr>
@@ -825,7 +825,7 @@
               <w:lang w:val="pl-PL" w:eastAsia="pl-PL"/>
             </w:rPr>
           </w:pPr>
-          <w:hyperlink w:anchor="_Toc472521633" w:history="1">
+          <w:hyperlink w:anchor="_Toc472667312" w:history="1">
             <w:r>
               <w:rPr>
                 <w:rStyle w:val="Hyperlink"/>
@@ -869,7 +869,7 @@
                 <w:noProof/>
                 <w:webHidden/>
               </w:rPr>
-              <w:instrText xml:space="preserve"> PAGEREF _Toc472521633 \h </w:instrText>
+              <w:instrText xml:space="preserve"> PAGEREF _Toc472667312 \h </w:instrText>
             </w:r>
             <w:r>
               <w:rPr>
@@ -913,7 +913,7 @@
               <w:lang w:val="pl-PL" w:eastAsia="pl-PL"/>
             </w:rPr>
           </w:pPr>
-          <w:hyperlink w:anchor="_Toc472521634" w:history="1">
+          <w:hyperlink w:anchor="_Toc472667313" w:history="1">
             <w:r>
               <w:rPr>
                 <w:rStyle w:val="Hyperlink"/>
@@ -957,7 +957,7 @@
                 <w:noProof/>
                 <w:webHidden/>
               </w:rPr>
-              <w:instrText xml:space="preserve"> PAGEREF _Toc472521634 \h </w:instrText>
+              <w:instrText xml:space="preserve"> PAGEREF _Toc472667313 \h </w:instrText>
             </w:r>
             <w:r>
               <w:rPr>
@@ -1001,7 +1001,7 @@
               <w:lang w:val="pl-PL" w:eastAsia="pl-PL"/>
             </w:rPr>
           </w:pPr>
-          <w:hyperlink w:anchor="_Toc472521635" w:history="1">
+          <w:hyperlink w:anchor="_Toc472667314" w:history="1">
             <w:r>
               <w:rPr>
                 <w:rStyle w:val="Hyperlink"/>
@@ -1045,7 +1045,7 @@
                 <w:noProof/>
                 <w:webHidden/>
               </w:rPr>
-              <w:instrText xml:space="preserve"> PAGEREF _Toc472521635 \h </w:instrText>
+              <w:instrText xml:space="preserve"> PAGEREF _Toc472667314 \h </w:instrText>
             </w:r>
             <w:r>
               <w:rPr>
@@ -1089,7 +1089,7 @@
               <w:lang w:val="pl-PL" w:eastAsia="pl-PL"/>
             </w:rPr>
           </w:pPr>
-          <w:hyperlink w:anchor="_Toc472521636" w:history="1">
+          <w:hyperlink w:anchor="_Toc472667315" w:history="1">
             <w:r>
               <w:rPr>
                 <w:rStyle w:val="Hyperlink"/>
@@ -1133,7 +1133,7 @@
                 <w:noProof/>
                 <w:webHidden/>
               </w:rPr>
-              <w:instrText xml:space="preserve"> PAGEREF _Toc472521636 \h </w:instrText>
+              <w:instrText xml:space="preserve"> PAGEREF _Toc472667315 \h </w:instrText>
             </w:r>
             <w:r>
               <w:rPr>
@@ -1177,7 +1177,7 @@
               <w:lang w:val="pl-PL" w:eastAsia="pl-PL"/>
             </w:rPr>
           </w:pPr>
-          <w:hyperlink w:anchor="_Toc472521637" w:history="1">
+          <w:hyperlink w:anchor="_Toc472667316" w:history="1">
             <w:r>
               <w:rPr>
                 <w:rStyle w:val="Hyperlink"/>
@@ -1221,7 +1221,7 @@
                 <w:noProof/>
                 <w:webHidden/>
               </w:rPr>
-              <w:instrText xml:space="preserve"> PAGEREF _Toc472521637 \h </w:instrText>
+              <w:instrText xml:space="preserve"> PAGEREF _Toc472667316 \h </w:instrText>
             </w:r>
             <w:r>
               <w:rPr>
@@ -1265,7 +1265,7 @@
               <w:lang w:val="pl-PL" w:eastAsia="pl-PL"/>
             </w:rPr>
           </w:pPr>
-          <w:hyperlink w:anchor="_Toc472521638" w:history="1">
+          <w:hyperlink w:anchor="_Toc472667317" w:history="1">
             <w:r>
               <w:rPr>
                 <w:rStyle w:val="Hyperlink"/>
@@ -1309,7 +1309,7 @@
                 <w:noProof/>
                 <w:webHidden/>
               </w:rPr>
-              <w:instrText xml:space="preserve"> PAGEREF _Toc472521638 \h </w:instrText>
+              <w:instrText xml:space="preserve"> PAGEREF _Toc472667317 \h </w:instrText>
             </w:r>
             <w:r>
               <w:rPr>
@@ -1353,7 +1353,7 @@
               <w:lang w:val="pl-PL" w:eastAsia="pl-PL"/>
             </w:rPr>
           </w:pPr>
-          <w:hyperlink w:anchor="_Toc472521639" w:history="1">
+          <w:hyperlink w:anchor="_Toc472667318" w:history="1">
             <w:r>
               <w:rPr>
                 <w:rStyle w:val="Hyperlink"/>
@@ -1397,7 +1397,7 @@
                 <w:noProof/>
                 <w:webHidden/>
               </w:rPr>
-              <w:instrText xml:space="preserve"> PAGEREF _Toc472521639 \h </w:instrText>
+              <w:instrText xml:space="preserve"> PAGEREF _Toc472667318 \h </w:instrText>
             </w:r>
             <w:r>
               <w:rPr>
@@ -1441,7 +1441,7 @@
               <w:lang w:val="pl-PL" w:eastAsia="pl-PL"/>
             </w:rPr>
           </w:pPr>
-          <w:hyperlink w:anchor="_Toc472521640" w:history="1">
+          <w:hyperlink w:anchor="_Toc472667319" w:history="1">
             <w:r>
               <w:rPr>
                 <w:rStyle w:val="Hyperlink"/>
@@ -1485,7 +1485,7 @@
                 <w:noProof/>
                 <w:webHidden/>
               </w:rPr>
-              <w:instrText xml:space="preserve"> PAGEREF _Toc472521640 \h </w:instrText>
+              <w:instrText xml:space="preserve"> PAGEREF _Toc472667319 \h </w:instrText>
             </w:r>
             <w:r>
               <w:rPr>
@@ -1529,7 +1529,7 @@
               <w:lang w:val="pl-PL" w:eastAsia="pl-PL"/>
             </w:rPr>
           </w:pPr>
-          <w:hyperlink w:anchor="_Toc472521641" w:history="1">
+          <w:hyperlink w:anchor="_Toc472667320" w:history="1">
             <w:r>
               <w:rPr>
                 <w:rStyle w:val="Hyperlink"/>
@@ -1552,17 +1552,7 @@
                 <w:noProof/>
                 <w:lang w:val="en-US"/>
               </w:rPr>
-              <w:t>List of me</w:t>
-            </w:r>
-            <w:bookmarkStart w:id="0" w:name="_GoBack"/>
-            <w:bookmarkEnd w:id="0"/>
-            <w:r>
-              <w:rPr>
-                <w:rStyle w:val="Hyperlink"/>
-                <w:noProof/>
-                <w:lang w:val="en-US"/>
-              </w:rPr>
-              <w:t>mbers (new)</w:t>
+              <w:t>List of members (new)</w:t>
             </w:r>
             <w:r>
               <w:rPr>
@@ -1583,7 +1573,7 @@
                 <w:noProof/>
                 <w:webHidden/>
               </w:rPr>
-              <w:instrText xml:space="preserve"> PAGEREF _Toc472521641 \h </w:instrText>
+              <w:instrText xml:space="preserve"> PAGEREF _Toc472667320 \h </w:instrText>
             </w:r>
             <w:r>
               <w:rPr>
@@ -1627,7 +1617,7 @@
               <w:lang w:val="pl-PL" w:eastAsia="pl-PL"/>
             </w:rPr>
           </w:pPr>
-          <w:hyperlink w:anchor="_Toc472521642" w:history="1">
+          <w:hyperlink w:anchor="_Toc472667321" w:history="1">
             <w:r>
               <w:rPr>
                 <w:rStyle w:val="Hyperlink"/>
@@ -1671,7 +1661,7 @@
                 <w:noProof/>
                 <w:webHidden/>
               </w:rPr>
-              <w:instrText xml:space="preserve"> PAGEREF _Toc472521642 \h </w:instrText>
+              <w:instrText xml:space="preserve"> PAGEREF _Toc472667321 \h </w:instrText>
             </w:r>
             <w:r>
               <w:rPr>
@@ -1715,7 +1705,7 @@
               <w:lang w:val="pl-PL" w:eastAsia="pl-PL"/>
             </w:rPr>
           </w:pPr>
-          <w:hyperlink w:anchor="_Toc472521643" w:history="1">
+          <w:hyperlink w:anchor="_Toc472667322" w:history="1">
             <w:r>
               <w:rPr>
                 <w:rStyle w:val="Hyperlink"/>
@@ -1759,7 +1749,7 @@
                 <w:noProof/>
                 <w:webHidden/>
               </w:rPr>
-              <w:instrText xml:space="preserve"> PAGEREF _Toc472521643 \h </w:instrText>
+              <w:instrText xml:space="preserve"> PAGEREF _Toc472667322 \h </w:instrText>
             </w:r>
             <w:r>
               <w:rPr>
@@ -1803,7 +1793,7 @@
               <w:lang w:val="pl-PL" w:eastAsia="pl-PL"/>
             </w:rPr>
           </w:pPr>
-          <w:hyperlink w:anchor="_Toc472521644" w:history="1">
+          <w:hyperlink w:anchor="_Toc472667323" w:history="1">
             <w:r>
               <w:rPr>
                 <w:rStyle w:val="Hyperlink"/>
@@ -1847,7 +1837,7 @@
                 <w:noProof/>
                 <w:webHidden/>
               </w:rPr>
-              <w:instrText xml:space="preserve"> PAGEREF _Toc472521644 \h </w:instrText>
+              <w:instrText xml:space="preserve"> PAGEREF _Toc472667323 \h </w:instrText>
             </w:r>
             <w:r>
               <w:rPr>
@@ -1891,7 +1881,7 @@
               <w:lang w:val="pl-PL" w:eastAsia="pl-PL"/>
             </w:rPr>
           </w:pPr>
-          <w:hyperlink w:anchor="_Toc472521645" w:history="1">
+          <w:hyperlink w:anchor="_Toc472667324" w:history="1">
             <w:r>
               <w:rPr>
                 <w:rStyle w:val="Hyperlink"/>
@@ -1935,7 +1925,7 @@
                 <w:noProof/>
                 <w:webHidden/>
               </w:rPr>
-              <w:instrText xml:space="preserve"> PAGEREF _Toc472521645 \h </w:instrText>
+              <w:instrText xml:space="preserve"> PAGEREF _Toc472667324 \h </w:instrText>
             </w:r>
             <w:r>
               <w:rPr>
@@ -1979,7 +1969,7 @@
               <w:lang w:val="pl-PL" w:eastAsia="pl-PL"/>
             </w:rPr>
           </w:pPr>
-          <w:hyperlink w:anchor="_Toc472521646" w:history="1">
+          <w:hyperlink w:anchor="_Toc472667325" w:history="1">
             <w:r>
               <w:rPr>
                 <w:rStyle w:val="Hyperlink"/>
@@ -2023,7 +2013,7 @@
                 <w:noProof/>
                 <w:webHidden/>
               </w:rPr>
-              <w:instrText xml:space="preserve"> PAGEREF _Toc472521646 \h </w:instrText>
+              <w:instrText xml:space="preserve"> PAGEREF _Toc472667325 \h </w:instrText>
             </w:r>
             <w:r>
               <w:rPr>
@@ -2067,7 +2057,7 @@
               <w:lang w:val="pl-PL" w:eastAsia="pl-PL"/>
             </w:rPr>
           </w:pPr>
-          <w:hyperlink w:anchor="_Toc472521647" w:history="1">
+          <w:hyperlink w:anchor="_Toc472667326" w:history="1">
             <w:r>
               <w:rPr>
                 <w:rStyle w:val="Hyperlink"/>
@@ -2111,7 +2101,7 @@
                 <w:noProof/>
                 <w:webHidden/>
               </w:rPr>
-              <w:instrText xml:space="preserve"> PAGEREF _Toc472521647 \h </w:instrText>
+              <w:instrText xml:space="preserve"> PAGEREF _Toc472667326 \h </w:instrText>
             </w:r>
             <w:r>
               <w:rPr>
@@ -2155,7 +2145,7 @@
               <w:lang w:val="pl-PL" w:eastAsia="pl-PL"/>
             </w:rPr>
           </w:pPr>
-          <w:hyperlink w:anchor="_Toc472521648" w:history="1">
+          <w:hyperlink w:anchor="_Toc472667327" w:history="1">
             <w:r>
               <w:rPr>
                 <w:rStyle w:val="Hyperlink"/>
@@ -2199,7 +2189,7 @@
                 <w:noProof/>
                 <w:webHidden/>
               </w:rPr>
-              <w:instrText xml:space="preserve"> PAGEREF _Toc472521648 \h </w:instrText>
+              <w:instrText xml:space="preserve"> PAGEREF _Toc472667327 \h </w:instrText>
             </w:r>
             <w:r>
               <w:rPr>
@@ -2243,7 +2233,7 @@
               <w:lang w:val="pl-PL" w:eastAsia="pl-PL"/>
             </w:rPr>
           </w:pPr>
-          <w:hyperlink w:anchor="_Toc472521649" w:history="1">
+          <w:hyperlink w:anchor="_Toc472667328" w:history="1">
             <w:r>
               <w:rPr>
                 <w:rStyle w:val="Hyperlink"/>
@@ -2287,7 +2277,7 @@
                 <w:noProof/>
                 <w:webHidden/>
               </w:rPr>
-              <w:instrText xml:space="preserve"> PAGEREF _Toc472521649 \h </w:instrText>
+              <w:instrText xml:space="preserve"> PAGEREF _Toc472667328 \h </w:instrText>
             </w:r>
             <w:r>
               <w:rPr>
@@ -2331,7 +2321,7 @@
               <w:lang w:val="pl-PL" w:eastAsia="pl-PL"/>
             </w:rPr>
           </w:pPr>
-          <w:hyperlink w:anchor="_Toc472521650" w:history="1">
+          <w:hyperlink w:anchor="_Toc472667329" w:history="1">
             <w:r>
               <w:rPr>
                 <w:rStyle w:val="Hyperlink"/>
@@ -2375,7 +2365,7 @@
                 <w:noProof/>
                 <w:webHidden/>
               </w:rPr>
-              <w:instrText xml:space="preserve"> PAGEREF _Toc472521650 \h </w:instrText>
+              <w:instrText xml:space="preserve"> PAGEREF _Toc472667329 \h </w:instrText>
             </w:r>
             <w:r>
               <w:rPr>
@@ -2419,7 +2409,7 @@
               <w:lang w:val="pl-PL" w:eastAsia="pl-PL"/>
             </w:rPr>
           </w:pPr>
-          <w:hyperlink w:anchor="_Toc472521651" w:history="1">
+          <w:hyperlink w:anchor="_Toc472667330" w:history="1">
             <w:r>
               <w:rPr>
                 <w:rStyle w:val="Hyperlink"/>
@@ -2463,7 +2453,7 @@
                 <w:noProof/>
                 <w:webHidden/>
               </w:rPr>
-              <w:instrText xml:space="preserve"> PAGEREF _Toc472521651 \h </w:instrText>
+              <w:instrText xml:space="preserve"> PAGEREF _Toc472667330 \h </w:instrText>
             </w:r>
             <w:r>
               <w:rPr>
@@ -2507,7 +2497,7 @@
               <w:lang w:val="pl-PL" w:eastAsia="pl-PL"/>
             </w:rPr>
           </w:pPr>
-          <w:hyperlink w:anchor="_Toc472521652" w:history="1">
+          <w:hyperlink w:anchor="_Toc472667331" w:history="1">
             <w:r>
               <w:rPr>
                 <w:rStyle w:val="Hyperlink"/>
@@ -2551,7 +2541,7 @@
                 <w:noProof/>
                 <w:webHidden/>
               </w:rPr>
-              <w:instrText xml:space="preserve"> PAGEREF _Toc472521652 \h </w:instrText>
+              <w:instrText xml:space="preserve"> PAGEREF _Toc472667331 \h </w:instrText>
             </w:r>
             <w:r>
               <w:rPr>
@@ -2595,7 +2585,7 @@
               <w:lang w:val="pl-PL" w:eastAsia="pl-PL"/>
             </w:rPr>
           </w:pPr>
-          <w:hyperlink w:anchor="_Toc472521653" w:history="1">
+          <w:hyperlink w:anchor="_Toc472667332" w:history="1">
             <w:r>
               <w:rPr>
                 <w:rStyle w:val="Hyperlink"/>
@@ -2639,7 +2629,7 @@
                 <w:noProof/>
                 <w:webHidden/>
               </w:rPr>
-              <w:instrText xml:space="preserve"> PAGEREF _Toc472521653 \h </w:instrText>
+              <w:instrText xml:space="preserve"> PAGEREF _Toc472667332 \h </w:instrText>
             </w:r>
             <w:r>
               <w:rPr>
@@ -2683,7 +2673,7 @@
               <w:lang w:val="pl-PL" w:eastAsia="pl-PL"/>
             </w:rPr>
           </w:pPr>
-          <w:hyperlink w:anchor="_Toc472521654" w:history="1">
+          <w:hyperlink w:anchor="_Toc472667333" w:history="1">
             <w:r>
               <w:rPr>
                 <w:rStyle w:val="Hyperlink"/>
@@ -2727,7 +2717,7 @@
                 <w:noProof/>
                 <w:webHidden/>
               </w:rPr>
-              <w:instrText xml:space="preserve"> PAGEREF _Toc472521654 \h </w:instrText>
+              <w:instrText xml:space="preserve"> PAGEREF _Toc472667333 \h </w:instrText>
             </w:r>
             <w:r>
               <w:rPr>
@@ -2771,7 +2761,7 @@
               <w:lang w:val="pl-PL" w:eastAsia="pl-PL"/>
             </w:rPr>
           </w:pPr>
-          <w:hyperlink w:anchor="_Toc472521655" w:history="1">
+          <w:hyperlink w:anchor="_Toc472667334" w:history="1">
             <w:r>
               <w:rPr>
                 <w:rStyle w:val="Hyperlink"/>
@@ -2815,7 +2805,7 @@
                 <w:noProof/>
                 <w:webHidden/>
               </w:rPr>
-              <w:instrText xml:space="preserve"> PAGEREF _Toc472521655 \h </w:instrText>
+              <w:instrText xml:space="preserve"> PAGEREF _Toc472667334 \h </w:instrText>
             </w:r>
             <w:r>
               <w:rPr>
@@ -2859,7 +2849,7 @@
               <w:lang w:val="pl-PL" w:eastAsia="pl-PL"/>
             </w:rPr>
           </w:pPr>
-          <w:hyperlink w:anchor="_Toc472521656" w:history="1">
+          <w:hyperlink w:anchor="_Toc472667335" w:history="1">
             <w:r>
               <w:rPr>
                 <w:rStyle w:val="Hyperlink"/>
@@ -2903,7 +2893,7 @@
                 <w:noProof/>
                 <w:webHidden/>
               </w:rPr>
-              <w:instrText xml:space="preserve"> PAGEREF _Toc472521656 \h </w:instrText>
+              <w:instrText xml:space="preserve"> PAGEREF _Toc472667335 \h </w:instrText>
             </w:r>
             <w:r>
               <w:rPr>
@@ -2947,7 +2937,7 @@
               <w:lang w:val="pl-PL" w:eastAsia="pl-PL"/>
             </w:rPr>
           </w:pPr>
-          <w:hyperlink w:anchor="_Toc472521657" w:history="1">
+          <w:hyperlink w:anchor="_Toc472667336" w:history="1">
             <w:r>
               <w:rPr>
                 <w:rStyle w:val="Hyperlink"/>
@@ -2991,7 +2981,7 @@
                 <w:noProof/>
                 <w:webHidden/>
               </w:rPr>
-              <w:instrText xml:space="preserve"> PAGEREF _Toc472521657 \h </w:instrText>
+              <w:instrText xml:space="preserve"> PAGEREF _Toc472667336 \h </w:instrText>
             </w:r>
             <w:r>
               <w:rPr>
@@ -3035,7 +3025,7 @@
               <w:lang w:val="pl-PL" w:eastAsia="pl-PL"/>
             </w:rPr>
           </w:pPr>
-          <w:hyperlink w:anchor="_Toc472521658" w:history="1">
+          <w:hyperlink w:anchor="_Toc472667337" w:history="1">
             <w:r>
               <w:rPr>
                 <w:rStyle w:val="Hyperlink"/>
@@ -3079,7 +3069,7 @@
                 <w:noProof/>
                 <w:webHidden/>
               </w:rPr>
-              <w:instrText xml:space="preserve"> PAGEREF _Toc472521658 \h </w:instrText>
+              <w:instrText xml:space="preserve"> PAGEREF _Toc472667337 \h </w:instrText>
             </w:r>
             <w:r>
               <w:rPr>
@@ -3099,7 +3089,7 @@
                 <w:noProof/>
                 <w:webHidden/>
               </w:rPr>
-              <w:t>4</w:t>
+              <w:t>5</w:t>
             </w:r>
             <w:r>
               <w:rPr>
@@ -3122,6 +3112,8 @@
             <w:fldChar w:fldCharType="end"/>
           </w:r>
         </w:p>
+        <w:bookmarkStart w:id="0" w:name="_GoBack" w:displacedByCustomXml="next"/>
+        <w:bookmarkEnd w:id="0" w:displacedByCustomXml="next"/>
       </w:sdtContent>
     </w:sdt>
     <w:p>
@@ -3133,7 +3125,7 @@
         </w:rPr>
       </w:pPr>
       <w:bookmarkStart w:id="1" w:name="_Toc447099453"/>
-      <w:bookmarkStart w:id="2" w:name="_Toc472521625"/>
+      <w:bookmarkStart w:id="2" w:name="_Toc472667304"/>
       <w:r>
         <w:rPr>
           <w:lang w:val="en-US"/>
@@ -3163,7 +3155,7 @@
           <w:lang w:val="en-US"/>
         </w:rPr>
       </w:pPr>
-      <w:bookmarkStart w:id="3" w:name="_Toc472521626"/>
+      <w:bookmarkStart w:id="3" w:name="_Toc472667305"/>
       <w:r>
         <w:rPr>
           <w:lang w:val="en-US"/>
@@ -3210,7 +3202,7 @@
           <w:lang w:val="en-US"/>
         </w:rPr>
       </w:pPr>
-      <w:bookmarkStart w:id="4" w:name="_Toc472521627"/>
+      <w:bookmarkStart w:id="4" w:name="_Toc472667306"/>
       <w:r>
         <w:rPr>
           <w:lang w:val="en-US"/>
@@ -3402,35 +3394,6 @@
     </w:p>
     <w:p>
       <w:pPr>
-        <w:pStyle w:val="Heading2"/>
-        <w:rPr>
-          <w:lang w:val="en-US"/>
-        </w:rPr>
-      </w:pPr>
-      <w:bookmarkStart w:id="5" w:name="_Toc472521628"/>
-      <w:r>
-        <w:rPr>
-          <w:lang w:val="en-US"/>
-        </w:rPr>
-        <w:t>Application users</w:t>
-      </w:r>
-      <w:bookmarkEnd w:id="5"/>
-    </w:p>
-    <w:p>
-      <w:pPr>
-        <w:rPr>
-          <w:lang w:val="en-US"/>
-        </w:rPr>
-      </w:pPr>
-      <w:r>
-        <w:rPr>
-          <w:lang w:val="en-US"/>
-        </w:rPr>
-        <w:t>Target population is:</w:t>
-      </w:r>
-    </w:p>
-    <w:p>
-      <w:pPr>
         <w:pStyle w:val="ListParagraph"/>
         <w:numPr>
           <w:ilvl w:val="0"/>
@@ -3440,11 +3403,48 @@
           <w:lang w:val="en-US"/>
         </w:rPr>
       </w:pPr>
-      <w:r>
-        <w:rPr>
-          <w:lang w:val="en-US"/>
-        </w:rPr>
-        <w:t>Shanoir administrators</w:t>
+      <w:commentRangeStart w:id="5"/>
+      <w:r>
+        <w:rPr>
+          <w:lang w:val="en-US"/>
+        </w:rPr>
+        <w:t>Export study</w:t>
+      </w:r>
+      <w:commentRangeEnd w:id="5"/>
+      <w:r>
+        <w:rPr>
+          <w:rStyle w:val="CommentReference"/>
+        </w:rPr>
+        <w:commentReference w:id="5"/>
+      </w:r>
+    </w:p>
+    <w:p>
+      <w:pPr>
+        <w:pStyle w:val="Heading2"/>
+        <w:rPr>
+          <w:lang w:val="en-US"/>
+        </w:rPr>
+      </w:pPr>
+      <w:bookmarkStart w:id="6" w:name="_Toc472667307"/>
+      <w:r>
+        <w:rPr>
+          <w:lang w:val="en-US"/>
+        </w:rPr>
+        <w:t>Application users</w:t>
+      </w:r>
+      <w:bookmarkEnd w:id="6"/>
+    </w:p>
+    <w:p>
+      <w:pPr>
+        <w:rPr>
+          <w:lang w:val="en-US"/>
+        </w:rPr>
+      </w:pPr>
+      <w:r>
+        <w:rPr>
+          <w:lang w:val="en-US"/>
+        </w:rPr>
+        <w:t>Target population is:</w:t>
       </w:r>
     </w:p>
     <w:p>
@@ -3462,6 +3462,24 @@
         <w:rPr>
           <w:lang w:val="en-US"/>
         </w:rPr>
+        <w:t>Shanoir administrators</w:t>
+      </w:r>
+    </w:p>
+    <w:p>
+      <w:pPr>
+        <w:pStyle w:val="ListParagraph"/>
+        <w:numPr>
+          <w:ilvl w:val="0"/>
+          <w:numId w:val="8"/>
+        </w:numPr>
+        <w:rPr>
+          <w:lang w:val="en-US"/>
+        </w:rPr>
+      </w:pPr>
+      <w:r>
+        <w:rPr>
+          <w:lang w:val="en-US"/>
+        </w:rPr>
         <w:t>Shanoir users of any level</w:t>
       </w:r>
     </w:p>
@@ -3473,14 +3491,14 @@
           <w:lang w:val="en-US"/>
         </w:rPr>
       </w:pPr>
-      <w:bookmarkStart w:id="6" w:name="_Toc472521629"/>
+      <w:bookmarkStart w:id="7" w:name="_Toc472667308"/>
       <w:r>
         <w:rPr>
           <w:lang w:val="en-US"/>
         </w:rPr>
         <w:t>Functional architecture</w:t>
       </w:r>
-      <w:bookmarkEnd w:id="6"/>
+      <w:bookmarkEnd w:id="7"/>
     </w:p>
     <w:p>
       <w:pPr>
@@ -3489,14 +3507,14 @@
           <w:lang w:val="en-US"/>
         </w:rPr>
       </w:pPr>
-      <w:bookmarkStart w:id="7" w:name="_Toc472521630"/>
+      <w:bookmarkStart w:id="8" w:name="_Toc472667309"/>
       <w:r>
         <w:rPr>
           <w:lang w:val="en-US"/>
         </w:rPr>
         <w:t>Study</w:t>
       </w:r>
-      <w:bookmarkEnd w:id="7"/>
+      <w:bookmarkEnd w:id="8"/>
     </w:p>
     <w:p>
       <w:pPr>
@@ -3505,14 +3523,14 @@
           <w:lang w:val="en-US"/>
         </w:rPr>
       </w:pPr>
-      <w:bookmarkStart w:id="8" w:name="_Toc472521631"/>
+      <w:bookmarkStart w:id="9" w:name="_Toc472667310"/>
       <w:r>
         <w:rPr>
           <w:lang w:val="en-US"/>
         </w:rPr>
         <w:t>Name</w:t>
       </w:r>
-      <w:bookmarkEnd w:id="8"/>
+      <w:bookmarkEnd w:id="9"/>
     </w:p>
     <w:p>
       <w:pPr>
@@ -3534,14 +3552,14 @@
           <w:lang w:val="en-US"/>
         </w:rPr>
       </w:pPr>
-      <w:bookmarkStart w:id="9" w:name="_Toc472521632"/>
+      <w:bookmarkStart w:id="10" w:name="_Toc472667311"/>
       <w:r>
         <w:rPr>
           <w:lang w:val="en-US"/>
         </w:rPr>
         <w:t>Status</w:t>
       </w:r>
-      <w:bookmarkEnd w:id="9"/>
+      <w:bookmarkEnd w:id="10"/>
     </w:p>
     <w:p>
       <w:pPr>
@@ -3562,19 +3580,19 @@
           <w:lang w:val="en-US"/>
         </w:rPr>
       </w:pPr>
-      <w:commentRangeStart w:id="10"/>
+      <w:commentRangeStart w:id="11"/>
       <w:r>
         <w:rPr>
           <w:lang w:val="en-US"/>
         </w:rPr>
         <w:t>Once study is finished it is no longer possible to add any new datasets</w:t>
       </w:r>
-      <w:commentRangeEnd w:id="10"/>
+      <w:commentRangeEnd w:id="11"/>
       <w:r>
         <w:rPr>
           <w:rStyle w:val="CommentReference"/>
         </w:rPr>
-        <w:commentReference w:id="10"/>
+        <w:commentReference w:id="11"/>
       </w:r>
     </w:p>
     <w:p>
@@ -3584,14 +3602,14 @@
           <w:lang w:val="en-US"/>
         </w:rPr>
       </w:pPr>
-      <w:bookmarkStart w:id="11" w:name="_Toc472521633"/>
+      <w:bookmarkStart w:id="12" w:name="_Toc472667312"/>
       <w:r>
         <w:rPr>
           <w:lang w:val="en-US"/>
         </w:rPr>
         <w:t>Start date</w:t>
       </w:r>
-      <w:bookmarkEnd w:id="11"/>
+      <w:bookmarkEnd w:id="12"/>
     </w:p>
     <w:p>
       <w:pPr>
@@ -3613,14 +3631,14 @@
           <w:lang w:val="en-US"/>
         </w:rPr>
       </w:pPr>
-      <w:bookmarkStart w:id="12" w:name="_Toc472521634"/>
+      <w:bookmarkStart w:id="13" w:name="_Toc472667313"/>
       <w:r>
         <w:rPr>
           <w:lang w:val="en-US"/>
         </w:rPr>
         <w:t>End date</w:t>
       </w:r>
-      <w:bookmarkEnd w:id="12"/>
+      <w:bookmarkEnd w:id="13"/>
     </w:p>
     <w:p>
       <w:pPr>
@@ -3642,7 +3660,7 @@
           <w:lang w:val="en-US"/>
         </w:rPr>
       </w:pPr>
-      <w:bookmarkStart w:id="13" w:name="_Toc472521635"/>
+      <w:bookmarkStart w:id="14" w:name="_Toc472667314"/>
       <w:r>
         <w:rPr>
           <w:lang w:val="en-US"/>
@@ -3650,7 +3668,7 @@
         <w:lastRenderedPageBreak/>
         <w:t>Is clinical</w:t>
       </w:r>
-      <w:bookmarkEnd w:id="13"/>
+      <w:bookmarkEnd w:id="14"/>
     </w:p>
     <w:p>
       <w:pPr>
@@ -3659,14 +3677,14 @@
           <w:lang w:val="en-US"/>
         </w:rPr>
       </w:pPr>
-      <w:bookmarkStart w:id="14" w:name="_Toc472521636"/>
+      <w:bookmarkStart w:id="15" w:name="_Toc472667315"/>
       <w:r>
         <w:rPr>
           <w:lang w:val="en-US"/>
         </w:rPr>
         <w:t>Is with examinations</w:t>
       </w:r>
-      <w:bookmarkEnd w:id="14"/>
+      <w:bookmarkEnd w:id="15"/>
     </w:p>
     <w:p>
       <w:pPr>
@@ -3675,14 +3693,14 @@
           <w:lang w:val="en-US"/>
         </w:rPr>
       </w:pPr>
-      <w:bookmarkStart w:id="15" w:name="_Toc472521637"/>
+      <w:bookmarkStart w:id="16" w:name="_Toc472667316"/>
       <w:r>
         <w:rPr>
           <w:lang w:val="en-US"/>
         </w:rPr>
         <w:t>Visible by default</w:t>
       </w:r>
-      <w:bookmarkEnd w:id="15"/>
+      <w:bookmarkEnd w:id="16"/>
     </w:p>
     <w:p>
       <w:pPr>
@@ -3691,14 +3709,14 @@
           <w:lang w:val="en-US"/>
         </w:rPr>
       </w:pPr>
-      <w:bookmarkStart w:id="16" w:name="_Toc472521638"/>
+      <w:bookmarkStart w:id="17" w:name="_Toc472667317"/>
       <w:r>
         <w:rPr>
           <w:lang w:val="en-US"/>
         </w:rPr>
         <w:t>Data downloadable by default</w:t>
       </w:r>
-      <w:bookmarkEnd w:id="16"/>
+      <w:bookmarkEnd w:id="17"/>
     </w:p>
     <w:p>
       <w:pPr>
@@ -3707,14 +3725,14 @@
           <w:lang w:val="en-US"/>
         </w:rPr>
       </w:pPr>
-      <w:bookmarkStart w:id="17" w:name="_Toc472521639"/>
+      <w:bookmarkStart w:id="18" w:name="_Toc472667318"/>
       <w:r>
         <w:rPr>
           <w:lang w:val="en-US"/>
         </w:rPr>
         <w:t>List of subjects associated</w:t>
       </w:r>
-      <w:bookmarkEnd w:id="17"/>
+      <w:bookmarkEnd w:id="18"/>
       <w:r>
         <w:rPr>
           <w:lang w:val="en-US"/>
@@ -3729,14 +3747,14 @@
           <w:lang w:val="en-US"/>
         </w:rPr>
       </w:pPr>
-      <w:bookmarkStart w:id="18" w:name="_Toc472521640"/>
+      <w:bookmarkStart w:id="19" w:name="_Toc472667319"/>
       <w:r>
         <w:rPr>
           <w:lang w:val="en-US"/>
         </w:rPr>
         <w:t>List of centers</w:t>
       </w:r>
-      <w:bookmarkEnd w:id="18"/>
+      <w:bookmarkEnd w:id="19"/>
     </w:p>
     <w:p>
       <w:pPr>
@@ -3758,14 +3776,14 @@
           <w:lang w:val="en-US"/>
         </w:rPr>
       </w:pPr>
-      <w:bookmarkStart w:id="19" w:name="_Toc472521641"/>
+      <w:bookmarkStart w:id="20" w:name="_Toc472667320"/>
       <w:r>
         <w:rPr>
           <w:lang w:val="en-US"/>
         </w:rPr>
         <w:t>List of members (new)</w:t>
       </w:r>
-      <w:bookmarkEnd w:id="19"/>
+      <w:bookmarkEnd w:id="20"/>
     </w:p>
     <w:p>
       <w:pPr>
@@ -3787,14 +3805,14 @@
           <w:lang w:val="en-US"/>
         </w:rPr>
       </w:pPr>
-      <w:bookmarkStart w:id="20" w:name="_Toc472521642"/>
+      <w:bookmarkStart w:id="21" w:name="_Toc472667321"/>
       <w:r>
         <w:rPr>
           <w:lang w:val="en-US"/>
         </w:rPr>
         <w:t>Principal investigator</w:t>
       </w:r>
-      <w:bookmarkEnd w:id="20"/>
+      <w:bookmarkEnd w:id="21"/>
     </w:p>
     <w:p>
       <w:pPr>
@@ -3816,14 +3834,14 @@
           <w:lang w:val="en-US"/>
         </w:rPr>
       </w:pPr>
-      <w:bookmarkStart w:id="21" w:name="_Toc472521643"/>
+      <w:bookmarkStart w:id="22" w:name="_Toc472667322"/>
       <w:r>
         <w:rPr>
           <w:lang w:val="en-US"/>
         </w:rPr>
         <w:t>Protocol</w:t>
       </w:r>
-      <w:bookmarkEnd w:id="21"/>
+      <w:bookmarkEnd w:id="22"/>
     </w:p>
     <w:p>
       <w:pPr>
@@ -3839,14 +3857,14 @@
           <w:lang w:val="en-US"/>
         </w:rPr>
       </w:pPr>
-      <w:bookmarkStart w:id="22" w:name="_Toc472521644"/>
+      <w:bookmarkStart w:id="23" w:name="_Toc472667323"/>
       <w:r>
         <w:rPr>
           <w:lang w:val="en-US"/>
         </w:rPr>
         <w:t>Role</w:t>
       </w:r>
-      <w:bookmarkEnd w:id="22"/>
+      <w:bookmarkEnd w:id="23"/>
     </w:p>
     <w:p>
       <w:pPr>
@@ -3958,14 +3976,14 @@
           <w:lang w:val="en-US"/>
         </w:rPr>
       </w:pPr>
-      <w:bookmarkStart w:id="23" w:name="_Toc472521645"/>
+      <w:bookmarkStart w:id="24" w:name="_Toc472667324"/>
       <w:r>
         <w:rPr>
           <w:lang w:val="en-US"/>
         </w:rPr>
         <w:t>Functionalities</w:t>
       </w:r>
-      <w:bookmarkEnd w:id="23"/>
+      <w:bookmarkEnd w:id="24"/>
     </w:p>
     <w:p>
       <w:pPr>
@@ -3974,14 +3992,14 @@
           <w:lang w:val="en-US"/>
         </w:rPr>
       </w:pPr>
-      <w:bookmarkStart w:id="24" w:name="_Toc472521646"/>
+      <w:bookmarkStart w:id="25" w:name="_Toc472667325"/>
       <w:r>
         <w:rPr>
           <w:lang w:val="en-US"/>
         </w:rPr>
         <w:t>List available studies</w:t>
       </w:r>
-      <w:bookmarkEnd w:id="24"/>
+      <w:bookmarkEnd w:id="25"/>
     </w:p>
     <w:p>
       <w:pPr>
@@ -4209,14 +4227,14 @@
           <w:lang w:val="en-US"/>
         </w:rPr>
       </w:pPr>
-      <w:bookmarkStart w:id="25" w:name="_Toc472521647"/>
+      <w:bookmarkStart w:id="26" w:name="_Toc472667326"/>
       <w:r>
         <w:rPr>
           <w:lang w:val="en-US"/>
         </w:rPr>
         <w:t>Create research study</w:t>
       </w:r>
-      <w:bookmarkEnd w:id="25"/>
+      <w:bookmarkEnd w:id="26"/>
     </w:p>
     <w:p>
       <w:pPr>
@@ -4244,7 +4262,7 @@
           <w:lang w:val="en-US"/>
         </w:rPr>
       </w:pPr>
-      <w:bookmarkStart w:id="26" w:name="_Toc472521648"/>
+      <w:bookmarkStart w:id="27" w:name="_Toc472667327"/>
       <w:r>
         <w:rPr>
           <w:lang w:val="en-US"/>
@@ -4252,7 +4270,7 @@
         <w:lastRenderedPageBreak/>
         <w:t>See details</w:t>
       </w:r>
-      <w:bookmarkEnd w:id="26"/>
+      <w:bookmarkEnd w:id="27"/>
     </w:p>
     <w:p>
       <w:pPr>
@@ -4274,14 +4292,14 @@
           <w:lang w:val="en-US"/>
         </w:rPr>
       </w:pPr>
-      <w:bookmarkStart w:id="27" w:name="_Toc472521649"/>
+      <w:bookmarkStart w:id="28" w:name="_Toc472667328"/>
       <w:r>
         <w:rPr>
           <w:lang w:val="en-US"/>
         </w:rPr>
         <w:t>Edit study</w:t>
       </w:r>
-      <w:bookmarkEnd w:id="27"/>
+      <w:bookmarkEnd w:id="28"/>
     </w:p>
     <w:p>
       <w:pPr>
@@ -4303,14 +4321,14 @@
           <w:lang w:val="en-US"/>
         </w:rPr>
       </w:pPr>
-      <w:bookmarkStart w:id="28" w:name="_Toc472521650"/>
+      <w:bookmarkStart w:id="29" w:name="_Toc472667329"/>
       <w:r>
         <w:rPr>
           <w:lang w:val="en-US"/>
         </w:rPr>
         <w:t>Delete study</w:t>
       </w:r>
-      <w:bookmarkEnd w:id="28"/>
+      <w:bookmarkEnd w:id="29"/>
     </w:p>
     <w:p>
       <w:pPr>
@@ -4365,14 +4383,14 @@
           <w:lang w:val="en-US"/>
         </w:rPr>
       </w:pPr>
-      <w:bookmarkStart w:id="29" w:name="_Toc472521651"/>
+      <w:bookmarkStart w:id="30" w:name="_Toc472667330"/>
       <w:r>
         <w:rPr>
           <w:lang w:val="en-US"/>
         </w:rPr>
         <w:t>Manage members</w:t>
       </w:r>
-      <w:bookmarkEnd w:id="29"/>
+      <w:bookmarkEnd w:id="30"/>
     </w:p>
     <w:p>
       <w:pPr>
@@ -4415,19 +4433,32 @@
     </w:p>
     <w:p>
       <w:pPr>
+        <w:rPr>
+          <w:lang w:val="en-US"/>
+        </w:rPr>
+      </w:pPr>
+      <w:r>
+        <w:rPr>
+          <w:lang w:val="en-US"/>
+        </w:rPr>
+        <w:t>Only active users can be added to study.</w:t>
+      </w:r>
+    </w:p>
+    <w:p>
+      <w:pPr>
         <w:pStyle w:val="Heading3"/>
         <w:rPr>
           <w:lang w:val="en-US"/>
         </w:rPr>
       </w:pPr>
-      <w:bookmarkStart w:id="30" w:name="_Toc472521652"/>
+      <w:bookmarkStart w:id="31" w:name="_Toc472667331"/>
       <w:r>
         <w:rPr>
           <w:lang w:val="en-US"/>
         </w:rPr>
         <w:t>Manage requests to join study</w:t>
       </w:r>
-      <w:bookmarkEnd w:id="30"/>
+      <w:bookmarkEnd w:id="31"/>
     </w:p>
     <w:p>
       <w:pPr>
@@ -4454,19 +4485,19 @@
           <w:lang w:val="en-US"/>
         </w:rPr>
       </w:pPr>
-      <w:commentRangeStart w:id="31"/>
+      <w:commentRangeStart w:id="32"/>
       <w:r>
         <w:rPr>
           <w:lang w:val="en-US"/>
         </w:rPr>
         <w:t>The request is visible to the persons responsible for the research study and administrators</w:t>
       </w:r>
-      <w:commentRangeEnd w:id="31"/>
+      <w:commentRangeEnd w:id="32"/>
       <w:r>
         <w:rPr>
           <w:rStyle w:val="CommentReference"/>
         </w:rPr>
-        <w:commentReference w:id="31"/>
+        <w:commentReference w:id="32"/>
       </w:r>
       <w:r>
         <w:rPr>
@@ -4482,14 +4513,14 @@
           <w:lang w:val="en-US"/>
         </w:rPr>
       </w:pPr>
-      <w:bookmarkStart w:id="32" w:name="_Toc472521653"/>
+      <w:bookmarkStart w:id="33" w:name="_Toc472667332"/>
       <w:r>
         <w:rPr>
           <w:lang w:val="en-US"/>
         </w:rPr>
         <w:t>View examinations and datasets</w:t>
       </w:r>
-      <w:bookmarkEnd w:id="32"/>
+      <w:bookmarkEnd w:id="33"/>
     </w:p>
     <w:p>
       <w:pPr>
@@ -4529,14 +4560,14 @@
           <w:lang w:val="en-US"/>
         </w:rPr>
       </w:pPr>
-      <w:bookmarkStart w:id="33" w:name="_Toc472521654"/>
+      <w:bookmarkStart w:id="34" w:name="_Toc472667333"/>
       <w:r>
         <w:rPr>
           <w:lang w:val="en-US"/>
         </w:rPr>
         <w:t>Download report</w:t>
       </w:r>
-      <w:bookmarkEnd w:id="33"/>
+      <w:bookmarkEnd w:id="34"/>
     </w:p>
     <w:p>
       <w:pPr>
@@ -4553,7 +4584,7 @@
           <w:lang w:val="en-US"/>
         </w:rPr>
       </w:pPr>
-      <w:bookmarkStart w:id="34" w:name="_Toc472521655"/>
+      <w:bookmarkStart w:id="35" w:name="_Toc472667334"/>
       <w:r>
         <w:rPr>
           <w:lang w:val="en-US"/>
@@ -4566,7 +4597,7 @@
         </w:rPr>
         <w:t>Architecture</w:t>
       </w:r>
-      <w:bookmarkEnd w:id="34"/>
+      <w:bookmarkEnd w:id="35"/>
     </w:p>
     <w:p>
       <w:pPr>
@@ -4576,14 +4607,14 @@
           <w:lang w:val="en-US"/>
         </w:rPr>
       </w:pPr>
-      <w:bookmarkStart w:id="35" w:name="_Toc472521656"/>
+      <w:bookmarkStart w:id="36" w:name="_Toc472667335"/>
       <w:r>
         <w:rPr>
           <w:lang w:val="en-US"/>
         </w:rPr>
         <w:t>Interfaces</w:t>
       </w:r>
-      <w:bookmarkEnd w:id="35"/>
+      <w:bookmarkEnd w:id="36"/>
     </w:p>
     <w:p>
       <w:pPr>
@@ -4592,14 +4623,14 @@
           <w:lang w:val="en-US"/>
         </w:rPr>
       </w:pPr>
-      <w:bookmarkStart w:id="36" w:name="_Toc472521657"/>
+      <w:bookmarkStart w:id="37" w:name="_Toc472667336"/>
       <w:r>
         <w:rPr>
           <w:lang w:val="en-US"/>
         </w:rPr>
         <w:t>Communication with other microservices</w:t>
       </w:r>
-      <w:bookmarkEnd w:id="36"/>
+      <w:bookmarkEnd w:id="37"/>
     </w:p>
     <w:p>
       <w:pPr>
@@ -4628,6 +4659,469 @@
     </w:p>
     <w:p>
       <w:pPr>
+        <w:pStyle w:val="Heading4"/>
+        <w:rPr>
+          <w:lang w:val="en-US"/>
+        </w:rPr>
+      </w:pPr>
+      <w:r>
+        <w:rPr>
+          <w:lang w:val="en-US"/>
+        </w:rPr>
+        <w:t>MS Users</w:t>
+      </w:r>
+    </w:p>
+    <w:p>
+      <w:pPr>
+        <w:rPr>
+          <w:lang w:val="en-US"/>
+        </w:rPr>
+      </w:pPr>
+      <w:r>
+        <w:rPr>
+          <w:lang w:val="en-US"/>
+        </w:rPr>
+        <w:t>MS Study sends messages to MS Users to:</w:t>
+      </w:r>
+    </w:p>
+    <w:p>
+      <w:pPr>
+        <w:pStyle w:val="ListParagraph"/>
+        <w:numPr>
+          <w:ilvl w:val="0"/>
+          <w:numId w:val="25"/>
+        </w:numPr>
+        <w:rPr>
+          <w:lang w:val="en-US"/>
+        </w:rPr>
+      </w:pPr>
+      <w:r>
+        <w:rPr>
+          <w:lang w:val="en-US"/>
+        </w:rPr>
+        <w:t>Get details of user already in study (GET /users/{</w:t>
+      </w:r>
+      <w:proofErr w:type="spellStart"/>
+      <w:r>
+        <w:rPr>
+          <w:lang w:val="en-US"/>
+        </w:rPr>
+        <w:t>userId</w:t>
+      </w:r>
+      <w:proofErr w:type="spellEnd"/>
+      <w:r>
+        <w:rPr>
+          <w:lang w:val="en-US"/>
+        </w:rPr>
+        <w:t>})</w:t>
+      </w:r>
+    </w:p>
+    <w:p>
+      <w:pPr>
+        <w:pStyle w:val="ListParagraph"/>
+        <w:numPr>
+          <w:ilvl w:val="0"/>
+          <w:numId w:val="25"/>
+        </w:numPr>
+        <w:rPr>
+          <w:lang w:val="en-US"/>
+        </w:rPr>
+      </w:pPr>
+      <w:r>
+        <w:rPr>
+          <w:lang w:val="en-US"/>
+        </w:rPr>
+        <w:t>Get list of users (all) – to add one to study (GET /users/all)</w:t>
+      </w:r>
+    </w:p>
+    <w:p>
+      <w:pPr>
+        <w:rPr>
+          <w:lang w:val="en-US"/>
+        </w:rPr>
+      </w:pPr>
+      <w:r>
+        <w:rPr>
+          <w:lang w:val="en-US"/>
+        </w:rPr>
+        <w:t>The ID of the users in the study are kept in MS</w:t>
+      </w:r>
+      <w:r>
+        <w:rPr>
+          <w:lang w:val="en-US"/>
+        </w:rPr>
+        <w:t xml:space="preserve"> </w:t>
+      </w:r>
+      <w:r>
+        <w:rPr>
+          <w:lang w:val="en-US"/>
+        </w:rPr>
+        <w:t>Study along with their role.</w:t>
+      </w:r>
+    </w:p>
+    <w:p>
+      <w:pPr>
+        <w:rPr>
+          <w:lang w:val="en-US"/>
+        </w:rPr>
+      </w:pPr>
+    </w:p>
+    <w:p>
+      <w:pPr>
+        <w:pStyle w:val="Heading4"/>
+        <w:rPr>
+          <w:lang w:val="en-US"/>
+        </w:rPr>
+      </w:pPr>
+      <w:r>
+        <w:rPr>
+          <w:lang w:val="en-US"/>
+        </w:rPr>
+        <w:t>MS Center</w:t>
+      </w:r>
+    </w:p>
+    <w:p>
+      <w:pPr>
+        <w:rPr>
+          <w:lang w:val="en-US"/>
+        </w:rPr>
+      </w:pPr>
+      <w:r>
+        <w:rPr>
+          <w:lang w:val="en-US"/>
+        </w:rPr>
+        <w:t>MS Study sends a message to MS Center to get list of the centers, equipment</w:t>
+      </w:r>
+      <w:r>
+        <w:rPr>
+          <w:lang w:val="en-US"/>
+        </w:rPr>
+        <w:t xml:space="preserve"> and investigators.</w:t>
+      </w:r>
+    </w:p>
+    <w:p>
+      <w:pPr>
+        <w:pStyle w:val="ListParagraph"/>
+        <w:numPr>
+          <w:ilvl w:val="0"/>
+          <w:numId w:val="25"/>
+        </w:numPr>
+        <w:rPr>
+          <w:lang w:val="en-US"/>
+        </w:rPr>
+      </w:pPr>
+      <w:r>
+        <w:rPr>
+          <w:lang w:val="en-US"/>
+        </w:rPr>
+        <w:t>Get details of one specific item</w:t>
+      </w:r>
+    </w:p>
+    <w:p>
+      <w:pPr>
+        <w:pStyle w:val="ListParagraph"/>
+        <w:numPr>
+          <w:ilvl w:val="0"/>
+          <w:numId w:val="25"/>
+        </w:numPr>
+        <w:rPr>
+          <w:lang w:val="en-US"/>
+        </w:rPr>
+      </w:pPr>
+      <w:r>
+        <w:rPr>
+          <w:lang w:val="en-US"/>
+        </w:rPr>
+        <w:t>Get list centers/</w:t>
+      </w:r>
+      <w:proofErr w:type="spellStart"/>
+      <w:r>
+        <w:rPr>
+          <w:lang w:val="en-US"/>
+        </w:rPr>
+        <w:t>inv</w:t>
+      </w:r>
+      <w:proofErr w:type="spellEnd"/>
+      <w:r>
+        <w:rPr>
+          <w:lang w:val="en-US"/>
+        </w:rPr>
+        <w:t xml:space="preserve"> etc. that are linked to study</w:t>
+      </w:r>
+    </w:p>
+    <w:p>
+      <w:pPr>
+        <w:pStyle w:val="ListParagraph"/>
+        <w:numPr>
+          <w:ilvl w:val="0"/>
+          <w:numId w:val="25"/>
+        </w:numPr>
+        <w:rPr>
+          <w:lang w:val="en-US"/>
+        </w:rPr>
+      </w:pPr>
+      <w:r>
+        <w:rPr>
+          <w:lang w:val="en-US"/>
+        </w:rPr>
+        <w:lastRenderedPageBreak/>
+        <w:t>Get list of all the items that can be added to study</w:t>
+      </w:r>
+    </w:p>
+    <w:p>
+      <w:pPr>
+        <w:rPr>
+          <w:lang w:val="en-US"/>
+        </w:rPr>
+      </w:pPr>
+    </w:p>
+    <w:p>
+      <w:pPr>
+        <w:pStyle w:val="Heading4"/>
+        <w:rPr>
+          <w:lang w:val="en-US"/>
+        </w:rPr>
+      </w:pPr>
+      <w:r>
+        <w:rPr>
+          <w:lang w:val="en-US"/>
+        </w:rPr>
+        <w:t>MS Subject</w:t>
+      </w:r>
+    </w:p>
+    <w:p>
+      <w:pPr>
+        <w:rPr>
+          <w:lang w:val="en-US"/>
+        </w:rPr>
+      </w:pPr>
+      <w:r>
+        <w:rPr>
+          <w:lang w:val="en-US"/>
+        </w:rPr>
+        <w:t>To get the list of subjects.</w:t>
+      </w:r>
+    </w:p>
+    <w:p>
+      <w:pPr>
+        <w:pStyle w:val="ListParagraph"/>
+        <w:numPr>
+          <w:ilvl w:val="0"/>
+          <w:numId w:val="25"/>
+        </w:numPr>
+        <w:rPr>
+          <w:lang w:val="en-US"/>
+        </w:rPr>
+      </w:pPr>
+      <w:r>
+        <w:rPr>
+          <w:lang w:val="en-US"/>
+        </w:rPr>
+        <w:t>Get details on one subject</w:t>
+      </w:r>
+    </w:p>
+    <w:p>
+      <w:pPr>
+        <w:pStyle w:val="ListParagraph"/>
+        <w:numPr>
+          <w:ilvl w:val="0"/>
+          <w:numId w:val="25"/>
+        </w:numPr>
+        <w:rPr>
+          <w:lang w:val="en-US"/>
+        </w:rPr>
+      </w:pPr>
+      <w:r>
+        <w:rPr>
+          <w:lang w:val="en-US"/>
+        </w:rPr>
+        <w:t>Get list of all subjects in the study</w:t>
+      </w:r>
+    </w:p>
+    <w:p>
+      <w:pPr>
+        <w:pStyle w:val="ListParagraph"/>
+        <w:numPr>
+          <w:ilvl w:val="0"/>
+          <w:numId w:val="25"/>
+        </w:numPr>
+        <w:rPr>
+          <w:lang w:val="en-US"/>
+        </w:rPr>
+      </w:pPr>
+      <w:r>
+        <w:rPr>
+          <w:lang w:val="en-US"/>
+        </w:rPr>
+        <w:t>Get list of all subject (to choose one to add to study)</w:t>
+      </w:r>
+    </w:p>
+    <w:p>
+      <w:pPr>
+        <w:rPr>
+          <w:lang w:val="en-US"/>
+        </w:rPr>
+      </w:pPr>
+    </w:p>
+    <w:p>
+      <w:pPr>
+        <w:pStyle w:val="Heading4"/>
+        <w:rPr>
+          <w:lang w:val="en-US"/>
+        </w:rPr>
+      </w:pPr>
+      <w:r>
+        <w:rPr>
+          <w:lang w:val="en-US"/>
+        </w:rPr>
+        <w:t>MS Study cards</w:t>
+      </w:r>
+    </w:p>
+    <w:p>
+      <w:pPr>
+        <w:rPr>
+          <w:lang w:val="en-US"/>
+        </w:rPr>
+      </w:pPr>
+      <w:r>
+        <w:rPr>
+          <w:lang w:val="en-US"/>
+        </w:rPr>
+        <w:t>Get study cards</w:t>
+      </w:r>
+    </w:p>
+    <w:p>
+      <w:pPr>
+        <w:pStyle w:val="ListParagraph"/>
+        <w:numPr>
+          <w:ilvl w:val="0"/>
+          <w:numId w:val="25"/>
+        </w:numPr>
+        <w:rPr>
+          <w:lang w:val="en-US"/>
+        </w:rPr>
+      </w:pPr>
+      <w:r>
+        <w:rPr>
+          <w:lang w:val="en-US"/>
+        </w:rPr>
+        <w:t>Get details on one study card</w:t>
+      </w:r>
+    </w:p>
+    <w:p>
+      <w:pPr>
+        <w:pStyle w:val="ListParagraph"/>
+        <w:numPr>
+          <w:ilvl w:val="0"/>
+          <w:numId w:val="25"/>
+        </w:numPr>
+        <w:rPr>
+          <w:lang w:val="en-US"/>
+        </w:rPr>
+      </w:pPr>
+      <w:r>
+        <w:rPr>
+          <w:lang w:val="en-US"/>
+        </w:rPr>
+        <w:t>Get list of study cards in the study</w:t>
+      </w:r>
+    </w:p>
+    <w:p>
+      <w:pPr>
+        <w:pStyle w:val="ListParagraph"/>
+        <w:numPr>
+          <w:ilvl w:val="0"/>
+          <w:numId w:val="25"/>
+        </w:numPr>
+        <w:rPr>
+          <w:lang w:val="en-US"/>
+        </w:rPr>
+      </w:pPr>
+      <w:r>
+        <w:rPr>
+          <w:lang w:val="en-US"/>
+        </w:rPr>
+        <w:t xml:space="preserve">Get list of all study cards (to </w:t>
+      </w:r>
+      <w:r>
+        <w:rPr>
+          <w:lang w:val="en-US"/>
+        </w:rPr>
+        <w:t>choose one)</w:t>
+      </w:r>
+    </w:p>
+    <w:p>
+      <w:pPr>
+        <w:rPr>
+          <w:lang w:val="en-US"/>
+        </w:rPr>
+      </w:pPr>
+    </w:p>
+    <w:p>
+      <w:pPr>
+        <w:pStyle w:val="Heading4"/>
+        <w:rPr>
+          <w:lang w:val="en-US"/>
+        </w:rPr>
+      </w:pPr>
+      <w:r>
+        <w:rPr>
+          <w:lang w:val="en-US"/>
+        </w:rPr>
+        <w:t>MS Examinations/dataset</w:t>
+      </w:r>
+    </w:p>
+    <w:p>
+      <w:pPr>
+        <w:rPr>
+          <w:lang w:val="en-US"/>
+        </w:rPr>
+      </w:pPr>
+      <w:r>
+        <w:rPr>
+          <w:lang w:val="en-US"/>
+        </w:rPr>
+        <w:t>Get datasets</w:t>
+      </w:r>
+    </w:p>
+    <w:p>
+      <w:pPr>
+        <w:pStyle w:val="ListParagraph"/>
+        <w:numPr>
+          <w:ilvl w:val="0"/>
+          <w:numId w:val="25"/>
+        </w:numPr>
+        <w:rPr>
+          <w:lang w:val="en-US"/>
+        </w:rPr>
+      </w:pPr>
+      <w:r>
+        <w:rPr>
+          <w:lang w:val="en-US"/>
+        </w:rPr>
+        <w:t>Get details on one exam/dataset</w:t>
+      </w:r>
+    </w:p>
+    <w:p>
+      <w:pPr>
+        <w:pStyle w:val="ListParagraph"/>
+        <w:numPr>
+          <w:ilvl w:val="0"/>
+          <w:numId w:val="25"/>
+        </w:numPr>
+        <w:rPr>
+          <w:lang w:val="en-US"/>
+        </w:rPr>
+      </w:pPr>
+      <w:r>
+        <w:rPr>
+          <w:lang w:val="en-US"/>
+        </w:rPr>
+        <w:t>Get list of exam/datasets in the study</w:t>
+      </w:r>
+    </w:p>
+    <w:p>
+      <w:pPr>
         <w:rPr>
           <w:lang w:val="en-US"/>
         </w:rPr>
@@ -4640,14 +5134,14 @@
           <w:lang w:val="en-US"/>
         </w:rPr>
       </w:pPr>
-      <w:bookmarkStart w:id="37" w:name="_Toc472521658"/>
+      <w:bookmarkStart w:id="38" w:name="_Toc472667337"/>
       <w:r>
         <w:rPr>
           <w:lang w:val="en-US"/>
         </w:rPr>
         <w:t>Communication with Shanoir</w:t>
       </w:r>
-      <w:bookmarkEnd w:id="37"/>
+      <w:bookmarkEnd w:id="38"/>
     </w:p>
     <w:p>
       <w:pPr>
@@ -4674,10 +5168,13 @@
 
 <file path=word/comments.xml><?xml version="1.0" encoding="utf-8"?>
 <w:comments xmlns:wpc="http://schemas.microsoft.com/office/word/2010/wordprocessingCanvas" xmlns:cx="http://schemas.microsoft.com/office/drawing/2014/chartex" xmlns:cx1="http://schemas.microsoft.com/office/drawing/2015/9/8/chartex" xmlns:mc="http://schemas.openxmlformats.org/markup-compatibility/2006" xmlns:o="urn:schemas-microsoft-com:office:office" xmlns:r="http://schemas.openxmlformats.org/officeDocument/2006/relationships" xmlns:m="http://schemas.openxmlformats.org/officeDocument/2006/math" xmlns:v="urn:schemas-microsoft-com:vml" xmlns:wp14="http://schemas.microsoft.com/office/word/2010/wordprocessingDrawing" xmlns:wp="http://schemas.openxmlformats.org/drawingml/2006/wordprocessingDrawing" xmlns:w10="urn:schemas-microsoft-com:office:word" xmlns:w="http://schemas.openxmlformats.org/wordprocessingml/2006/main" xmlns:w14="http://schemas.microsoft.com/office/word/2010/wordml" xmlns:w15="http://schemas.microsoft.com/office/word/2012/wordml" xmlns:w16se="http://schemas.microsoft.com/office/word/2015/wordml/symex" xmlns:wpg="http://schemas.microsoft.com/office/word/2010/wordprocessingGroup" xmlns:wpi="http://schemas.microsoft.com/office/word/2010/wordprocessingInk" xmlns:wne="http://schemas.microsoft.com/office/word/2006/wordml" xmlns:wps="http://schemas.microsoft.com/office/word/2010/wordprocessingShape" mc:Ignorable="w14 w15 w16se wp14">
-  <w:comment w:id="10" w:author="Aneta Morawin" w:date="2017-01-17T15:41:00Z" w:initials="AM">
+  <w:comment w:id="5" w:author="Aneta Morawin" w:date="2017-01-19T14:17:00Z" w:initials="AM">
     <w:p>
       <w:pPr>
         <w:pStyle w:val="CommentText"/>
+        <w:rPr>
+          <w:lang w:val="en-US"/>
+        </w:rPr>
       </w:pPr>
       <w:r>
         <w:rPr>
@@ -4686,6 +5183,25 @@
         <w:annotationRef/>
       </w:r>
       <w:r>
+        <w:rPr>
+          <w:lang w:val="en-US"/>
+        </w:rPr>
+        <w:t>Do we need it ? What is it suppose to do ?</w:t>
+      </w:r>
+    </w:p>
+  </w:comment>
+  <w:comment w:id="11" w:author="Aneta Morawin" w:date="2017-01-17T15:41:00Z" w:initials="AM">
+    <w:p>
+      <w:pPr>
+        <w:pStyle w:val="CommentText"/>
+      </w:pPr>
+      <w:r>
+        <w:rPr>
+          <w:rStyle w:val="CommentReference"/>
+        </w:rPr>
+        <w:annotationRef/>
+      </w:r>
+      <w:r>
         <w:t xml:space="preserve">Is </w:t>
       </w:r>
       <w:proofErr w:type="spellStart"/>
@@ -4698,7 +5214,7 @@
       </w:r>
     </w:p>
   </w:comment>
-  <w:comment w:id="31" w:author="Aneta Morawin" w:date="2017-01-18T16:03:00Z" w:initials="AM">
+  <w:comment w:id="32" w:author="Aneta Morawin" w:date="2017-01-18T16:03:00Z" w:initials="AM">
     <w:p>
       <w:pPr>
         <w:pStyle w:val="CommentText"/>
@@ -4719,6 +5235,7 @@
 
 <file path=word/commentsExtended.xml><?xml version="1.0" encoding="utf-8"?>
 <w15:commentsEx xmlns:wpc="http://schemas.microsoft.com/office/word/2010/wordprocessingCanvas" xmlns:cx="http://schemas.microsoft.com/office/drawing/2014/chartex" xmlns:cx1="http://schemas.microsoft.com/office/drawing/2015/9/8/chartex" xmlns:mc="http://schemas.openxmlformats.org/markup-compatibility/2006" xmlns:o="urn:schemas-microsoft-com:office:office" xmlns:r="http://schemas.openxmlformats.org/officeDocument/2006/relationships" xmlns:m="http://schemas.openxmlformats.org/officeDocument/2006/math" xmlns:v="urn:schemas-microsoft-com:vml" xmlns:wp14="http://schemas.microsoft.com/office/word/2010/wordprocessingDrawing" xmlns:wp="http://schemas.openxmlformats.org/drawingml/2006/wordprocessingDrawing" xmlns:w10="urn:schemas-microsoft-com:office:word" xmlns:w="http://schemas.openxmlformats.org/wordprocessingml/2006/main" xmlns:w14="http://schemas.microsoft.com/office/word/2010/wordml" xmlns:w15="http://schemas.microsoft.com/office/word/2012/wordml" xmlns:w16se="http://schemas.microsoft.com/office/word/2015/wordml/symex" xmlns:wpg="http://schemas.microsoft.com/office/word/2010/wordprocessingGroup" xmlns:wpi="http://schemas.microsoft.com/office/word/2010/wordprocessingInk" xmlns:wne="http://schemas.microsoft.com/office/word/2006/wordml" xmlns:wps="http://schemas.microsoft.com/office/word/2010/wordprocessingShape" mc:Ignorable="w14 w15 w16se wp14">
+  <w15:commentEx w15:paraId="3C085F75" w15:done="0"/>
   <w15:commentEx w15:paraId="228C935A" w15:done="0"/>
   <w15:commentEx w15:paraId="18F5B29A" w15:done="0"/>
 </w15:commentsEx>
@@ -6906,6 +7423,119 @@
       </w:rPr>
     </w:lvl>
     <w:lvl w:ilvl="8" w:tplc="040C0005" w:tentative="1">
+      <w:start w:val="1"/>
+      <w:numFmt w:val="bullet"/>
+      <w:lvlText w:val=""/>
+      <w:lvlJc w:val="left"/>
+      <w:pPr>
+        <w:ind w:left="6480" w:hanging="360"/>
+      </w:pPr>
+      <w:rPr>
+        <w:rFonts w:ascii="Wingdings" w:hAnsi="Wingdings" w:hint="default"/>
+      </w:rPr>
+    </w:lvl>
+  </w:abstractNum>
+  <w:abstractNum w:abstractNumId="20" w15:restartNumberingAfterBreak="0">
+    <w:nsid w:val="792F5294"/>
+    <w:multiLevelType w:val="hybridMultilevel"/>
+    <w:tmpl w:val="1150AB9E"/>
+    <w:lvl w:ilvl="0" w:tplc="990C0604">
+      <w:start w:val="3"/>
+      <w:numFmt w:val="bullet"/>
+      <w:lvlText w:val="-"/>
+      <w:lvlJc w:val="left"/>
+      <w:pPr>
+        <w:ind w:left="720" w:hanging="360"/>
+      </w:pPr>
+      <w:rPr>
+        <w:rFonts w:ascii="Calibri" w:eastAsiaTheme="minorHAnsi" w:hAnsi="Calibri" w:cstheme="minorBidi" w:hint="default"/>
+      </w:rPr>
+    </w:lvl>
+    <w:lvl w:ilvl="1" w:tplc="04150003" w:tentative="1">
+      <w:start w:val="1"/>
+      <w:numFmt w:val="bullet"/>
+      <w:lvlText w:val="o"/>
+      <w:lvlJc w:val="left"/>
+      <w:pPr>
+        <w:ind w:left="1440" w:hanging="360"/>
+      </w:pPr>
+      <w:rPr>
+        <w:rFonts w:ascii="Courier New" w:hAnsi="Courier New" w:cs="Courier New" w:hint="default"/>
+      </w:rPr>
+    </w:lvl>
+    <w:lvl w:ilvl="2" w:tplc="04150005" w:tentative="1">
+      <w:start w:val="1"/>
+      <w:numFmt w:val="bullet"/>
+      <w:lvlText w:val=""/>
+      <w:lvlJc w:val="left"/>
+      <w:pPr>
+        <w:ind w:left="2160" w:hanging="360"/>
+      </w:pPr>
+      <w:rPr>
+        <w:rFonts w:ascii="Wingdings" w:hAnsi="Wingdings" w:hint="default"/>
+      </w:rPr>
+    </w:lvl>
+    <w:lvl w:ilvl="3" w:tplc="04150001" w:tentative="1">
+      <w:start w:val="1"/>
+      <w:numFmt w:val="bullet"/>
+      <w:lvlText w:val=""/>
+      <w:lvlJc w:val="left"/>
+      <w:pPr>
+        <w:ind w:left="2880" w:hanging="360"/>
+      </w:pPr>
+      <w:rPr>
+        <w:rFonts w:ascii="Symbol" w:hAnsi="Symbol" w:hint="default"/>
+      </w:rPr>
+    </w:lvl>
+    <w:lvl w:ilvl="4" w:tplc="04150003" w:tentative="1">
+      <w:start w:val="1"/>
+      <w:numFmt w:val="bullet"/>
+      <w:lvlText w:val="o"/>
+      <w:lvlJc w:val="left"/>
+      <w:pPr>
+        <w:ind w:left="3600" w:hanging="360"/>
+      </w:pPr>
+      <w:rPr>
+        <w:rFonts w:ascii="Courier New" w:hAnsi="Courier New" w:cs="Courier New" w:hint="default"/>
+      </w:rPr>
+    </w:lvl>
+    <w:lvl w:ilvl="5" w:tplc="04150005" w:tentative="1">
+      <w:start w:val="1"/>
+      <w:numFmt w:val="bullet"/>
+      <w:lvlText w:val=""/>
+      <w:lvlJc w:val="left"/>
+      <w:pPr>
+        <w:ind w:left="4320" w:hanging="360"/>
+      </w:pPr>
+      <w:rPr>
+        <w:rFonts w:ascii="Wingdings" w:hAnsi="Wingdings" w:hint="default"/>
+      </w:rPr>
+    </w:lvl>
+    <w:lvl w:ilvl="6" w:tplc="04150001" w:tentative="1">
+      <w:start w:val="1"/>
+      <w:numFmt w:val="bullet"/>
+      <w:lvlText w:val=""/>
+      <w:lvlJc w:val="left"/>
+      <w:pPr>
+        <w:ind w:left="5040" w:hanging="360"/>
+      </w:pPr>
+      <w:rPr>
+        <w:rFonts w:ascii="Symbol" w:hAnsi="Symbol" w:hint="default"/>
+      </w:rPr>
+    </w:lvl>
+    <w:lvl w:ilvl="7" w:tplc="04150003" w:tentative="1">
+      <w:start w:val="1"/>
+      <w:numFmt w:val="bullet"/>
+      <w:lvlText w:val="o"/>
+      <w:lvlJc w:val="left"/>
+      <w:pPr>
+        <w:ind w:left="5760" w:hanging="360"/>
+      </w:pPr>
+      <w:rPr>
+        <w:rFonts w:ascii="Courier New" w:hAnsi="Courier New" w:cs="Courier New" w:hint="default"/>
+      </w:rPr>
+    </w:lvl>
+    <w:lvl w:ilvl="8" w:tplc="04150005" w:tentative="1">
       <w:start w:val="1"/>
       <w:numFmt w:val="bullet"/>
       <w:lvlText w:val=""/>
@@ -6998,6 +7628,9 @@
   </w:num>
   <w:num w:numId="24">
     <w:abstractNumId w:val="1"/>
+  </w:num>
+  <w:num w:numId="25">
+    <w:abstractNumId w:val="20"/>
   </w:num>
 </w:numbering>
 </file>
@@ -8286,7 +8919,7 @@
 </file>
 
 <file path=customXml/itemProps1.xml><?xml version="1.0" encoding="utf-8"?>
-<ds:datastoreItem xmlns:ds="http://schemas.openxmlformats.org/officeDocument/2006/customXml" ds:itemID="{B0ED49CE-9D59-4736-B96F-65345F408C96}">
+<ds:datastoreItem xmlns:ds="http://schemas.openxmlformats.org/officeDocument/2006/customXml" ds:itemID="{9D1F8EF2-1592-4FBD-9365-4131DD0FD7D2}">
   <ds:schemaRefs>
     <ds:schemaRef ds:uri="http://schemas.openxmlformats.org/officeDocument/2006/bibliography"/>
   </ds:schemaRefs>

</xml_diff>

<commit_message>
Delete unused MS centers (merged into MS studies)
</commit_message>
<xml_diff>
--- a/docs/Shanoir-NG_Study.docx
+++ b/docs/Shanoir-NG_Study.docx
@@ -111,6 +111,8 @@
             <w:t>of content</w:t>
           </w:r>
         </w:p>
+        <w:bookmarkStart w:id="0" w:name="_GoBack"/>
+        <w:bookmarkEnd w:id="0"/>
         <w:p>
           <w:pPr>
             <w:pStyle w:val="TM1"/>
@@ -142,7 +144,7 @@
             </w:rPr>
             <w:fldChar w:fldCharType="separate"/>
           </w:r>
-          <w:hyperlink w:anchor="_Toc478376526" w:history="1">
+          <w:hyperlink w:anchor="_Toc478398106" w:history="1">
             <w:r>
               <w:rPr>
                 <w:rStyle w:val="Lienhypertexte"/>
@@ -186,7 +188,7 @@
                 <w:noProof/>
                 <w:webHidden/>
               </w:rPr>
-              <w:instrText xml:space="preserve"> PAGEREF _Toc478376526 \h </w:instrText>
+              <w:instrText xml:space="preserve"> PAGEREF _Toc478398106 \h </w:instrText>
             </w:r>
             <w:r>
               <w:rPr>
@@ -230,7 +232,7 @@
               <w:lang w:eastAsia="fr-FR"/>
             </w:rPr>
           </w:pPr>
-          <w:hyperlink w:anchor="_Toc478376527" w:history="1">
+          <w:hyperlink w:anchor="_Toc478398107" w:history="1">
             <w:r>
               <w:rPr>
                 <w:rStyle w:val="Lienhypertexte"/>
@@ -274,7 +276,7 @@
                 <w:noProof/>
                 <w:webHidden/>
               </w:rPr>
-              <w:instrText xml:space="preserve"> PAGEREF _Toc478376527 \h </w:instrText>
+              <w:instrText xml:space="preserve"> PAGEREF _Toc478398107 \h </w:instrText>
             </w:r>
             <w:r>
               <w:rPr>
@@ -318,7 +320,7 @@
               <w:lang w:eastAsia="fr-FR"/>
             </w:rPr>
           </w:pPr>
-          <w:hyperlink w:anchor="_Toc478376528" w:history="1">
+          <w:hyperlink w:anchor="_Toc478398108" w:history="1">
             <w:r>
               <w:rPr>
                 <w:rStyle w:val="Lienhypertexte"/>
@@ -362,7 +364,7 @@
                 <w:noProof/>
                 <w:webHidden/>
               </w:rPr>
-              <w:instrText xml:space="preserve"> PAGEREF _Toc478376528 \h </w:instrText>
+              <w:instrText xml:space="preserve"> PAGEREF _Toc478398108 \h </w:instrText>
             </w:r>
             <w:r>
               <w:rPr>
@@ -406,7 +408,7 @@
               <w:lang w:eastAsia="fr-FR"/>
             </w:rPr>
           </w:pPr>
-          <w:hyperlink w:anchor="_Toc478376529" w:history="1">
+          <w:hyperlink w:anchor="_Toc478398109" w:history="1">
             <w:r>
               <w:rPr>
                 <w:rStyle w:val="Lienhypertexte"/>
@@ -450,7 +452,7 @@
                 <w:noProof/>
                 <w:webHidden/>
               </w:rPr>
-              <w:instrText xml:space="preserve"> PAGEREF _Toc478376529 \h </w:instrText>
+              <w:instrText xml:space="preserve"> PAGEREF _Toc478398109 \h </w:instrText>
             </w:r>
             <w:r>
               <w:rPr>
@@ -494,7 +496,7 @@
               <w:lang w:eastAsia="fr-FR"/>
             </w:rPr>
           </w:pPr>
-          <w:hyperlink w:anchor="_Toc478376530" w:history="1">
+          <w:hyperlink w:anchor="_Toc478398110" w:history="1">
             <w:r>
               <w:rPr>
                 <w:rStyle w:val="Lienhypertexte"/>
@@ -538,7 +540,7 @@
                 <w:noProof/>
                 <w:webHidden/>
               </w:rPr>
-              <w:instrText xml:space="preserve"> PAGEREF _Toc478376530 \h </w:instrText>
+              <w:instrText xml:space="preserve"> PAGEREF _Toc478398110 \h </w:instrText>
             </w:r>
             <w:r>
               <w:rPr>
@@ -582,7 +584,7 @@
               <w:lang w:eastAsia="fr-FR"/>
             </w:rPr>
           </w:pPr>
-          <w:hyperlink w:anchor="_Toc478376531" w:history="1">
+          <w:hyperlink w:anchor="_Toc478398111" w:history="1">
             <w:r>
               <w:rPr>
                 <w:rStyle w:val="Lienhypertexte"/>
@@ -626,7 +628,7 @@
                 <w:noProof/>
                 <w:webHidden/>
               </w:rPr>
-              <w:instrText xml:space="preserve"> PAGEREF _Toc478376531 \h </w:instrText>
+              <w:instrText xml:space="preserve"> PAGEREF _Toc478398111 \h </w:instrText>
             </w:r>
             <w:r>
               <w:rPr>
@@ -670,7 +672,7 @@
               <w:lang w:eastAsia="fr-FR"/>
             </w:rPr>
           </w:pPr>
-          <w:hyperlink w:anchor="_Toc478376532" w:history="1">
+          <w:hyperlink w:anchor="_Toc478398112" w:history="1">
             <w:r>
               <w:rPr>
                 <w:rStyle w:val="Lienhypertexte"/>
@@ -714,7 +716,7 @@
                 <w:noProof/>
                 <w:webHidden/>
               </w:rPr>
-              <w:instrText xml:space="preserve"> PAGEREF _Toc478376532 \h </w:instrText>
+              <w:instrText xml:space="preserve"> PAGEREF _Toc478398112 \h </w:instrText>
             </w:r>
             <w:r>
               <w:rPr>
@@ -758,7 +760,7 @@
               <w:lang w:eastAsia="fr-FR"/>
             </w:rPr>
           </w:pPr>
-          <w:hyperlink w:anchor="_Toc478376533" w:history="1">
+          <w:hyperlink w:anchor="_Toc478398113" w:history="1">
             <w:r>
               <w:rPr>
                 <w:rStyle w:val="Lienhypertexte"/>
@@ -802,7 +804,7 @@
                 <w:noProof/>
                 <w:webHidden/>
               </w:rPr>
-              <w:instrText xml:space="preserve"> PAGEREF _Toc478376533 \h </w:instrText>
+              <w:instrText xml:space="preserve"> PAGEREF _Toc478398113 \h </w:instrText>
             </w:r>
             <w:r>
               <w:rPr>
@@ -846,7 +848,7 @@
               <w:lang w:eastAsia="fr-FR"/>
             </w:rPr>
           </w:pPr>
-          <w:hyperlink w:anchor="_Toc478376534" w:history="1">
+          <w:hyperlink w:anchor="_Toc478398114" w:history="1">
             <w:r>
               <w:rPr>
                 <w:rStyle w:val="Lienhypertexte"/>
@@ -890,7 +892,7 @@
                 <w:noProof/>
                 <w:webHidden/>
               </w:rPr>
-              <w:instrText xml:space="preserve"> PAGEREF _Toc478376534 \h </w:instrText>
+              <w:instrText xml:space="preserve"> PAGEREF _Toc478398114 \h </w:instrText>
             </w:r>
             <w:r>
               <w:rPr>
@@ -934,7 +936,7 @@
               <w:lang w:eastAsia="fr-FR"/>
             </w:rPr>
           </w:pPr>
-          <w:hyperlink w:anchor="_Toc478376535" w:history="1">
+          <w:hyperlink w:anchor="_Toc478398115" w:history="1">
             <w:r>
               <w:rPr>
                 <w:rStyle w:val="Lienhypertexte"/>
@@ -978,7 +980,95 @@
                 <w:noProof/>
                 <w:webHidden/>
               </w:rPr>
-              <w:instrText xml:space="preserve"> PAGEREF _Toc478376535 \h </w:instrText>
+              <w:instrText xml:space="preserve"> PAGEREF _Toc478398115 \h </w:instrText>
+            </w:r>
+            <w:r>
+              <w:rPr>
+                <w:noProof/>
+                <w:webHidden/>
+              </w:rPr>
+            </w:r>
+            <w:r>
+              <w:rPr>
+                <w:noProof/>
+                <w:webHidden/>
+              </w:rPr>
+              <w:fldChar w:fldCharType="separate"/>
+            </w:r>
+            <w:r>
+              <w:rPr>
+                <w:noProof/>
+                <w:webHidden/>
+              </w:rPr>
+              <w:t>4</w:t>
+            </w:r>
+            <w:r>
+              <w:rPr>
+                <w:noProof/>
+                <w:webHidden/>
+              </w:rPr>
+              <w:fldChar w:fldCharType="end"/>
+            </w:r>
+          </w:hyperlink>
+        </w:p>
+        <w:p>
+          <w:pPr>
+            <w:pStyle w:val="TM3"/>
+            <w:tabs>
+              <w:tab w:val="left" w:pos="1320"/>
+              <w:tab w:val="right" w:leader="dot" w:pos="9062"/>
+            </w:tabs>
+            <w:rPr>
+              <w:rFonts w:eastAsiaTheme="minorEastAsia"/>
+              <w:noProof/>
+              <w:lang w:eastAsia="fr-FR"/>
+            </w:rPr>
+          </w:pPr>
+          <w:hyperlink w:anchor="_Toc478398116" w:history="1">
+            <w:r>
+              <w:rPr>
+                <w:rStyle w:val="Lienhypertexte"/>
+                <w:noProof/>
+                <w:lang w:val="en-US"/>
+              </w:rPr>
+              <w:t>2.2.2</w:t>
+            </w:r>
+            <w:r>
+              <w:rPr>
+                <w:rFonts w:eastAsiaTheme="minorEastAsia"/>
+                <w:noProof/>
+                <w:lang w:eastAsia="fr-FR"/>
+              </w:rPr>
+              <w:tab/>
+            </w:r>
+            <w:r>
+              <w:rPr>
+                <w:rStyle w:val="Lienhypertexte"/>
+                <w:noProof/>
+                <w:lang w:val="en-US"/>
+              </w:rPr>
+              <w:t>Functionalities</w:t>
+            </w:r>
+            <w:r>
+              <w:rPr>
+                <w:noProof/>
+                <w:webHidden/>
+              </w:rPr>
+              <w:tab/>
+            </w:r>
+            <w:r>
+              <w:rPr>
+                <w:noProof/>
+                <w:webHidden/>
+              </w:rPr>
+              <w:fldChar w:fldCharType="begin"/>
+            </w:r>
+            <w:r>
+              <w:rPr>
+                <w:noProof/>
+                <w:webHidden/>
+              </w:rPr>
+              <w:instrText xml:space="preserve"> PAGEREF _Toc478398116 \h </w:instrText>
             </w:r>
             <w:r>
               <w:rPr>
@@ -1022,7 +1112,7 @@
               <w:lang w:eastAsia="fr-FR"/>
             </w:rPr>
           </w:pPr>
-          <w:hyperlink w:anchor="_Toc478376536" w:history="1">
+          <w:hyperlink w:anchor="_Toc478398117" w:history="1">
             <w:r>
               <w:rPr>
                 <w:rStyle w:val="Lienhypertexte"/>
@@ -1066,7 +1156,7 @@
                 <w:noProof/>
                 <w:webHidden/>
               </w:rPr>
-              <w:instrText xml:space="preserve"> PAGEREF _Toc478376536 \h </w:instrText>
+              <w:instrText xml:space="preserve"> PAGEREF _Toc478398117 \h </w:instrText>
             </w:r>
             <w:r>
               <w:rPr>
@@ -1086,7 +1176,7 @@
                 <w:noProof/>
                 <w:webHidden/>
               </w:rPr>
-              <w:t>4</w:t>
+              <w:t>5</w:t>
             </w:r>
             <w:r>
               <w:rPr>
@@ -1110,7 +1200,7 @@
               <w:lang w:eastAsia="fr-FR"/>
             </w:rPr>
           </w:pPr>
-          <w:hyperlink w:anchor="_Toc478376537" w:history="1">
+          <w:hyperlink w:anchor="_Toc478398118" w:history="1">
             <w:r>
               <w:rPr>
                 <w:rStyle w:val="Lienhypertexte"/>
@@ -1154,7 +1244,7 @@
                 <w:noProof/>
                 <w:webHidden/>
               </w:rPr>
-              <w:instrText xml:space="preserve"> PAGEREF _Toc478376537 \h </w:instrText>
+              <w:instrText xml:space="preserve"> PAGEREF _Toc478398118 \h </w:instrText>
             </w:r>
             <w:r>
               <w:rPr>
@@ -1174,7 +1264,95 @@
                 <w:noProof/>
                 <w:webHidden/>
               </w:rPr>
-              <w:t>4</w:t>
+              <w:t>5</w:t>
+            </w:r>
+            <w:r>
+              <w:rPr>
+                <w:noProof/>
+                <w:webHidden/>
+              </w:rPr>
+              <w:fldChar w:fldCharType="end"/>
+            </w:r>
+          </w:hyperlink>
+        </w:p>
+        <w:p>
+          <w:pPr>
+            <w:pStyle w:val="TM3"/>
+            <w:tabs>
+              <w:tab w:val="left" w:pos="1320"/>
+              <w:tab w:val="right" w:leader="dot" w:pos="9062"/>
+            </w:tabs>
+            <w:rPr>
+              <w:rFonts w:eastAsiaTheme="minorEastAsia"/>
+              <w:noProof/>
+              <w:lang w:eastAsia="fr-FR"/>
+            </w:rPr>
+          </w:pPr>
+          <w:hyperlink w:anchor="_Toc478398119" w:history="1">
+            <w:r>
+              <w:rPr>
+                <w:rStyle w:val="Lienhypertexte"/>
+                <w:noProof/>
+                <w:lang w:val="en-US"/>
+              </w:rPr>
+              <w:t>2.3.2</w:t>
+            </w:r>
+            <w:r>
+              <w:rPr>
+                <w:rFonts w:eastAsiaTheme="minorEastAsia"/>
+                <w:noProof/>
+                <w:lang w:eastAsia="fr-FR"/>
+              </w:rPr>
+              <w:tab/>
+            </w:r>
+            <w:r>
+              <w:rPr>
+                <w:rStyle w:val="Lienhypertexte"/>
+                <w:noProof/>
+                <w:lang w:val="en-US"/>
+              </w:rPr>
+              <w:t>Functionalities</w:t>
+            </w:r>
+            <w:r>
+              <w:rPr>
+                <w:noProof/>
+                <w:webHidden/>
+              </w:rPr>
+              <w:tab/>
+            </w:r>
+            <w:r>
+              <w:rPr>
+                <w:noProof/>
+                <w:webHidden/>
+              </w:rPr>
+              <w:fldChar w:fldCharType="begin"/>
+            </w:r>
+            <w:r>
+              <w:rPr>
+                <w:noProof/>
+                <w:webHidden/>
+              </w:rPr>
+              <w:instrText xml:space="preserve"> PAGEREF _Toc478398119 \h </w:instrText>
+            </w:r>
+            <w:r>
+              <w:rPr>
+                <w:noProof/>
+                <w:webHidden/>
+              </w:rPr>
+            </w:r>
+            <w:r>
+              <w:rPr>
+                <w:noProof/>
+                <w:webHidden/>
+              </w:rPr>
+              <w:fldChar w:fldCharType="separate"/>
+            </w:r>
+            <w:r>
+              <w:rPr>
+                <w:noProof/>
+                <w:webHidden/>
+              </w:rPr>
+              <w:t>5</w:t>
             </w:r>
             <w:r>
               <w:rPr>
@@ -1198,7 +1376,7 @@
               <w:lang w:eastAsia="fr-FR"/>
             </w:rPr>
           </w:pPr>
-          <w:hyperlink w:anchor="_Toc478376538" w:history="1">
+          <w:hyperlink w:anchor="_Toc478398120" w:history="1">
             <w:r>
               <w:rPr>
                 <w:rStyle w:val="Lienhypertexte"/>
@@ -1242,7 +1420,7 @@
                 <w:noProof/>
                 <w:webHidden/>
               </w:rPr>
-              <w:instrText xml:space="preserve"> PAGEREF _Toc478376538 \h </w:instrText>
+              <w:instrText xml:space="preserve"> PAGEREF _Toc478398120 \h </w:instrText>
             </w:r>
             <w:r>
               <w:rPr>
@@ -1262,7 +1440,7 @@
                 <w:noProof/>
                 <w:webHidden/>
               </w:rPr>
-              <w:t>4</w:t>
+              <w:t>7</w:t>
             </w:r>
             <w:r>
               <w:rPr>
@@ -1286,7 +1464,7 @@
               <w:lang w:eastAsia="fr-FR"/>
             </w:rPr>
           </w:pPr>
-          <w:hyperlink w:anchor="_Toc478376539" w:history="1">
+          <w:hyperlink w:anchor="_Toc478398121" w:history="1">
             <w:r>
               <w:rPr>
                 <w:rStyle w:val="Lienhypertexte"/>
@@ -1330,7 +1508,7 @@
                 <w:noProof/>
                 <w:webHidden/>
               </w:rPr>
-              <w:instrText xml:space="preserve"> PAGEREF _Toc478376539 \h </w:instrText>
+              <w:instrText xml:space="preserve"> PAGEREF _Toc478398121 \h </w:instrText>
             </w:r>
             <w:r>
               <w:rPr>
@@ -1350,7 +1528,7 @@
                 <w:noProof/>
                 <w:webHidden/>
               </w:rPr>
-              <w:t>4</w:t>
+              <w:t>7</w:t>
             </w:r>
             <w:r>
               <w:rPr>
@@ -1374,7 +1552,7 @@
               <w:lang w:eastAsia="fr-FR"/>
             </w:rPr>
           </w:pPr>
-          <w:hyperlink w:anchor="_Toc478376540" w:history="1">
+          <w:hyperlink w:anchor="_Toc478398122" w:history="1">
             <w:r>
               <w:rPr>
                 <w:rStyle w:val="Lienhypertexte"/>
@@ -1418,7 +1596,7 @@
                 <w:noProof/>
                 <w:webHidden/>
               </w:rPr>
-              <w:instrText xml:space="preserve"> PAGEREF _Toc478376540 \h </w:instrText>
+              <w:instrText xml:space="preserve"> PAGEREF _Toc478398122 \h </w:instrText>
             </w:r>
             <w:r>
               <w:rPr>
@@ -1438,7 +1616,7 @@
                 <w:noProof/>
                 <w:webHidden/>
               </w:rPr>
-              <w:t>5</w:t>
+              <w:t>7</w:t>
             </w:r>
             <w:r>
               <w:rPr>
@@ -1462,7 +1640,7 @@
               <w:lang w:eastAsia="fr-FR"/>
             </w:rPr>
           </w:pPr>
-          <w:hyperlink w:anchor="_Toc478376541" w:history="1">
+          <w:hyperlink w:anchor="_Toc478398123" w:history="1">
             <w:r>
               <w:rPr>
                 <w:rStyle w:val="Lienhypertexte"/>
@@ -1506,7 +1684,7 @@
                 <w:noProof/>
                 <w:webHidden/>
               </w:rPr>
-              <w:instrText xml:space="preserve"> PAGEREF _Toc478376541 \h </w:instrText>
+              <w:instrText xml:space="preserve"> PAGEREF _Toc478398123 \h </w:instrText>
             </w:r>
             <w:r>
               <w:rPr>
@@ -1526,7 +1704,7 @@
                 <w:noProof/>
                 <w:webHidden/>
               </w:rPr>
-              <w:t>5</w:t>
+              <w:t>7</w:t>
             </w:r>
             <w:r>
               <w:rPr>
@@ -1550,7 +1728,7 @@
               <w:lang w:eastAsia="fr-FR"/>
             </w:rPr>
           </w:pPr>
-          <w:hyperlink w:anchor="_Toc478376542" w:history="1">
+          <w:hyperlink w:anchor="_Toc478398124" w:history="1">
             <w:r>
               <w:rPr>
                 <w:rStyle w:val="Lienhypertexte"/>
@@ -1594,7 +1772,7 @@
                 <w:noProof/>
                 <w:webHidden/>
               </w:rPr>
-              <w:instrText xml:space="preserve"> PAGEREF _Toc478376542 \h </w:instrText>
+              <w:instrText xml:space="preserve"> PAGEREF _Toc478398124 \h </w:instrText>
             </w:r>
             <w:r>
               <w:rPr>
@@ -1614,7 +1792,7 @@
                 <w:noProof/>
                 <w:webHidden/>
               </w:rPr>
-              <w:t>5</w:t>
+              <w:t>7</w:t>
             </w:r>
             <w:r>
               <w:rPr>
@@ -1638,7 +1816,7 @@
               <w:lang w:eastAsia="fr-FR"/>
             </w:rPr>
           </w:pPr>
-          <w:hyperlink w:anchor="_Toc478376543" w:history="1">
+          <w:hyperlink w:anchor="_Toc478398125" w:history="1">
             <w:r>
               <w:rPr>
                 <w:rStyle w:val="Lienhypertexte"/>
@@ -1682,7 +1860,7 @@
                 <w:noProof/>
                 <w:webHidden/>
               </w:rPr>
-              <w:instrText xml:space="preserve"> PAGEREF _Toc478376543 \h </w:instrText>
+              <w:instrText xml:space="preserve"> PAGEREF _Toc478398125 \h </w:instrText>
             </w:r>
             <w:r>
               <w:rPr>
@@ -1702,7 +1880,7 @@
                 <w:noProof/>
                 <w:webHidden/>
               </w:rPr>
-              <w:t>5</w:t>
+              <w:t>7</w:t>
             </w:r>
             <w:r>
               <w:rPr>
@@ -1726,7 +1904,7 @@
               <w:lang w:eastAsia="fr-FR"/>
             </w:rPr>
           </w:pPr>
-          <w:hyperlink w:anchor="_Toc478376544" w:history="1">
+          <w:hyperlink w:anchor="_Toc478398126" w:history="1">
             <w:r>
               <w:rPr>
                 <w:rStyle w:val="Lienhypertexte"/>
@@ -1770,7 +1948,7 @@
                 <w:noProof/>
                 <w:webHidden/>
               </w:rPr>
-              <w:instrText xml:space="preserve"> PAGEREF _Toc478376544 \h </w:instrText>
+              <w:instrText xml:space="preserve"> PAGEREF _Toc478398126 \h </w:instrText>
             </w:r>
             <w:r>
               <w:rPr>
@@ -1790,7 +1968,7 @@
                 <w:noProof/>
                 <w:webHidden/>
               </w:rPr>
-              <w:t>5</w:t>
+              <w:t>8</w:t>
             </w:r>
             <w:r>
               <w:rPr>
@@ -1814,7 +1992,7 @@
               <w:lang w:eastAsia="fr-FR"/>
             </w:rPr>
           </w:pPr>
-          <w:hyperlink w:anchor="_Toc478376545" w:history="1">
+          <w:hyperlink w:anchor="_Toc478398127" w:history="1">
             <w:r>
               <w:rPr>
                 <w:rStyle w:val="Lienhypertexte"/>
@@ -1858,7 +2036,7 @@
                 <w:noProof/>
                 <w:webHidden/>
               </w:rPr>
-              <w:instrText xml:space="preserve"> PAGEREF _Toc478376545 \h </w:instrText>
+              <w:instrText xml:space="preserve"> PAGEREF _Toc478398127 \h </w:instrText>
             </w:r>
             <w:r>
               <w:rPr>
@@ -1878,7 +2056,7 @@
                 <w:noProof/>
                 <w:webHidden/>
               </w:rPr>
-              <w:t>5</w:t>
+              <w:t>8</w:t>
             </w:r>
             <w:r>
               <w:rPr>
@@ -1902,7 +2080,7 @@
               <w:lang w:eastAsia="fr-FR"/>
             </w:rPr>
           </w:pPr>
-          <w:hyperlink w:anchor="_Toc478376546" w:history="1">
+          <w:hyperlink w:anchor="_Toc478398128" w:history="1">
             <w:r>
               <w:rPr>
                 <w:rStyle w:val="Lienhypertexte"/>
@@ -1946,7 +2124,7 @@
                 <w:noProof/>
                 <w:webHidden/>
               </w:rPr>
-              <w:instrText xml:space="preserve"> PAGEREF _Toc478376546 \h </w:instrText>
+              <w:instrText xml:space="preserve"> PAGEREF _Toc478398128 \h </w:instrText>
             </w:r>
             <w:r>
               <w:rPr>
@@ -1966,7 +2144,7 @@
                 <w:noProof/>
                 <w:webHidden/>
               </w:rPr>
-              <w:t>6</w:t>
+              <w:t>8</w:t>
             </w:r>
             <w:r>
               <w:rPr>
@@ -1990,7 +2168,7 @@
               <w:lang w:eastAsia="fr-FR"/>
             </w:rPr>
           </w:pPr>
-          <w:hyperlink w:anchor="_Toc478376547" w:history="1">
+          <w:hyperlink w:anchor="_Toc478398129" w:history="1">
             <w:r>
               <w:rPr>
                 <w:rStyle w:val="Lienhypertexte"/>
@@ -2034,7 +2212,7 @@
                 <w:noProof/>
                 <w:webHidden/>
               </w:rPr>
-              <w:instrText xml:space="preserve"> PAGEREF _Toc478376547 \h </w:instrText>
+              <w:instrText xml:space="preserve"> PAGEREF _Toc478398129 \h </w:instrText>
             </w:r>
             <w:r>
               <w:rPr>
@@ -2054,7 +2232,7 @@
                 <w:noProof/>
                 <w:webHidden/>
               </w:rPr>
-              <w:t>6</w:t>
+              <w:t>9</w:t>
             </w:r>
             <w:r>
               <w:rPr>
@@ -2078,7 +2256,7 @@
               <w:lang w:eastAsia="fr-FR"/>
             </w:rPr>
           </w:pPr>
-          <w:hyperlink w:anchor="_Toc478376548" w:history="1">
+          <w:hyperlink w:anchor="_Toc478398130" w:history="1">
             <w:r>
               <w:rPr>
                 <w:rStyle w:val="Lienhypertexte"/>
@@ -2122,7 +2300,7 @@
                 <w:noProof/>
                 <w:webHidden/>
               </w:rPr>
-              <w:instrText xml:space="preserve"> PAGEREF _Toc478376548 \h </w:instrText>
+              <w:instrText xml:space="preserve"> PAGEREF _Toc478398130 \h </w:instrText>
             </w:r>
             <w:r>
               <w:rPr>
@@ -2142,7 +2320,7 @@
                 <w:noProof/>
                 <w:webHidden/>
               </w:rPr>
-              <w:t>7</w:t>
+              <w:t>10</w:t>
             </w:r>
             <w:r>
               <w:rPr>
@@ -2166,7 +2344,7 @@
               <w:lang w:eastAsia="fr-FR"/>
             </w:rPr>
           </w:pPr>
-          <w:hyperlink w:anchor="_Toc478376549" w:history="1">
+          <w:hyperlink w:anchor="_Toc478398131" w:history="1">
             <w:r>
               <w:rPr>
                 <w:rStyle w:val="Lienhypertexte"/>
@@ -2210,7 +2388,7 @@
                 <w:noProof/>
                 <w:webHidden/>
               </w:rPr>
-              <w:instrText xml:space="preserve"> PAGEREF _Toc478376549 \h </w:instrText>
+              <w:instrText xml:space="preserve"> PAGEREF _Toc478398131 \h </w:instrText>
             </w:r>
             <w:r>
               <w:rPr>
@@ -2230,7 +2408,7 @@
                 <w:noProof/>
                 <w:webHidden/>
               </w:rPr>
-              <w:t>7</w:t>
+              <w:t>10</w:t>
             </w:r>
             <w:r>
               <w:rPr>
@@ -2254,7 +2432,7 @@
               <w:lang w:eastAsia="fr-FR"/>
             </w:rPr>
           </w:pPr>
-          <w:hyperlink w:anchor="_Toc478376550" w:history="1">
+          <w:hyperlink w:anchor="_Toc478398132" w:history="1">
             <w:r>
               <w:rPr>
                 <w:rStyle w:val="Lienhypertexte"/>
@@ -2298,7 +2476,7 @@
                 <w:noProof/>
                 <w:webHidden/>
               </w:rPr>
-              <w:instrText xml:space="preserve"> PAGEREF _Toc478376550 \h </w:instrText>
+              <w:instrText xml:space="preserve"> PAGEREF _Toc478398132 \h </w:instrText>
             </w:r>
             <w:r>
               <w:rPr>
@@ -2318,7 +2496,7 @@
                 <w:noProof/>
                 <w:webHidden/>
               </w:rPr>
-              <w:t>7</w:t>
+              <w:t>10</w:t>
             </w:r>
             <w:r>
               <w:rPr>
@@ -2342,7 +2520,7 @@
               <w:lang w:eastAsia="fr-FR"/>
             </w:rPr>
           </w:pPr>
-          <w:hyperlink w:anchor="_Toc478376551" w:history="1">
+          <w:hyperlink w:anchor="_Toc478398133" w:history="1">
             <w:r>
               <w:rPr>
                 <w:rStyle w:val="Lienhypertexte"/>
@@ -2386,7 +2564,7 @@
                 <w:noProof/>
                 <w:webHidden/>
               </w:rPr>
-              <w:instrText xml:space="preserve"> PAGEREF _Toc478376551 \h </w:instrText>
+              <w:instrText xml:space="preserve"> PAGEREF _Toc478398133 \h </w:instrText>
             </w:r>
             <w:r>
               <w:rPr>
@@ -2406,7 +2584,7 @@
                 <w:noProof/>
                 <w:webHidden/>
               </w:rPr>
-              <w:t>8</w:t>
+              <w:t>10</w:t>
             </w:r>
             <w:r>
               <w:rPr>
@@ -2433,8 +2611,6 @@
             <w:fldChar w:fldCharType="end"/>
           </w:r>
         </w:p>
-        <w:bookmarkStart w:id="0" w:name="_GoBack" w:displacedByCustomXml="next"/>
-        <w:bookmarkEnd w:id="0" w:displacedByCustomXml="next"/>
       </w:sdtContent>
     </w:sdt>
     <w:p>
@@ -2446,7 +2622,7 @@
         </w:rPr>
       </w:pPr>
       <w:bookmarkStart w:id="1" w:name="_Toc447099453"/>
-      <w:bookmarkStart w:id="2" w:name="_Toc478376526"/>
+      <w:bookmarkStart w:id="2" w:name="_Toc478398106"/>
       <w:proofErr w:type="spellStart"/>
       <w:r>
         <w:rPr>
@@ -2479,7 +2655,7 @@
           <w:lang w:val="en-US"/>
         </w:rPr>
       </w:pPr>
-      <w:bookmarkStart w:id="3" w:name="_Toc478376527"/>
+      <w:bookmarkStart w:id="3" w:name="_Toc478398107"/>
       <w:proofErr w:type="spellStart"/>
       <w:r>
         <w:rPr>
@@ -2556,7 +2732,7 @@
           <w:lang w:val="en-US"/>
         </w:rPr>
       </w:pPr>
-      <w:bookmarkStart w:id="4" w:name="_Toc478376528"/>
+      <w:bookmarkStart w:id="4" w:name="_Toc478398108"/>
       <w:r>
         <w:rPr>
           <w:lang w:val="en-US"/>
@@ -2601,7 +2777,19 @@
         <w:rPr>
           <w:lang w:val="en-US"/>
         </w:rPr>
-        <w:t>List, create, view, update and delete centers</w:t>
+        <w:t>Managing centers (</w:t>
+      </w:r>
+      <w:r>
+        <w:rPr>
+          <w:lang w:val="en-US"/>
+        </w:rPr>
+        <w:t xml:space="preserve">list, </w:t>
+      </w:r>
+      <w:r>
+        <w:rPr>
+          <w:lang w:val="en-US"/>
+        </w:rPr>
+        <w:t>create, delete, update)</w:t>
       </w:r>
     </w:p>
     <w:p>
@@ -2619,7 +2807,7 @@
         <w:rPr>
           <w:lang w:val="en-US"/>
         </w:rPr>
-        <w:t>List, create, view, update and delete investigators</w:t>
+        <w:t>Managing investigators (list, create, delete, update)</w:t>
       </w:r>
     </w:p>
     <w:p>
@@ -2637,7 +2825,7 @@
         <w:rPr>
           <w:lang w:val="en-US"/>
         </w:rPr>
-        <w:t>List, create, view, update and delete acquisition equipment</w:t>
+        <w:t>Managing acquisition equipment (list, create, delete, update)</w:t>
       </w:r>
     </w:p>
     <w:p>
@@ -2655,7 +2843,13 @@
         <w:rPr>
           <w:lang w:val="en-US"/>
         </w:rPr>
-        <w:t>List, create, view, update and delete coils</w:t>
+        <w:t>Managing coils (list, create, delete, update)</w:t>
+      </w:r>
+      <w:r>
+        <w:rPr>
+          <w:lang w:val="en-US"/>
+        </w:rPr>
+        <w:t>List, create, view, update and delete studies</w:t>
       </w:r>
     </w:p>
     <w:p>
@@ -2673,6 +2867,24 @@
         <w:rPr>
           <w:lang w:val="en-US"/>
         </w:rPr>
+        <w:t xml:space="preserve">Managing </w:t>
+      </w:r>
+      <w:r>
+        <w:rPr>
+          <w:lang w:val="en-US"/>
+        </w:rPr>
+        <w:t>studies</w:t>
+      </w:r>
+      <w:r>
+        <w:rPr>
+          <w:lang w:val="en-US"/>
+        </w:rPr>
+        <w:t xml:space="preserve"> (list, create, delete, update)</w:t>
+      </w:r>
+      <w:r>
+        <w:rPr>
+          <w:lang w:val="en-US"/>
+        </w:rPr>
         <w:t>List, create, view, update and delete studies</w:t>
       </w:r>
     </w:p>
@@ -2746,7 +2958,7 @@
           <w:lang w:val="en-US"/>
         </w:rPr>
       </w:pPr>
-      <w:bookmarkStart w:id="6" w:name="_Toc478376529"/>
+      <w:bookmarkStart w:id="6" w:name="_Toc478398109"/>
       <w:r>
         <w:rPr>
           <w:lang w:val="en-US"/>
@@ -2828,7 +3040,7 @@
           <w:lang w:val="en-US"/>
         </w:rPr>
       </w:pPr>
-      <w:bookmarkStart w:id="7" w:name="_Toc478376530"/>
+      <w:bookmarkStart w:id="7" w:name="_Toc478398110"/>
       <w:r>
         <w:rPr>
           <w:lang w:val="en-US"/>
@@ -2845,7 +3057,7 @@
         </w:rPr>
       </w:pPr>
       <w:bookmarkStart w:id="8" w:name="_Toc474917589"/>
-      <w:bookmarkStart w:id="9" w:name="_Toc478376531"/>
+      <w:bookmarkStart w:id="9" w:name="_Toc478398111"/>
       <w:r>
         <w:rPr>
           <w:lang w:val="en-US"/>
@@ -2862,7 +3074,7 @@
           <w:lang w:val="en-US"/>
         </w:rPr>
       </w:pPr>
-      <w:bookmarkStart w:id="10" w:name="_Toc478376532"/>
+      <w:bookmarkStart w:id="10" w:name="_Toc478398112"/>
       <w:r>
         <w:rPr>
           <w:lang w:val="en-US"/>
@@ -3085,7 +3297,7 @@
           <w:lang w:val="en-US"/>
         </w:rPr>
       </w:pPr>
-      <w:bookmarkStart w:id="18" w:name="_Toc478376533"/>
+      <w:bookmarkStart w:id="18" w:name="_Toc478398113"/>
       <w:r>
         <w:rPr>
           <w:lang w:val="en-US"/>
@@ -3686,7 +3898,7 @@
         </w:rPr>
       </w:pPr>
       <w:bookmarkStart w:id="19" w:name="_Toc474917597"/>
-      <w:bookmarkStart w:id="20" w:name="_Toc478376534"/>
+      <w:bookmarkStart w:id="20" w:name="_Toc478398114"/>
       <w:commentRangeStart w:id="21"/>
       <w:r>
         <w:rPr>
@@ -3719,7 +3931,7 @@
         </w:rPr>
       </w:pPr>
       <w:bookmarkStart w:id="22" w:name="_Toc474917598"/>
-      <w:bookmarkStart w:id="23" w:name="_Toc478376535"/>
+      <w:bookmarkStart w:id="23" w:name="_Toc478398115"/>
       <w:r>
         <w:rPr>
           <w:lang w:val="en-US"/>
@@ -3915,58 +4127,19 @@
     </w:p>
     <w:p>
       <w:pPr>
-        <w:ind w:left="360"/>
-        <w:rPr>
-          <w:lang w:val="en-US"/>
-        </w:rPr>
-      </w:pPr>
-    </w:p>
-    <w:p>
-      <w:pPr>
-        <w:pStyle w:val="Titre2"/>
-        <w:rPr>
-          <w:lang w:val="en-US"/>
-        </w:rPr>
-      </w:pPr>
-      <w:bookmarkStart w:id="27" w:name="_Toc474917602"/>
-      <w:bookmarkStart w:id="28" w:name="_Toc478376536"/>
-      <w:r>
-        <w:rPr>
-          <w:lang w:val="en-US"/>
-        </w:rPr>
-        <w:t>Acquisition equipment</w:t>
+        <w:pStyle w:val="Titre3"/>
+        <w:rPr>
+          <w:lang w:val="en-US"/>
+        </w:rPr>
+      </w:pPr>
+      <w:bookmarkStart w:id="27" w:name="_Toc478398116"/>
+      <w:r>
+        <w:rPr>
+          <w:lang w:val="en-US"/>
+        </w:rPr>
+        <w:t>Functionalities</w:t>
       </w:r>
       <w:bookmarkEnd w:id="27"/>
-      <w:bookmarkEnd w:id="28"/>
-    </w:p>
-    <w:p>
-      <w:pPr>
-        <w:rPr>
-          <w:lang w:val="en-US"/>
-        </w:rPr>
-      </w:pPr>
-      <w:r>
-        <w:rPr>
-          <w:lang w:val="en-US"/>
-        </w:rPr>
-        <w:t>Model with a serial number that is linked to specific center.</w:t>
-      </w:r>
-    </w:p>
-    <w:p>
-      <w:pPr>
-        <w:pStyle w:val="Titre3"/>
-        <w:rPr>
-          <w:lang w:val="en-US"/>
-        </w:rPr>
-      </w:pPr>
-      <w:bookmarkStart w:id="29" w:name="_Toc478376537"/>
-      <w:r>
-        <w:rPr>
-          <w:lang w:val="en-US"/>
-        </w:rPr>
-        <w:t>Parameters</w:t>
-      </w:r>
-      <w:bookmarkEnd w:id="29"/>
     </w:p>
     <w:p>
       <w:pPr>
@@ -3975,543 +4148,39 @@
           <w:lang w:val="en-US"/>
         </w:rPr>
       </w:pPr>
-      <w:bookmarkStart w:id="30" w:name="_Toc474917603"/>
-      <w:r>
-        <w:rPr>
-          <w:lang w:val="en-US"/>
-        </w:rPr>
-        <w:t>Name</w:t>
-      </w:r>
-      <w:bookmarkEnd w:id="30"/>
-    </w:p>
-    <w:p>
-      <w:pPr>
-        <w:rPr>
-          <w:lang w:val="en-US"/>
-        </w:rPr>
-      </w:pPr>
-      <w:r>
-        <w:rPr>
-          <w:lang w:val="en-US"/>
-        </w:rPr>
-        <w:t>Name that appears on UI is the concatenation of the rest of fields and center’s name:</w:t>
-      </w:r>
-    </w:p>
-    <w:p>
-      <w:pPr>
-        <w:rPr>
-          <w:lang w:val="en-US"/>
-        </w:rPr>
-      </w:pPr>
-      <w:r>
-        <w:rPr>
-          <w:lang w:val="en-US"/>
-        </w:rPr>
-        <w:t>{Manufacturer} - {Model name} {Model’s magnetic field} T ({Model’s modality}) {Serial number} - {Center name}</w:t>
-      </w:r>
-    </w:p>
-    <w:p>
-      <w:pPr>
-        <w:pStyle w:val="Titre4"/>
-        <w:rPr>
-          <w:lang w:val="en-US"/>
-        </w:rPr>
-      </w:pPr>
-      <w:bookmarkStart w:id="31" w:name="_Toc474917604"/>
-      <w:r>
-        <w:rPr>
-          <w:lang w:val="en-US"/>
-        </w:rPr>
-        <w:t>Manufacturer model name</w:t>
-      </w:r>
-      <w:bookmarkEnd w:id="31"/>
-    </w:p>
-    <w:p>
-      <w:pPr>
-        <w:rPr>
-          <w:lang w:val="en-US"/>
-        </w:rPr>
-      </w:pPr>
-      <w:r>
-        <w:rPr>
-          <w:lang w:val="en-US"/>
-        </w:rPr>
-        <w:t>Object Model (see point 2.4)</w:t>
-      </w:r>
-    </w:p>
-    <w:p>
-      <w:pPr>
-        <w:pStyle w:val="Titre4"/>
-        <w:rPr>
-          <w:lang w:val="en-US"/>
-        </w:rPr>
-      </w:pPr>
-      <w:bookmarkStart w:id="32" w:name="_Toc474917605"/>
-      <w:r>
-        <w:rPr>
-          <w:lang w:val="en-US"/>
-        </w:rPr>
-        <w:t>Center</w:t>
-      </w:r>
-      <w:bookmarkEnd w:id="32"/>
-    </w:p>
-    <w:p>
-      <w:pPr>
-        <w:rPr>
-          <w:lang w:val="en-US"/>
-        </w:rPr>
-      </w:pPr>
-      <w:r>
-        <w:rPr>
-          <w:lang w:val="en-US"/>
-        </w:rPr>
-        <w:t>Object Center (see point 2.2)</w:t>
-      </w:r>
-    </w:p>
-    <w:p>
-      <w:pPr>
-        <w:pStyle w:val="Titre4"/>
-        <w:rPr>
-          <w:lang w:val="en-US"/>
-        </w:rPr>
-      </w:pPr>
-      <w:bookmarkStart w:id="33" w:name="_Toc474917606"/>
-      <w:r>
-        <w:rPr>
-          <w:lang w:val="en-US"/>
-        </w:rPr>
-        <w:t>Serial number</w:t>
-      </w:r>
-      <w:bookmarkEnd w:id="33"/>
-    </w:p>
-    <w:p>
-      <w:pPr>
-        <w:rPr>
-          <w:lang w:val="en-US"/>
-        </w:rPr>
-      </w:pPr>
-      <w:r>
-        <w:rPr>
-          <w:lang w:val="en-US"/>
-        </w:rPr>
-        <w:t>Input (text or numbers)</w:t>
-      </w:r>
-    </w:p>
-    <w:p>
-      <w:pPr>
-        <w:rPr>
-          <w:rFonts w:asciiTheme="majorHAnsi" w:eastAsiaTheme="majorEastAsia" w:hAnsiTheme="majorHAnsi" w:cstheme="majorBidi"/>
-          <w:color w:val="1F4D78" w:themeColor="accent1" w:themeShade="7F"/>
-          <w:sz w:val="24"/>
-          <w:szCs w:val="24"/>
-          <w:lang w:val="en-US"/>
-        </w:rPr>
-      </w:pPr>
-    </w:p>
-    <w:p>
-      <w:pPr>
-        <w:pStyle w:val="Titre2"/>
-        <w:rPr>
-          <w:lang w:val="en-US"/>
-        </w:rPr>
-      </w:pPr>
-      <w:bookmarkStart w:id="34" w:name="_Toc474917607"/>
-      <w:bookmarkStart w:id="35" w:name="_Toc478376538"/>
-      <w:r>
-        <w:rPr>
-          <w:lang w:val="en-US"/>
-        </w:rPr>
-        <w:t>Model</w:t>
-      </w:r>
-      <w:bookmarkEnd w:id="34"/>
-      <w:bookmarkEnd w:id="35"/>
-    </w:p>
-    <w:p>
-      <w:pPr>
-        <w:rPr>
-          <w:lang w:val="en-US"/>
-        </w:rPr>
-      </w:pPr>
-      <w:r>
-        <w:rPr>
-          <w:lang w:val="en-US"/>
-        </w:rPr>
-        <w:t>Equipment models used for acquisition</w:t>
-      </w:r>
-    </w:p>
-    <w:p>
-      <w:pPr>
-        <w:pStyle w:val="Titre3"/>
-        <w:rPr>
-          <w:lang w:val="en-US"/>
-        </w:rPr>
-      </w:pPr>
-      <w:bookmarkStart w:id="36" w:name="_Toc474917608"/>
-      <w:bookmarkStart w:id="37" w:name="_Toc478376539"/>
-      <w:r>
-        <w:rPr>
-          <w:lang w:val="en-US"/>
-        </w:rPr>
-        <w:t>Parameters</w:t>
-      </w:r>
-      <w:bookmarkEnd w:id="37"/>
-    </w:p>
-    <w:p>
-      <w:pPr>
-        <w:pStyle w:val="Titre4"/>
-        <w:rPr>
-          <w:lang w:val="en-US"/>
-        </w:rPr>
-      </w:pPr>
-      <w:r>
-        <w:rPr>
-          <w:lang w:val="en-US"/>
-        </w:rPr>
-        <w:t>Manufacturer</w:t>
-      </w:r>
-      <w:bookmarkEnd w:id="36"/>
-    </w:p>
-    <w:p>
-      <w:pPr>
-        <w:rPr>
-          <w:lang w:val="en-US"/>
-        </w:rPr>
-      </w:pPr>
-      <w:r>
-        <w:rPr>
-          <w:lang w:val="en-US"/>
-        </w:rPr>
-        <w:t>Object Manufacturer (see point 2.5). Mandatory</w:t>
-      </w:r>
-    </w:p>
-    <w:p>
-      <w:pPr>
-        <w:pStyle w:val="Titre4"/>
-        <w:rPr>
-          <w:lang w:val="en-US"/>
-        </w:rPr>
-      </w:pPr>
-      <w:bookmarkStart w:id="38" w:name="_Toc474917609"/>
-      <w:r>
-        <w:rPr>
-          <w:lang w:val="en-US"/>
-        </w:rPr>
-        <w:lastRenderedPageBreak/>
-        <w:t>Model name</w:t>
-      </w:r>
-      <w:bookmarkEnd w:id="38"/>
-    </w:p>
-    <w:p>
-      <w:pPr>
-        <w:rPr>
-          <w:lang w:val="en-US"/>
-        </w:rPr>
-      </w:pPr>
-      <w:r>
-        <w:rPr>
-          <w:lang w:val="en-US"/>
-        </w:rPr>
-        <w:t>Input (text) (from 2 to 200 characters). Mandatory</w:t>
-      </w:r>
-    </w:p>
-    <w:p>
-      <w:pPr>
-        <w:pStyle w:val="Titre4"/>
-        <w:rPr>
-          <w:lang w:val="en-US"/>
-        </w:rPr>
-      </w:pPr>
-      <w:bookmarkStart w:id="39" w:name="_Toc474917610"/>
-      <w:r>
-        <w:rPr>
-          <w:lang w:val="en-US"/>
-        </w:rPr>
-        <w:t>Modality</w:t>
-      </w:r>
-      <w:bookmarkEnd w:id="39"/>
-    </w:p>
-    <w:p>
-      <w:pPr>
-        <w:rPr>
-          <w:lang w:val="en-US"/>
-        </w:rPr>
-      </w:pPr>
-      <w:r>
-        <w:rPr>
-          <w:lang w:val="en-US"/>
-        </w:rPr>
-        <w:t>MR or PET. Mandatory</w:t>
-      </w:r>
-    </w:p>
-    <w:p>
-      <w:pPr>
-        <w:pStyle w:val="Titre4"/>
-        <w:rPr>
-          <w:lang w:val="en-US"/>
-        </w:rPr>
-      </w:pPr>
-      <w:bookmarkStart w:id="40" w:name="_Toc474917611"/>
-      <w:r>
-        <w:rPr>
-          <w:lang w:val="en-US"/>
-        </w:rPr>
-        <w:t>Magnetic field</w:t>
-      </w:r>
-      <w:bookmarkEnd w:id="40"/>
-    </w:p>
-    <w:p>
-      <w:pPr>
-        <w:rPr>
-          <w:lang w:val="en-US"/>
-        </w:rPr>
-      </w:pPr>
-      <w:r>
-        <w:rPr>
-          <w:lang w:val="en-US"/>
-        </w:rPr>
-        <w:t>Input (number). Mandatory</w:t>
-      </w:r>
-    </w:p>
-    <w:p>
-      <w:pPr>
-        <w:pStyle w:val="Titre2"/>
-        <w:rPr>
-          <w:lang w:val="en-US"/>
-        </w:rPr>
-      </w:pPr>
-      <w:bookmarkStart w:id="41" w:name="_Toc474917612"/>
-      <w:bookmarkStart w:id="42" w:name="_Toc478376540"/>
-      <w:r>
-        <w:rPr>
-          <w:lang w:val="en-US"/>
-        </w:rPr>
-        <w:t>Manufacturer</w:t>
-      </w:r>
-      <w:bookmarkEnd w:id="41"/>
-      <w:bookmarkEnd w:id="42"/>
-    </w:p>
-    <w:p>
-      <w:pPr>
-        <w:pStyle w:val="Titre3"/>
-        <w:rPr>
-          <w:lang w:val="en-US"/>
-        </w:rPr>
-      </w:pPr>
-      <w:bookmarkStart w:id="43" w:name="_Toc474917613"/>
-      <w:bookmarkStart w:id="44" w:name="_Toc478376541"/>
-      <w:r>
-        <w:rPr>
-          <w:lang w:val="en-US"/>
-        </w:rPr>
-        <w:t>Parameters</w:t>
-      </w:r>
-      <w:bookmarkEnd w:id="44"/>
-    </w:p>
-    <w:p>
-      <w:pPr>
-        <w:pStyle w:val="Titre4"/>
-        <w:rPr>
-          <w:lang w:val="en-US"/>
-        </w:rPr>
-      </w:pPr>
-      <w:r>
-        <w:rPr>
-          <w:lang w:val="en-US"/>
-        </w:rPr>
-        <w:t>Name</w:t>
-      </w:r>
-      <w:bookmarkEnd w:id="43"/>
-    </w:p>
-    <w:p>
-      <w:pPr>
-        <w:rPr>
-          <w:lang w:val="en-US"/>
-        </w:rPr>
-      </w:pPr>
-      <w:r>
-        <w:rPr>
-          <w:lang w:val="en-US"/>
-        </w:rPr>
-        <w:t>Input (min. 2, max. 200 characters). Mandatory</w:t>
-      </w:r>
-    </w:p>
-    <w:p>
-      <w:pPr>
-        <w:pStyle w:val="Titre2"/>
-        <w:rPr>
-          <w:lang w:val="en-US"/>
-        </w:rPr>
-      </w:pPr>
-      <w:bookmarkStart w:id="45" w:name="_Toc474917614"/>
-      <w:bookmarkStart w:id="46" w:name="_Toc478376542"/>
-      <w:r>
-        <w:rPr>
-          <w:lang w:val="en-US"/>
-        </w:rPr>
-        <w:t>Coil</w:t>
-      </w:r>
-      <w:bookmarkEnd w:id="45"/>
-      <w:bookmarkEnd w:id="46"/>
-    </w:p>
-    <w:p>
-      <w:pPr>
-        <w:pStyle w:val="Titre3"/>
-        <w:rPr>
-          <w:lang w:val="en-US"/>
-        </w:rPr>
-      </w:pPr>
-      <w:bookmarkStart w:id="47" w:name="_Toc474917615"/>
-      <w:bookmarkStart w:id="48" w:name="_Toc478376543"/>
-      <w:r>
-        <w:rPr>
-          <w:lang w:val="en-US"/>
-        </w:rPr>
-        <w:t>Parameters</w:t>
-      </w:r>
-      <w:bookmarkEnd w:id="48"/>
-    </w:p>
-    <w:p>
-      <w:pPr>
-        <w:pStyle w:val="Titre4"/>
-        <w:rPr>
-          <w:lang w:val="en-US"/>
-        </w:rPr>
-      </w:pPr>
-      <w:r>
-        <w:rPr>
-          <w:lang w:val="en-US"/>
-        </w:rPr>
-        <w:t>Name</w:t>
-      </w:r>
-      <w:bookmarkEnd w:id="47"/>
-    </w:p>
-    <w:p>
-      <w:pPr>
-        <w:rPr>
-          <w:lang w:val="en-US"/>
-        </w:rPr>
-      </w:pPr>
-      <w:r>
-        <w:rPr>
-          <w:lang w:val="en-US"/>
-        </w:rPr>
-        <w:t>Input. Min 2, max 200 characters. Mandatory</w:t>
-      </w:r>
-    </w:p>
-    <w:p>
-      <w:pPr>
-        <w:pStyle w:val="Titre4"/>
-        <w:rPr>
-          <w:lang w:val="en-US"/>
-        </w:rPr>
-      </w:pPr>
-      <w:bookmarkStart w:id="49" w:name="_Toc474917616"/>
-      <w:r>
-        <w:rPr>
-          <w:lang w:val="en-US"/>
-        </w:rPr>
-        <w:t>Center</w:t>
-      </w:r>
-      <w:bookmarkEnd w:id="49"/>
-    </w:p>
-    <w:p>
-      <w:pPr>
-        <w:rPr>
-          <w:lang w:val="en-US"/>
-        </w:rPr>
-      </w:pPr>
-      <w:r>
-        <w:rPr>
-          <w:lang w:val="en-US"/>
-        </w:rPr>
-        <w:t xml:space="preserve">Select from the list of centers. Mandatory </w:t>
-      </w:r>
-    </w:p>
-    <w:p>
-      <w:pPr>
-        <w:pStyle w:val="Titre4"/>
-        <w:rPr>
-          <w:lang w:val="en-US"/>
-        </w:rPr>
-      </w:pPr>
-      <w:bookmarkStart w:id="50" w:name="_Toc474917617"/>
-      <w:r>
-        <w:rPr>
-          <w:lang w:val="en-US"/>
-        </w:rPr>
-        <w:t>Acquisition equipment</w:t>
-      </w:r>
-      <w:bookmarkEnd w:id="50"/>
-    </w:p>
-    <w:p>
-      <w:pPr>
-        <w:rPr>
-          <w:lang w:val="en-US"/>
-        </w:rPr>
-      </w:pPr>
-      <w:r>
-        <w:rPr>
-          <w:lang w:val="en-US"/>
-        </w:rPr>
-        <w:t>Select – from the list of available equipment for selected centers. Mandatory</w:t>
-      </w:r>
-    </w:p>
-    <w:p>
-      <w:pPr>
-        <w:pStyle w:val="Titre4"/>
-        <w:rPr>
-          <w:lang w:val="en-US"/>
-        </w:rPr>
-      </w:pPr>
-      <w:bookmarkStart w:id="51" w:name="_Toc474917618"/>
-      <w:r>
-        <w:rPr>
-          <w:lang w:val="en-US"/>
-        </w:rPr>
-        <w:t>Serial number</w:t>
-      </w:r>
-      <w:bookmarkEnd w:id="51"/>
-    </w:p>
-    <w:p>
-      <w:pPr>
-        <w:rPr>
-          <w:lang w:val="en-US"/>
-        </w:rPr>
-      </w:pPr>
-      <w:r>
-        <w:rPr>
-          <w:lang w:val="en-US"/>
-        </w:rPr>
-        <w:t>Input. Min 2, max 200 characters. Facultative</w:t>
-      </w:r>
-    </w:p>
-    <w:p>
-      <w:pPr>
-        <w:pStyle w:val="Titre4"/>
-        <w:rPr>
-          <w:lang w:val="en-US"/>
-        </w:rPr>
-      </w:pPr>
-      <w:bookmarkStart w:id="52" w:name="_Toc474917619"/>
-      <w:r>
-        <w:rPr>
-          <w:lang w:val="en-US"/>
-        </w:rPr>
-        <w:t>Coil type</w:t>
-      </w:r>
-      <w:bookmarkEnd w:id="52"/>
-    </w:p>
-    <w:p>
-      <w:pPr>
-        <w:rPr>
-          <w:lang w:val="en-US"/>
-        </w:rPr>
-      </w:pPr>
-      <w:r>
-        <w:rPr>
-          <w:lang w:val="en-US"/>
-        </w:rPr>
-        <w:t>Obligatory. One of the following:</w:t>
+      <w:bookmarkStart w:id="28" w:name="_Toc474917602"/>
+      <w:r>
+        <w:rPr>
+          <w:lang w:val="en-US"/>
+        </w:rPr>
+        <w:t>List Investigators (GET /investigator/all)</w:t>
+      </w:r>
+    </w:p>
+    <w:p>
+      <w:pPr>
+        <w:rPr>
+          <w:lang w:val="en-US"/>
+        </w:rPr>
+      </w:pPr>
+      <w:r>
+        <w:rPr>
+          <w:lang w:val="en-US"/>
+        </w:rPr>
+        <w:t xml:space="preserve">After clicking on the Investigator menu in </w:t>
+      </w:r>
+      <w:proofErr w:type="spellStart"/>
+      <w:r>
+        <w:rPr>
+          <w:lang w:val="en-US"/>
+        </w:rPr>
+        <w:t>Shanoir</w:t>
+      </w:r>
+      <w:proofErr w:type="spellEnd"/>
+      <w:r>
+        <w:rPr>
+          <w:lang w:val="en-US"/>
+        </w:rPr>
+        <w:t>, the table with the list of investigator appears with the following columns:</w:t>
       </w:r>
     </w:p>
     <w:p>
@@ -4529,7 +4198,7 @@
         <w:rPr>
           <w:lang w:val="en-US"/>
         </w:rPr>
-        <w:t>BODY</w:t>
+        <w:t>First Name</w:t>
       </w:r>
     </w:p>
     <w:p>
@@ -4547,7 +4216,7 @@
         <w:rPr>
           <w:lang w:val="en-US"/>
         </w:rPr>
-        <w:t>EXTREMITY</w:t>
+        <w:t>Last Name</w:t>
       </w:r>
     </w:p>
     <w:p>
@@ -4565,7 +4234,13 @@
         <w:rPr>
           <w:lang w:val="en-US"/>
         </w:rPr>
-        <w:t>HEAD</w:t>
+        <w:t xml:space="preserve">Functions: list of </w:t>
+      </w:r>
+      <w:r>
+        <w:rPr>
+          <w:lang w:val="en-US"/>
+        </w:rPr>
+        <w:t>functions (array)</w:t>
       </w:r>
     </w:p>
     <w:p>
@@ -4583,7 +4258,7 @@
         <w:rPr>
           <w:lang w:val="en-US"/>
         </w:rPr>
-        <w:t>MULTICOIL</w:t>
+        <w:t>Center: list of centers (array)</w:t>
       </w:r>
     </w:p>
     <w:p>
@@ -4601,6 +4276,2304 @@
         <w:rPr>
           <w:lang w:val="en-US"/>
         </w:rPr>
+        <w:t>Delete (with icon) – for admins and experts</w:t>
+      </w:r>
+    </w:p>
+    <w:p>
+      <w:pPr>
+        <w:pStyle w:val="Paragraphedeliste"/>
+        <w:numPr>
+          <w:ilvl w:val="0"/>
+          <w:numId w:val="26"/>
+        </w:numPr>
+        <w:rPr>
+          <w:lang w:val="en-US"/>
+        </w:rPr>
+      </w:pPr>
+      <w:r>
+        <w:rPr>
+          <w:lang w:val="en-US"/>
+        </w:rPr>
+        <w:t>Edit (with icon)</w:t>
+      </w:r>
+      <w:r>
+        <w:rPr>
+          <w:lang w:val="en-US"/>
+        </w:rPr>
+        <w:t xml:space="preserve"> </w:t>
+      </w:r>
+      <w:r>
+        <w:rPr>
+          <w:lang w:val="en-US"/>
+        </w:rPr>
+        <w:t>– for admins and experts</w:t>
+      </w:r>
+    </w:p>
+    <w:p>
+      <w:pPr>
+        <w:pStyle w:val="Paragraphedeliste"/>
+        <w:numPr>
+          <w:ilvl w:val="0"/>
+          <w:numId w:val="26"/>
+        </w:numPr>
+        <w:rPr>
+          <w:lang w:val="en-US"/>
+        </w:rPr>
+      </w:pPr>
+      <w:r>
+        <w:rPr>
+          <w:lang w:val="en-US"/>
+        </w:rPr>
+        <w:t>Details (with icon)</w:t>
+      </w:r>
+    </w:p>
+    <w:p>
+      <w:pPr>
+        <w:rPr>
+          <w:lang w:val="en-US"/>
+        </w:rPr>
+      </w:pPr>
+      <w:r>
+        <w:rPr>
+          <w:lang w:val="en-US"/>
+        </w:rPr>
+        <w:t>It is possible to filter and sort the table.</w:t>
+      </w:r>
+    </w:p>
+    <w:p>
+      <w:pPr>
+        <w:rPr>
+          <w:lang w:val="en-US"/>
+        </w:rPr>
+      </w:pPr>
+      <w:r>
+        <w:rPr>
+          <w:lang w:val="en-US"/>
+        </w:rPr>
+        <w:t xml:space="preserve">In the header there is a link to </w:t>
+      </w:r>
+      <w:r>
+        <w:rPr>
+          <w:b/>
+          <w:lang w:val="en-US"/>
+        </w:rPr>
+        <w:t xml:space="preserve">new </w:t>
+      </w:r>
+      <w:r>
+        <w:rPr>
+          <w:b/>
+          <w:lang w:val="en-US"/>
+        </w:rPr>
+        <w:t>investigator</w:t>
+      </w:r>
+      <w:r>
+        <w:rPr>
+          <w:lang w:val="en-US"/>
+        </w:rPr>
+        <w:t>.</w:t>
+      </w:r>
+    </w:p>
+    <w:p>
+      <w:pPr>
+        <w:pStyle w:val="Titre4"/>
+        <w:rPr>
+          <w:lang w:val="en-US"/>
+        </w:rPr>
+      </w:pPr>
+      <w:r>
+        <w:rPr>
+          <w:lang w:val="en-US"/>
+        </w:rPr>
+        <w:t>View details of one investigator (GET /investigator</w:t>
+      </w:r>
+      <w:proofErr w:type="gramStart"/>
+      <w:r>
+        <w:rPr>
+          <w:lang w:val="en-US"/>
+        </w:rPr>
+        <w:t>/{</w:t>
+      </w:r>
+      <w:proofErr w:type="gramEnd"/>
+      <w:r>
+        <w:rPr>
+          <w:lang w:val="en-US"/>
+        </w:rPr>
+        <w:t>id})</w:t>
+      </w:r>
+    </w:p>
+    <w:p>
+      <w:pPr>
+        <w:rPr>
+          <w:lang w:val="en-US"/>
+        </w:rPr>
+      </w:pPr>
+      <w:r>
+        <w:rPr>
+          <w:lang w:val="en-US"/>
+        </w:rPr>
+        <w:t>From the table it is possible to see the details of one investigator only.</w:t>
+      </w:r>
+    </w:p>
+    <w:p>
+      <w:pPr>
+        <w:rPr>
+          <w:lang w:val="en-US"/>
+        </w:rPr>
+      </w:pPr>
+      <w:r>
+        <w:rPr>
+          <w:lang w:val="en-US"/>
+        </w:rPr>
+        <w:t>On the bottom of the page there are buttons:</w:t>
+      </w:r>
+    </w:p>
+    <w:p>
+      <w:pPr>
+        <w:pStyle w:val="Paragraphedeliste"/>
+        <w:numPr>
+          <w:ilvl w:val="0"/>
+          <w:numId w:val="27"/>
+        </w:numPr>
+        <w:rPr>
+          <w:lang w:val="en-US"/>
+        </w:rPr>
+      </w:pPr>
+      <w:r>
+        <w:rPr>
+          <w:lang w:val="en-US"/>
+        </w:rPr>
+        <w:t>Back</w:t>
+      </w:r>
+    </w:p>
+    <w:p>
+      <w:pPr>
+        <w:pStyle w:val="Paragraphedeliste"/>
+        <w:numPr>
+          <w:ilvl w:val="0"/>
+          <w:numId w:val="27"/>
+        </w:numPr>
+        <w:rPr>
+          <w:lang w:val="en-US"/>
+        </w:rPr>
+      </w:pPr>
+      <w:r>
+        <w:rPr>
+          <w:lang w:val="en-US"/>
+        </w:rPr>
+        <w:t>Edit – for admins and experts</w:t>
+      </w:r>
+    </w:p>
+    <w:p>
+      <w:pPr>
+        <w:pStyle w:val="Paragraphedeliste"/>
+        <w:numPr>
+          <w:ilvl w:val="0"/>
+          <w:numId w:val="27"/>
+        </w:numPr>
+        <w:rPr>
+          <w:lang w:val="en-US"/>
+        </w:rPr>
+      </w:pPr>
+      <w:r>
+        <w:rPr>
+          <w:lang w:val="en-US"/>
+        </w:rPr>
+        <w:t>Delete</w:t>
+      </w:r>
+      <w:r>
+        <w:rPr>
+          <w:lang w:val="en-US"/>
+        </w:rPr>
+        <w:t xml:space="preserve"> </w:t>
+      </w:r>
+      <w:r>
+        <w:rPr>
+          <w:lang w:val="en-US"/>
+        </w:rPr>
+        <w:t xml:space="preserve"> – for admins and experts</w:t>
+      </w:r>
+    </w:p>
+    <w:p>
+      <w:pPr>
+        <w:pStyle w:val="Titre4"/>
+        <w:rPr>
+          <w:lang w:val="en-US"/>
+        </w:rPr>
+      </w:pPr>
+      <w:r>
+        <w:rPr>
+          <w:lang w:val="en-US"/>
+        </w:rPr>
+        <w:t>Add new investigator (POST /</w:t>
+      </w:r>
+      <w:r>
+        <w:rPr>
+          <w:lang w:val="en-US"/>
+        </w:rPr>
+        <w:t xml:space="preserve"> </w:t>
+      </w:r>
+      <w:r>
+        <w:rPr>
+          <w:lang w:val="en-US"/>
+        </w:rPr>
+        <w:t>investigator)</w:t>
+      </w:r>
+    </w:p>
+    <w:p>
+      <w:pPr>
+        <w:rPr>
+          <w:lang w:val="en-US"/>
+        </w:rPr>
+      </w:pPr>
+      <w:r>
+        <w:rPr>
+          <w:lang w:val="en-US"/>
+        </w:rPr>
+        <w:t>Only for admins and experts.</w:t>
+      </w:r>
+    </w:p>
+    <w:p>
+      <w:pPr>
+        <w:rPr>
+          <w:lang w:val="en-US"/>
+        </w:rPr>
+      </w:pPr>
+      <w:r>
+        <w:rPr>
+          <w:lang w:val="en-US"/>
+        </w:rPr>
+        <w:t xml:space="preserve">Add new </w:t>
+      </w:r>
+      <w:r>
+        <w:rPr>
+          <w:lang w:val="en-US"/>
+        </w:rPr>
+        <w:t xml:space="preserve">investigator </w:t>
+      </w:r>
+      <w:r>
+        <w:rPr>
+          <w:lang w:val="en-US"/>
+        </w:rPr>
+        <w:t xml:space="preserve">after filling in the fields relative to </w:t>
+      </w:r>
+      <w:r>
+        <w:rPr>
+          <w:lang w:val="en-US"/>
+        </w:rPr>
+        <w:t xml:space="preserve">investigator </w:t>
+      </w:r>
+      <w:r>
+        <w:rPr>
+          <w:lang w:val="en-US"/>
+        </w:rPr>
+        <w:t>(see 2.2)</w:t>
+      </w:r>
+    </w:p>
+    <w:p>
+      <w:pPr>
+        <w:pStyle w:val="Titre4"/>
+        <w:rPr>
+          <w:lang w:val="en-US"/>
+        </w:rPr>
+      </w:pPr>
+      <w:r>
+        <w:rPr>
+          <w:lang w:val="en-US"/>
+        </w:rPr>
+        <w:lastRenderedPageBreak/>
+        <w:t>Edit center (PUT /</w:t>
+      </w:r>
+      <w:r>
+        <w:rPr>
+          <w:lang w:val="en-US"/>
+        </w:rPr>
+        <w:t xml:space="preserve"> </w:t>
+      </w:r>
+      <w:r>
+        <w:rPr>
+          <w:lang w:val="en-US"/>
+        </w:rPr>
+        <w:t>investigator</w:t>
+      </w:r>
+      <w:proofErr w:type="gramStart"/>
+      <w:r>
+        <w:rPr>
+          <w:lang w:val="en-US"/>
+        </w:rPr>
+        <w:t>/{</w:t>
+      </w:r>
+      <w:proofErr w:type="gramEnd"/>
+      <w:r>
+        <w:rPr>
+          <w:lang w:val="en-US"/>
+        </w:rPr>
+        <w:t>id})</w:t>
+      </w:r>
+    </w:p>
+    <w:p>
+      <w:pPr>
+        <w:rPr>
+          <w:lang w:val="en-US"/>
+        </w:rPr>
+      </w:pPr>
+      <w:r>
+        <w:rPr>
+          <w:lang w:val="en-US"/>
+        </w:rPr>
+        <w:t>Only for admins and experts.</w:t>
+      </w:r>
+    </w:p>
+    <w:p>
+      <w:pPr>
+        <w:rPr>
+          <w:lang w:val="en-US"/>
+        </w:rPr>
+      </w:pPr>
+      <w:r>
+        <w:rPr>
+          <w:lang w:val="en-US"/>
+        </w:rPr>
+        <w:t xml:space="preserve">Possible to edit the fields from 2.2 </w:t>
+      </w:r>
+    </w:p>
+    <w:p>
+      <w:pPr>
+        <w:pStyle w:val="Titre4"/>
+        <w:rPr>
+          <w:lang w:val="en-US"/>
+        </w:rPr>
+      </w:pPr>
+      <w:r>
+        <w:rPr>
+          <w:lang w:val="en-US"/>
+        </w:rPr>
+        <w:t>Delete center (DELETE /</w:t>
+      </w:r>
+      <w:r>
+        <w:rPr>
+          <w:lang w:val="en-US"/>
+        </w:rPr>
+        <w:t xml:space="preserve"> </w:t>
+      </w:r>
+      <w:r>
+        <w:rPr>
+          <w:lang w:val="en-US"/>
+        </w:rPr>
+        <w:t>investigator</w:t>
+      </w:r>
+      <w:proofErr w:type="gramStart"/>
+      <w:r>
+        <w:rPr>
+          <w:lang w:val="en-US"/>
+        </w:rPr>
+        <w:t>/{</w:t>
+      </w:r>
+      <w:proofErr w:type="gramEnd"/>
+      <w:r>
+        <w:rPr>
+          <w:lang w:val="en-US"/>
+        </w:rPr>
+        <w:t>id})</w:t>
+      </w:r>
+    </w:p>
+    <w:p>
+      <w:pPr>
+        <w:rPr>
+          <w:lang w:val="en-US"/>
+        </w:rPr>
+      </w:pPr>
+      <w:r>
+        <w:rPr>
+          <w:lang w:val="en-US"/>
+        </w:rPr>
+        <w:t>Only for admins and experts. Delete investigator permanently. Cannot be deleted if an investigator is linked to a study.</w:t>
+      </w:r>
+    </w:p>
+    <w:p>
+      <w:pPr>
+        <w:rPr>
+          <w:b/>
+          <w:lang w:val="en-US"/>
+        </w:rPr>
+      </w:pPr>
+      <w:r>
+        <w:rPr>
+          <w:b/>
+          <w:lang w:val="en-US"/>
+        </w:rPr>
+        <w:t>This feature is on stand-by. For the moment it will not be possible to delete anything.</w:t>
+      </w:r>
+    </w:p>
+    <w:p>
+      <w:pPr>
+        <w:pStyle w:val="Titre2"/>
+        <w:rPr>
+          <w:lang w:val="en-US"/>
+        </w:rPr>
+      </w:pPr>
+      <w:bookmarkStart w:id="29" w:name="_Toc478398117"/>
+      <w:r>
+        <w:rPr>
+          <w:lang w:val="en-US"/>
+        </w:rPr>
+        <w:t>Acquisition equipment</w:t>
+      </w:r>
+      <w:bookmarkEnd w:id="28"/>
+      <w:bookmarkEnd w:id="29"/>
+    </w:p>
+    <w:p>
+      <w:pPr>
+        <w:rPr>
+          <w:lang w:val="en-US"/>
+        </w:rPr>
+      </w:pPr>
+      <w:r>
+        <w:rPr>
+          <w:lang w:val="en-US"/>
+        </w:rPr>
+        <w:t>Model with a serial number that is linked to specific center.</w:t>
+      </w:r>
+    </w:p>
+    <w:p>
+      <w:pPr>
+        <w:pStyle w:val="Titre3"/>
+        <w:rPr>
+          <w:lang w:val="en-US"/>
+        </w:rPr>
+      </w:pPr>
+      <w:bookmarkStart w:id="30" w:name="_Toc478398118"/>
+      <w:r>
+        <w:rPr>
+          <w:lang w:val="en-US"/>
+        </w:rPr>
+        <w:t>Parameters</w:t>
+      </w:r>
+      <w:bookmarkEnd w:id="30"/>
+    </w:p>
+    <w:p>
+      <w:pPr>
+        <w:pStyle w:val="Titre4"/>
+        <w:rPr>
+          <w:lang w:val="en-US"/>
+        </w:rPr>
+      </w:pPr>
+      <w:bookmarkStart w:id="31" w:name="_Toc474917603"/>
+      <w:r>
+        <w:rPr>
+          <w:lang w:val="en-US"/>
+        </w:rPr>
+        <w:t>Name</w:t>
+      </w:r>
+      <w:bookmarkEnd w:id="31"/>
+    </w:p>
+    <w:p>
+      <w:pPr>
+        <w:rPr>
+          <w:lang w:val="en-US"/>
+        </w:rPr>
+      </w:pPr>
+      <w:r>
+        <w:rPr>
+          <w:lang w:val="en-US"/>
+        </w:rPr>
+        <w:t>Name that appears on UI is the concatenation of the rest of fields and center’s name:</w:t>
+      </w:r>
+    </w:p>
+    <w:p>
+      <w:pPr>
+        <w:rPr>
+          <w:lang w:val="en-US"/>
+        </w:rPr>
+      </w:pPr>
+      <w:r>
+        <w:rPr>
+          <w:lang w:val="en-US"/>
+        </w:rPr>
+        <w:t>{Manufacturer} - {Model name} {Model’s magnetic field} T ({Model’s modality}) {Serial number} - {Center name}</w:t>
+      </w:r>
+    </w:p>
+    <w:p>
+      <w:pPr>
+        <w:pStyle w:val="Titre4"/>
+        <w:rPr>
+          <w:lang w:val="en-US"/>
+        </w:rPr>
+      </w:pPr>
+      <w:bookmarkStart w:id="32" w:name="_Toc474917604"/>
+      <w:r>
+        <w:rPr>
+          <w:lang w:val="en-US"/>
+        </w:rPr>
+        <w:t>Manufacturer model name</w:t>
+      </w:r>
+      <w:bookmarkEnd w:id="32"/>
+    </w:p>
+    <w:p>
+      <w:pPr>
+        <w:rPr>
+          <w:lang w:val="en-US"/>
+        </w:rPr>
+      </w:pPr>
+      <w:r>
+        <w:rPr>
+          <w:lang w:val="en-US"/>
+        </w:rPr>
+        <w:t>Object Model (see point 2.4)</w:t>
+      </w:r>
+    </w:p>
+    <w:p>
+      <w:pPr>
+        <w:pStyle w:val="Titre4"/>
+        <w:rPr>
+          <w:lang w:val="en-US"/>
+        </w:rPr>
+      </w:pPr>
+      <w:bookmarkStart w:id="33" w:name="_Toc474917605"/>
+      <w:r>
+        <w:rPr>
+          <w:lang w:val="en-US"/>
+        </w:rPr>
+        <w:t>Center</w:t>
+      </w:r>
+      <w:bookmarkEnd w:id="33"/>
+    </w:p>
+    <w:p>
+      <w:pPr>
+        <w:rPr>
+          <w:lang w:val="en-US"/>
+        </w:rPr>
+      </w:pPr>
+      <w:r>
+        <w:rPr>
+          <w:lang w:val="en-US"/>
+        </w:rPr>
+        <w:t>Object Center (see point 2.2)</w:t>
+      </w:r>
+    </w:p>
+    <w:p>
+      <w:pPr>
+        <w:pStyle w:val="Titre4"/>
+        <w:rPr>
+          <w:lang w:val="en-US"/>
+        </w:rPr>
+      </w:pPr>
+      <w:bookmarkStart w:id="34" w:name="_Toc474917606"/>
+      <w:r>
+        <w:rPr>
+          <w:lang w:val="en-US"/>
+        </w:rPr>
+        <w:t>Serial number</w:t>
+      </w:r>
+      <w:bookmarkEnd w:id="34"/>
+    </w:p>
+    <w:p>
+      <w:pPr>
+        <w:rPr>
+          <w:lang w:val="en-US"/>
+        </w:rPr>
+      </w:pPr>
+      <w:r>
+        <w:rPr>
+          <w:lang w:val="en-US"/>
+        </w:rPr>
+        <w:t>Input (text or numbers)</w:t>
+      </w:r>
+    </w:p>
+    <w:p>
+      <w:pPr>
+        <w:pStyle w:val="Titre3"/>
+        <w:rPr>
+          <w:lang w:val="en-US"/>
+        </w:rPr>
+      </w:pPr>
+      <w:bookmarkStart w:id="35" w:name="_Toc478398119"/>
+      <w:r>
+        <w:rPr>
+          <w:lang w:val="en-US"/>
+        </w:rPr>
+        <w:t>Functionalities</w:t>
+      </w:r>
+      <w:bookmarkEnd w:id="35"/>
+    </w:p>
+    <w:p>
+      <w:pPr>
+        <w:pStyle w:val="Titre4"/>
+        <w:rPr>
+          <w:lang w:val="en-US"/>
+        </w:rPr>
+      </w:pPr>
+      <w:bookmarkStart w:id="36" w:name="_Toc474917607"/>
+      <w:r>
+        <w:rPr>
+          <w:lang w:val="en-US"/>
+        </w:rPr>
+        <w:t>List Equipment (GET /equipment/all)</w:t>
+      </w:r>
+    </w:p>
+    <w:p>
+      <w:pPr>
+        <w:rPr>
+          <w:lang w:val="en-US"/>
+        </w:rPr>
+      </w:pPr>
+      <w:r>
+        <w:rPr>
+          <w:lang w:val="en-US"/>
+        </w:rPr>
+        <w:t xml:space="preserve">After clicking on the </w:t>
+      </w:r>
+      <w:r>
+        <w:rPr>
+          <w:lang w:val="en-US"/>
+        </w:rPr>
+        <w:t xml:space="preserve">Acquisition equipment </w:t>
+      </w:r>
+      <w:r>
+        <w:rPr>
+          <w:lang w:val="en-US"/>
+        </w:rPr>
+        <w:t xml:space="preserve">menu in </w:t>
+      </w:r>
+      <w:proofErr w:type="spellStart"/>
+      <w:r>
+        <w:rPr>
+          <w:lang w:val="en-US"/>
+        </w:rPr>
+        <w:t>Shanoir</w:t>
+      </w:r>
+      <w:proofErr w:type="spellEnd"/>
+      <w:r>
+        <w:rPr>
+          <w:lang w:val="en-US"/>
+        </w:rPr>
+        <w:t>, the table appears with the following columns:</w:t>
+      </w:r>
+    </w:p>
+    <w:p>
+      <w:pPr>
+        <w:pStyle w:val="Paragraphedeliste"/>
+        <w:numPr>
+          <w:ilvl w:val="0"/>
+          <w:numId w:val="26"/>
+        </w:numPr>
+        <w:rPr>
+          <w:lang w:val="en-US"/>
+        </w:rPr>
+      </w:pPr>
+      <w:r>
+        <w:rPr>
+          <w:lang w:val="en-US"/>
+        </w:rPr>
+        <w:t>Name</w:t>
+      </w:r>
+    </w:p>
+    <w:p>
+      <w:pPr>
+        <w:pStyle w:val="Paragraphedeliste"/>
+        <w:numPr>
+          <w:ilvl w:val="0"/>
+          <w:numId w:val="26"/>
+        </w:numPr>
+        <w:rPr>
+          <w:lang w:val="en-US"/>
+        </w:rPr>
+      </w:pPr>
+      <w:r>
+        <w:rPr>
+          <w:lang w:val="en-US"/>
+        </w:rPr>
+        <w:t>Manufacturer (link to manufacturer’s details -&gt; see GET /manufacturer/{id})</w:t>
+      </w:r>
+    </w:p>
+    <w:p>
+      <w:pPr>
+        <w:pStyle w:val="Paragraphedeliste"/>
+        <w:numPr>
+          <w:ilvl w:val="0"/>
+          <w:numId w:val="26"/>
+        </w:numPr>
+        <w:rPr>
+          <w:lang w:val="en-US"/>
+        </w:rPr>
+      </w:pPr>
+      <w:r>
+        <w:rPr>
+          <w:lang w:val="en-US"/>
+        </w:rPr>
+        <w:t>Model (link to model’s details -&gt; see GET /model/{id})</w:t>
+      </w:r>
+    </w:p>
+    <w:p>
+      <w:pPr>
+        <w:pStyle w:val="Paragraphedeliste"/>
+        <w:numPr>
+          <w:ilvl w:val="0"/>
+          <w:numId w:val="26"/>
+        </w:numPr>
+        <w:rPr>
+          <w:lang w:val="en-US"/>
+        </w:rPr>
+      </w:pPr>
+      <w:r>
+        <w:rPr>
+          <w:lang w:val="en-US"/>
+        </w:rPr>
+        <w:t>Serial number</w:t>
+      </w:r>
+    </w:p>
+    <w:p>
+      <w:pPr>
+        <w:pStyle w:val="Paragraphedeliste"/>
+        <w:numPr>
+          <w:ilvl w:val="0"/>
+          <w:numId w:val="26"/>
+        </w:numPr>
+        <w:rPr>
+          <w:lang w:val="en-US"/>
+        </w:rPr>
+      </w:pPr>
+      <w:r>
+        <w:rPr>
+          <w:lang w:val="en-US"/>
+        </w:rPr>
+        <w:t>Center (link to center’s details -&gt; see GET /center/{id})</w:t>
+      </w:r>
+    </w:p>
+    <w:p>
+      <w:pPr>
+        <w:pStyle w:val="Paragraphedeliste"/>
+        <w:numPr>
+          <w:ilvl w:val="0"/>
+          <w:numId w:val="26"/>
+        </w:numPr>
+        <w:rPr>
+          <w:lang w:val="en-US"/>
+        </w:rPr>
+      </w:pPr>
+      <w:r>
+        <w:rPr>
+          <w:lang w:val="en-US"/>
+        </w:rPr>
+        <w:t>Delete (with icon) – only for admins and experts</w:t>
+      </w:r>
+    </w:p>
+    <w:p>
+      <w:pPr>
+        <w:pStyle w:val="Paragraphedeliste"/>
+        <w:numPr>
+          <w:ilvl w:val="0"/>
+          <w:numId w:val="26"/>
+        </w:numPr>
+        <w:rPr>
+          <w:lang w:val="en-US"/>
+        </w:rPr>
+      </w:pPr>
+      <w:r>
+        <w:rPr>
+          <w:lang w:val="en-US"/>
+        </w:rPr>
+        <w:t>Edit (with icon) – only for admins and experts</w:t>
+      </w:r>
+    </w:p>
+    <w:p>
+      <w:pPr>
+        <w:pStyle w:val="Paragraphedeliste"/>
+        <w:numPr>
+          <w:ilvl w:val="0"/>
+          <w:numId w:val="26"/>
+        </w:numPr>
+        <w:rPr>
+          <w:lang w:val="en-US"/>
+        </w:rPr>
+      </w:pPr>
+      <w:r>
+        <w:rPr>
+          <w:lang w:val="en-US"/>
+        </w:rPr>
+        <w:t>Details (with icon)</w:t>
+      </w:r>
+      <w:r>
+        <w:rPr>
+          <w:lang w:val="en-US"/>
+        </w:rPr>
+        <w:t xml:space="preserve"> </w:t>
+      </w:r>
+      <w:r>
+        <w:rPr>
+          <w:lang w:val="en-US"/>
+        </w:rPr>
+        <w:t>– only for admins and experts</w:t>
+      </w:r>
+    </w:p>
+    <w:p>
+      <w:pPr>
+        <w:rPr>
+          <w:lang w:val="en-US"/>
+        </w:rPr>
+      </w:pPr>
+      <w:r>
+        <w:rPr>
+          <w:lang w:val="en-US"/>
+        </w:rPr>
+        <w:t>It is possible to filter and sort the table.</w:t>
+      </w:r>
+    </w:p>
+    <w:p>
+      <w:pPr>
+        <w:rPr>
+          <w:lang w:val="en-US"/>
+        </w:rPr>
+      </w:pPr>
+      <w:r>
+        <w:rPr>
+          <w:lang w:val="en-US"/>
+        </w:rPr>
+        <w:t xml:space="preserve">There is </w:t>
+      </w:r>
+      <w:r>
+        <w:rPr>
+          <w:u w:val="single"/>
+          <w:lang w:val="en-US"/>
+        </w:rPr>
+        <w:t>one more Select in the header that allows to see in the able manufacturers and models</w:t>
+      </w:r>
+      <w:r>
+        <w:rPr>
+          <w:lang w:val="en-US"/>
+        </w:rPr>
+        <w:t>.</w:t>
+      </w:r>
+    </w:p>
+    <w:p>
+      <w:pPr>
+        <w:rPr>
+          <w:lang w:val="en-US"/>
+        </w:rPr>
+      </w:pPr>
+      <w:r>
+        <w:rPr>
+          <w:lang w:val="en-US"/>
+        </w:rPr>
+        <w:t xml:space="preserve">In the header there is a link to </w:t>
+      </w:r>
+      <w:r>
+        <w:rPr>
+          <w:b/>
+          <w:lang w:val="en-US"/>
+        </w:rPr>
+        <w:t xml:space="preserve">new </w:t>
+      </w:r>
+      <w:r>
+        <w:rPr>
+          <w:b/>
+          <w:lang w:val="en-US"/>
+        </w:rPr>
+        <w:t>a</w:t>
+      </w:r>
+      <w:r>
+        <w:rPr>
+          <w:b/>
+          <w:lang w:val="en-US"/>
+        </w:rPr>
+        <w:t>cquisition equipment</w:t>
+      </w:r>
+      <w:r>
+        <w:rPr>
+          <w:lang w:val="en-US"/>
+        </w:rPr>
+        <w:t xml:space="preserve">, </w:t>
+      </w:r>
+      <w:r>
+        <w:rPr>
+          <w:b/>
+          <w:lang w:val="en-US"/>
+        </w:rPr>
+        <w:t>new manufacturer</w:t>
+      </w:r>
+      <w:r>
+        <w:rPr>
+          <w:lang w:val="en-US"/>
+        </w:rPr>
+        <w:t xml:space="preserve">, </w:t>
+      </w:r>
+      <w:proofErr w:type="gramStart"/>
+      <w:r>
+        <w:rPr>
+          <w:b/>
+          <w:lang w:val="en-US"/>
+        </w:rPr>
+        <w:t>new</w:t>
+      </w:r>
+      <w:proofErr w:type="gramEnd"/>
+      <w:r>
+        <w:rPr>
+          <w:b/>
+          <w:lang w:val="en-US"/>
+        </w:rPr>
+        <w:t xml:space="preserve"> model</w:t>
+      </w:r>
+      <w:r>
+        <w:rPr>
+          <w:lang w:val="en-US"/>
+        </w:rPr>
+        <w:t>.</w:t>
+      </w:r>
+    </w:p>
+    <w:p>
+      <w:pPr>
+        <w:pStyle w:val="Titre4"/>
+        <w:rPr>
+          <w:lang w:val="en-US"/>
+        </w:rPr>
+      </w:pPr>
+      <w:r>
+        <w:rPr>
+          <w:lang w:val="en-US"/>
+        </w:rPr>
+        <w:t>View details of one equipment (GET /equipment</w:t>
+      </w:r>
+      <w:proofErr w:type="gramStart"/>
+      <w:r>
+        <w:rPr>
+          <w:lang w:val="en-US"/>
+        </w:rPr>
+        <w:t>/{</w:t>
+      </w:r>
+      <w:proofErr w:type="gramEnd"/>
+      <w:r>
+        <w:rPr>
+          <w:lang w:val="en-US"/>
+        </w:rPr>
+        <w:t>id})</w:t>
+      </w:r>
+    </w:p>
+    <w:p>
+      <w:pPr>
+        <w:rPr>
+          <w:lang w:val="en-US"/>
+        </w:rPr>
+      </w:pPr>
+      <w:r>
+        <w:rPr>
+          <w:lang w:val="en-US"/>
+        </w:rPr>
+        <w:t xml:space="preserve">From the table it is possible to see the details of one </w:t>
+      </w:r>
+      <w:r>
+        <w:rPr>
+          <w:lang w:val="en-US"/>
+        </w:rPr>
+        <w:t xml:space="preserve">equipment </w:t>
+      </w:r>
+      <w:r>
+        <w:rPr>
+          <w:lang w:val="en-US"/>
+        </w:rPr>
+        <w:t>only.</w:t>
+      </w:r>
+    </w:p>
+    <w:p>
+      <w:pPr>
+        <w:rPr>
+          <w:lang w:val="en-US"/>
+        </w:rPr>
+      </w:pPr>
+      <w:r>
+        <w:rPr>
+          <w:lang w:val="en-US"/>
+        </w:rPr>
+        <w:t>On the bottom of the page there are buttons:</w:t>
+      </w:r>
+    </w:p>
+    <w:p>
+      <w:pPr>
+        <w:pStyle w:val="Paragraphedeliste"/>
+        <w:numPr>
+          <w:ilvl w:val="0"/>
+          <w:numId w:val="27"/>
+        </w:numPr>
+        <w:rPr>
+          <w:lang w:val="en-US"/>
+        </w:rPr>
+      </w:pPr>
+      <w:r>
+        <w:rPr>
+          <w:lang w:val="en-US"/>
+        </w:rPr>
+        <w:lastRenderedPageBreak/>
+        <w:t>Back</w:t>
+      </w:r>
+    </w:p>
+    <w:p>
+      <w:pPr>
+        <w:pStyle w:val="Paragraphedeliste"/>
+        <w:numPr>
+          <w:ilvl w:val="0"/>
+          <w:numId w:val="27"/>
+        </w:numPr>
+        <w:rPr>
+          <w:lang w:val="en-US"/>
+        </w:rPr>
+      </w:pPr>
+      <w:r>
+        <w:rPr>
+          <w:lang w:val="en-US"/>
+        </w:rPr>
+        <w:t>Edit (for admins and experts)</w:t>
+      </w:r>
+    </w:p>
+    <w:p>
+      <w:pPr>
+        <w:pStyle w:val="Paragraphedeliste"/>
+        <w:numPr>
+          <w:ilvl w:val="0"/>
+          <w:numId w:val="27"/>
+        </w:numPr>
+        <w:rPr>
+          <w:lang w:val="en-US"/>
+        </w:rPr>
+      </w:pPr>
+      <w:r>
+        <w:rPr>
+          <w:lang w:val="en-US"/>
+        </w:rPr>
+        <w:t>Delete</w:t>
+      </w:r>
+      <w:r>
+        <w:rPr>
+          <w:lang w:val="en-US"/>
+        </w:rPr>
+        <w:t xml:space="preserve"> </w:t>
+      </w:r>
+      <w:r>
+        <w:rPr>
+          <w:lang w:val="en-US"/>
+        </w:rPr>
+        <w:t>(for admins and experts)</w:t>
+      </w:r>
+    </w:p>
+    <w:p>
+      <w:pPr>
+        <w:pStyle w:val="Titre4"/>
+        <w:rPr>
+          <w:lang w:val="en-US"/>
+        </w:rPr>
+      </w:pPr>
+      <w:r>
+        <w:rPr>
+          <w:lang w:val="en-US"/>
+        </w:rPr>
+        <w:t>Add new investigator (POST /equipment)</w:t>
+      </w:r>
+    </w:p>
+    <w:p>
+      <w:pPr>
+        <w:rPr>
+          <w:lang w:val="en-US"/>
+        </w:rPr>
+      </w:pPr>
+      <w:r>
+        <w:rPr>
+          <w:lang w:val="en-US"/>
+        </w:rPr>
+        <w:t>Only for admins and experts.</w:t>
+      </w:r>
+    </w:p>
+    <w:p>
+      <w:pPr>
+        <w:rPr>
+          <w:lang w:val="en-US"/>
+        </w:rPr>
+      </w:pPr>
+      <w:r>
+        <w:rPr>
+          <w:lang w:val="en-US"/>
+        </w:rPr>
+        <w:t xml:space="preserve">Add new </w:t>
+      </w:r>
+      <w:r>
+        <w:rPr>
+          <w:lang w:val="en-US"/>
+        </w:rPr>
+        <w:t xml:space="preserve">investigator </w:t>
+      </w:r>
+      <w:r>
+        <w:rPr>
+          <w:lang w:val="en-US"/>
+        </w:rPr>
+        <w:t xml:space="preserve">after filling in the fields relative to </w:t>
+      </w:r>
+      <w:r>
+        <w:rPr>
+          <w:lang w:val="en-US"/>
+        </w:rPr>
+        <w:t>equipment</w:t>
+      </w:r>
+      <w:r>
+        <w:rPr>
+          <w:lang w:val="en-US"/>
+        </w:rPr>
+        <w:t>.</w:t>
+      </w:r>
+    </w:p>
+    <w:p>
+      <w:pPr>
+        <w:pStyle w:val="Titre4"/>
+        <w:rPr>
+          <w:lang w:val="en-US"/>
+        </w:rPr>
+      </w:pPr>
+      <w:r>
+        <w:rPr>
+          <w:lang w:val="en-US"/>
+        </w:rPr>
+        <w:t>Edit center (PUT /</w:t>
+      </w:r>
+      <w:r>
+        <w:rPr>
+          <w:lang w:val="en-US"/>
+        </w:rPr>
+        <w:t xml:space="preserve"> </w:t>
+      </w:r>
+      <w:r>
+        <w:rPr>
+          <w:lang w:val="en-US"/>
+        </w:rPr>
+        <w:t xml:space="preserve">equipment </w:t>
+      </w:r>
+      <w:proofErr w:type="gramStart"/>
+      <w:r>
+        <w:rPr>
+          <w:lang w:val="en-US"/>
+        </w:rPr>
+        <w:t>/{</w:t>
+      </w:r>
+      <w:proofErr w:type="gramEnd"/>
+      <w:r>
+        <w:rPr>
+          <w:lang w:val="en-US"/>
+        </w:rPr>
+        <w:t>id})</w:t>
+      </w:r>
+    </w:p>
+    <w:p>
+      <w:pPr>
+        <w:rPr>
+          <w:lang w:val="en-US"/>
+        </w:rPr>
+      </w:pPr>
+      <w:r>
+        <w:rPr>
+          <w:lang w:val="en-US"/>
+        </w:rPr>
+        <w:t>Only for admins and experts.</w:t>
+      </w:r>
+    </w:p>
+    <w:p>
+      <w:pPr>
+        <w:rPr>
+          <w:lang w:val="en-US"/>
+        </w:rPr>
+      </w:pPr>
+      <w:r>
+        <w:rPr>
+          <w:lang w:val="en-US"/>
+        </w:rPr>
+        <w:t>Possible to edit the fields</w:t>
+      </w:r>
+    </w:p>
+    <w:p>
+      <w:pPr>
+        <w:pStyle w:val="Titre4"/>
+        <w:rPr>
+          <w:lang w:val="en-US"/>
+        </w:rPr>
+      </w:pPr>
+      <w:r>
+        <w:rPr>
+          <w:lang w:val="en-US"/>
+        </w:rPr>
+        <w:t>Delete center (DELETE /</w:t>
+      </w:r>
+      <w:r>
+        <w:rPr>
+          <w:lang w:val="en-US"/>
+        </w:rPr>
+        <w:t xml:space="preserve"> </w:t>
+      </w:r>
+      <w:r>
+        <w:rPr>
+          <w:lang w:val="en-US"/>
+        </w:rPr>
+        <w:t xml:space="preserve">equipment </w:t>
+      </w:r>
+      <w:proofErr w:type="gramStart"/>
+      <w:r>
+        <w:rPr>
+          <w:lang w:val="en-US"/>
+        </w:rPr>
+        <w:t>/{</w:t>
+      </w:r>
+      <w:proofErr w:type="gramEnd"/>
+      <w:r>
+        <w:rPr>
+          <w:lang w:val="en-US"/>
+        </w:rPr>
+        <w:t>id})</w:t>
+      </w:r>
+    </w:p>
+    <w:p>
+      <w:pPr>
+        <w:rPr>
+          <w:lang w:val="en-US"/>
+        </w:rPr>
+      </w:pPr>
+      <w:r>
+        <w:rPr>
+          <w:lang w:val="en-US"/>
+        </w:rPr>
+        <w:t>Only for admins and experts.</w:t>
+      </w:r>
+    </w:p>
+    <w:p>
+      <w:pPr>
+        <w:rPr>
+          <w:lang w:val="en-US"/>
+        </w:rPr>
+      </w:pPr>
+      <w:r>
+        <w:rPr>
+          <w:lang w:val="en-US"/>
+        </w:rPr>
+        <w:t xml:space="preserve">Delete </w:t>
+      </w:r>
+      <w:r>
+        <w:rPr>
+          <w:lang w:val="en-US"/>
+        </w:rPr>
+        <w:t xml:space="preserve">equipment </w:t>
+      </w:r>
+      <w:r>
+        <w:rPr>
+          <w:lang w:val="en-US"/>
+        </w:rPr>
+        <w:t>permanently</w:t>
+      </w:r>
+    </w:p>
+    <w:p>
+      <w:pPr>
+        <w:rPr>
+          <w:b/>
+          <w:lang w:val="en-US"/>
+        </w:rPr>
+      </w:pPr>
+      <w:r>
+        <w:rPr>
+          <w:b/>
+          <w:lang w:val="en-US"/>
+        </w:rPr>
+        <w:t>This feature is on stand-by. For the moment it will not be possible to delete anything.</w:t>
+      </w:r>
+    </w:p>
+    <w:p>
+      <w:pPr>
+        <w:pStyle w:val="Titre4"/>
+        <w:rPr>
+          <w:lang w:val="en-US"/>
+        </w:rPr>
+      </w:pPr>
+      <w:r>
+        <w:rPr>
+          <w:lang w:val="en-US"/>
+        </w:rPr>
+        <w:t>View manufacturers (GET /manufacturer/all)</w:t>
+      </w:r>
+    </w:p>
+    <w:p>
+      <w:pPr>
+        <w:rPr>
+          <w:lang w:val="en-US"/>
+        </w:rPr>
+      </w:pPr>
+      <w:r>
+        <w:rPr>
+          <w:lang w:val="en-US"/>
+        </w:rPr>
+        <w:t>List all manufacturers.</w:t>
+      </w:r>
+    </w:p>
+    <w:p>
+      <w:pPr>
+        <w:rPr>
+          <w:lang w:val="en-US"/>
+        </w:rPr>
+      </w:pPr>
+      <w:r>
+        <w:rPr>
+          <w:lang w:val="en-US"/>
+        </w:rPr>
+        <w:t xml:space="preserve">Columns: </w:t>
+      </w:r>
+    </w:p>
+    <w:p>
+      <w:pPr>
+        <w:pStyle w:val="Paragraphedeliste"/>
+        <w:numPr>
+          <w:ilvl w:val="0"/>
+          <w:numId w:val="28"/>
+        </w:numPr>
+        <w:rPr>
+          <w:lang w:val="en-US"/>
+        </w:rPr>
+      </w:pPr>
+      <w:r>
+        <w:rPr>
+          <w:lang w:val="en-US"/>
+        </w:rPr>
+        <w:t>Name</w:t>
+      </w:r>
+    </w:p>
+    <w:p>
+      <w:pPr>
+        <w:pStyle w:val="Paragraphedeliste"/>
+        <w:numPr>
+          <w:ilvl w:val="0"/>
+          <w:numId w:val="28"/>
+        </w:numPr>
+        <w:rPr>
+          <w:lang w:val="en-US"/>
+        </w:rPr>
+      </w:pPr>
+      <w:r>
+        <w:rPr>
+          <w:lang w:val="en-US"/>
+        </w:rPr>
+        <w:t>Edit (for admins and experts)</w:t>
+      </w:r>
+    </w:p>
+    <w:p>
+      <w:pPr>
+        <w:pStyle w:val="Paragraphedeliste"/>
+        <w:numPr>
+          <w:ilvl w:val="0"/>
+          <w:numId w:val="28"/>
+        </w:numPr>
+        <w:rPr>
+          <w:lang w:val="en-US"/>
+        </w:rPr>
+      </w:pPr>
+      <w:r>
+        <w:rPr>
+          <w:lang w:val="en-US"/>
+        </w:rPr>
+        <w:t>Delete (for admins and experts)</w:t>
+      </w:r>
+    </w:p>
+    <w:p>
+      <w:pPr>
+        <w:pStyle w:val="Titre4"/>
+        <w:rPr>
+          <w:lang w:val="en-US"/>
+        </w:rPr>
+      </w:pPr>
+      <w:r>
+        <w:rPr>
+          <w:lang w:val="en-US"/>
+        </w:rPr>
+        <w:t>Add new manufacturer (POST /manufacturer)</w:t>
+      </w:r>
+    </w:p>
+    <w:p>
+      <w:pPr>
+        <w:rPr>
+          <w:lang w:val="en-US"/>
+        </w:rPr>
+      </w:pPr>
+      <w:r>
+        <w:rPr>
+          <w:lang w:val="en-US"/>
+        </w:rPr>
+        <w:t>Only for admins and experts.</w:t>
+      </w:r>
+    </w:p>
+    <w:p>
+      <w:pPr>
+        <w:rPr>
+          <w:lang w:val="en-US"/>
+        </w:rPr>
+      </w:pPr>
+      <w:r>
+        <w:rPr>
+          <w:lang w:val="en-US"/>
+        </w:rPr>
+        <w:t>Possible to add new Manufacturer. Only Name is required.</w:t>
+      </w:r>
+    </w:p>
+    <w:p>
+      <w:pPr>
+        <w:pStyle w:val="Titre4"/>
+        <w:rPr>
+          <w:lang w:val="en-US"/>
+        </w:rPr>
+      </w:pPr>
+      <w:r>
+        <w:rPr>
+          <w:lang w:val="en-US"/>
+        </w:rPr>
+        <w:t>Edit manufacturer (PUT /manufacturer</w:t>
+      </w:r>
+      <w:proofErr w:type="gramStart"/>
+      <w:r>
+        <w:rPr>
+          <w:lang w:val="en-US"/>
+        </w:rPr>
+        <w:t>/{</w:t>
+      </w:r>
+      <w:proofErr w:type="gramEnd"/>
+      <w:r>
+        <w:rPr>
+          <w:lang w:val="en-US"/>
+        </w:rPr>
+        <w:t>id})</w:t>
+      </w:r>
+    </w:p>
+    <w:p>
+      <w:pPr>
+        <w:rPr>
+          <w:lang w:val="en-US"/>
+        </w:rPr>
+      </w:pPr>
+      <w:r>
+        <w:rPr>
+          <w:lang w:val="en-US"/>
+        </w:rPr>
+        <w:t>Only for admins and experts.</w:t>
+      </w:r>
+    </w:p>
+    <w:p>
+      <w:pPr>
+        <w:rPr>
+          <w:lang w:val="en-US"/>
+        </w:rPr>
+      </w:pPr>
+      <w:r>
+        <w:rPr>
+          <w:lang w:val="en-US"/>
+        </w:rPr>
+        <w:t>Possible to edit the name (can get there by clicking on the model or choosing Manufacturer from the Select in the header of the table)</w:t>
+      </w:r>
+    </w:p>
+    <w:p>
+      <w:pPr>
+        <w:pStyle w:val="Titre4"/>
+        <w:rPr>
+          <w:lang w:val="en-US"/>
+        </w:rPr>
+      </w:pPr>
+      <w:r>
+        <w:rPr>
+          <w:lang w:val="en-US"/>
+        </w:rPr>
+        <w:t>Delete manufacturer (DELETE /manufacturer</w:t>
+      </w:r>
+      <w:proofErr w:type="gramStart"/>
+      <w:r>
+        <w:rPr>
+          <w:lang w:val="en-US"/>
+        </w:rPr>
+        <w:t>/{</w:t>
+      </w:r>
+      <w:proofErr w:type="gramEnd"/>
+      <w:r>
+        <w:rPr>
+          <w:lang w:val="en-US"/>
+        </w:rPr>
+        <w:t>id})</w:t>
+      </w:r>
+    </w:p>
+    <w:p>
+      <w:pPr>
+        <w:rPr>
+          <w:lang w:val="en-US"/>
+        </w:rPr>
+      </w:pPr>
+      <w:r>
+        <w:rPr>
+          <w:lang w:val="en-US"/>
+        </w:rPr>
+        <w:t>Only for admins and experts.</w:t>
+      </w:r>
+    </w:p>
+    <w:p>
+      <w:pPr>
+        <w:rPr>
+          <w:lang w:val="en-US"/>
+        </w:rPr>
+      </w:pPr>
+      <w:r>
+        <w:rPr>
+          <w:lang w:val="en-US"/>
+        </w:rPr>
+        <w:t>Delete -&gt; only it is not used by any equipment.</w:t>
+      </w:r>
+    </w:p>
+    <w:p>
+      <w:pPr>
+        <w:pStyle w:val="Titre4"/>
+        <w:rPr>
+          <w:lang w:val="en-US"/>
+        </w:rPr>
+      </w:pPr>
+      <w:r>
+        <w:rPr>
+          <w:lang w:val="en-US"/>
+        </w:rPr>
+        <w:t>View model (GET /model/all)</w:t>
+      </w:r>
+    </w:p>
+    <w:p>
+      <w:pPr>
+        <w:rPr>
+          <w:lang w:val="en-US"/>
+        </w:rPr>
+      </w:pPr>
+      <w:r>
+        <w:rPr>
+          <w:lang w:val="en-US"/>
+        </w:rPr>
+        <w:t>List all models.</w:t>
+      </w:r>
+    </w:p>
+    <w:p>
+      <w:pPr>
+        <w:rPr>
+          <w:lang w:val="en-US"/>
+        </w:rPr>
+      </w:pPr>
+      <w:r>
+        <w:rPr>
+          <w:lang w:val="en-US"/>
+        </w:rPr>
+        <w:t>Columns:</w:t>
+      </w:r>
+    </w:p>
+    <w:p>
+      <w:pPr>
+        <w:pStyle w:val="Paragraphedeliste"/>
+        <w:numPr>
+          <w:ilvl w:val="0"/>
+          <w:numId w:val="28"/>
+        </w:numPr>
+        <w:rPr>
+          <w:lang w:val="en-US"/>
+        </w:rPr>
+      </w:pPr>
+      <w:r>
+        <w:rPr>
+          <w:lang w:val="en-US"/>
+        </w:rPr>
+        <w:t>Manufacturer (link to detail of the manufacturer GET /manufacturer/{id})</w:t>
+      </w:r>
+    </w:p>
+    <w:p>
+      <w:pPr>
+        <w:pStyle w:val="Paragraphedeliste"/>
+        <w:numPr>
+          <w:ilvl w:val="0"/>
+          <w:numId w:val="28"/>
+        </w:numPr>
+        <w:rPr>
+          <w:lang w:val="en-US"/>
+        </w:rPr>
+      </w:pPr>
+      <w:r>
+        <w:rPr>
+          <w:lang w:val="en-US"/>
+        </w:rPr>
+        <w:t>Name</w:t>
+      </w:r>
+    </w:p>
+    <w:p>
+      <w:pPr>
+        <w:pStyle w:val="Paragraphedeliste"/>
+        <w:numPr>
+          <w:ilvl w:val="0"/>
+          <w:numId w:val="28"/>
+        </w:numPr>
+        <w:rPr>
+          <w:lang w:val="en-US"/>
+        </w:rPr>
+      </w:pPr>
+      <w:r>
+        <w:rPr>
+          <w:lang w:val="en-US"/>
+        </w:rPr>
+        <w:t>Magnetic field</w:t>
+      </w:r>
+    </w:p>
+    <w:p>
+      <w:pPr>
+        <w:pStyle w:val="Paragraphedeliste"/>
+        <w:numPr>
+          <w:ilvl w:val="0"/>
+          <w:numId w:val="28"/>
+        </w:numPr>
+        <w:rPr>
+          <w:lang w:val="en-US"/>
+        </w:rPr>
+      </w:pPr>
+      <w:r>
+        <w:rPr>
+          <w:lang w:val="en-US"/>
+        </w:rPr>
+        <w:t>Edit (for admins/experts)</w:t>
+      </w:r>
+    </w:p>
+    <w:p>
+      <w:pPr>
+        <w:pStyle w:val="Paragraphedeliste"/>
+        <w:numPr>
+          <w:ilvl w:val="0"/>
+          <w:numId w:val="28"/>
+        </w:numPr>
+        <w:rPr>
+          <w:lang w:val="en-US"/>
+        </w:rPr>
+      </w:pPr>
+      <w:r>
+        <w:rPr>
+          <w:lang w:val="en-US"/>
+        </w:rPr>
+        <w:t>Delete (for admins/experts)</w:t>
+      </w:r>
+    </w:p>
+    <w:p>
+      <w:pPr>
+        <w:pStyle w:val="Titre4"/>
+        <w:rPr>
+          <w:lang w:val="en-US"/>
+        </w:rPr>
+      </w:pPr>
+      <w:r>
+        <w:rPr>
+          <w:lang w:val="en-US"/>
+        </w:rPr>
+        <w:lastRenderedPageBreak/>
+        <w:t>Add new model (POST /model)</w:t>
+      </w:r>
+    </w:p>
+    <w:p>
+      <w:pPr>
+        <w:rPr>
+          <w:lang w:val="en-US"/>
+        </w:rPr>
+      </w:pPr>
+      <w:r>
+        <w:rPr>
+          <w:lang w:val="en-US"/>
+        </w:rPr>
+        <w:t>Only for admins and experts.</w:t>
+      </w:r>
+    </w:p>
+    <w:p>
+      <w:pPr>
+        <w:rPr>
+          <w:lang w:val="en-US"/>
+        </w:rPr>
+      </w:pPr>
+      <w:r>
+        <w:rPr>
+          <w:lang w:val="en-US"/>
+        </w:rPr>
+        <w:t>Possible to add new model. Name, modality (</w:t>
+      </w:r>
+      <w:proofErr w:type="spellStart"/>
+      <w:r>
+        <w:rPr>
+          <w:lang w:val="en-US"/>
+        </w:rPr>
+        <w:t>Mr</w:t>
+      </w:r>
+      <w:proofErr w:type="spellEnd"/>
+      <w:r>
+        <w:rPr>
+          <w:lang w:val="en-US"/>
+        </w:rPr>
+        <w:t xml:space="preserve"> or Pet), manufacturer and magnetic field. See 2.4</w:t>
+      </w:r>
+    </w:p>
+    <w:p>
+      <w:pPr>
+        <w:pStyle w:val="Titre4"/>
+        <w:rPr>
+          <w:lang w:val="en-US"/>
+        </w:rPr>
+      </w:pPr>
+      <w:r>
+        <w:rPr>
+          <w:lang w:val="en-US"/>
+        </w:rPr>
+        <w:t>Edit model (PUT /model)</w:t>
+      </w:r>
+    </w:p>
+    <w:p>
+      <w:pPr>
+        <w:rPr>
+          <w:lang w:val="en-US"/>
+        </w:rPr>
+      </w:pPr>
+      <w:r>
+        <w:rPr>
+          <w:lang w:val="en-US"/>
+        </w:rPr>
+        <w:t>Only for admins and experts.</w:t>
+      </w:r>
+    </w:p>
+    <w:p>
+      <w:pPr>
+        <w:rPr>
+          <w:lang w:val="en-US"/>
+        </w:rPr>
+      </w:pPr>
+      <w:r>
+        <w:rPr>
+          <w:lang w:val="en-US"/>
+        </w:rPr>
+        <w:t>To edit. Get here from the table of models</w:t>
+      </w:r>
+    </w:p>
+    <w:p>
+      <w:pPr>
+        <w:pStyle w:val="Titre4"/>
+        <w:rPr>
+          <w:lang w:val="en-US"/>
+        </w:rPr>
+      </w:pPr>
+      <w:r>
+        <w:rPr>
+          <w:lang w:val="en-US"/>
+        </w:rPr>
+        <w:t>Delete model (DELETE /model)</w:t>
+      </w:r>
+    </w:p>
+    <w:p>
+      <w:pPr>
+        <w:rPr>
+          <w:lang w:val="en-US"/>
+        </w:rPr>
+      </w:pPr>
+      <w:r>
+        <w:rPr>
+          <w:lang w:val="en-US"/>
+        </w:rPr>
+        <w:t>Only for admins and experts.</w:t>
+      </w:r>
+    </w:p>
+    <w:p>
+      <w:pPr>
+        <w:rPr>
+          <w:lang w:val="en-US"/>
+        </w:rPr>
+      </w:pPr>
+      <w:r>
+        <w:rPr>
+          <w:lang w:val="en-US"/>
+        </w:rPr>
+        <w:t>Delete -&gt; only it is not used by any equipment.</w:t>
+      </w:r>
+    </w:p>
+    <w:p>
+      <w:pPr>
+        <w:pStyle w:val="Titre2"/>
+        <w:rPr>
+          <w:lang w:val="en-US"/>
+        </w:rPr>
+      </w:pPr>
+      <w:bookmarkStart w:id="37" w:name="_Toc478398120"/>
+      <w:r>
+        <w:rPr>
+          <w:lang w:val="en-US"/>
+        </w:rPr>
+        <w:t>Model</w:t>
+      </w:r>
+      <w:bookmarkEnd w:id="36"/>
+      <w:bookmarkEnd w:id="37"/>
+    </w:p>
+    <w:p>
+      <w:pPr>
+        <w:rPr>
+          <w:lang w:val="en-US"/>
+        </w:rPr>
+      </w:pPr>
+      <w:r>
+        <w:rPr>
+          <w:lang w:val="en-US"/>
+        </w:rPr>
+        <w:t>Equipment models used for acquisition</w:t>
+      </w:r>
+    </w:p>
+    <w:p>
+      <w:pPr>
+        <w:pStyle w:val="Titre3"/>
+        <w:rPr>
+          <w:lang w:val="en-US"/>
+        </w:rPr>
+      </w:pPr>
+      <w:bookmarkStart w:id="38" w:name="_Toc474917608"/>
+      <w:bookmarkStart w:id="39" w:name="_Toc478398121"/>
+      <w:r>
+        <w:rPr>
+          <w:lang w:val="en-US"/>
+        </w:rPr>
+        <w:t>Parameters</w:t>
+      </w:r>
+      <w:bookmarkEnd w:id="39"/>
+    </w:p>
+    <w:p>
+      <w:pPr>
+        <w:pStyle w:val="Titre4"/>
+        <w:rPr>
+          <w:lang w:val="en-US"/>
+        </w:rPr>
+      </w:pPr>
+      <w:r>
+        <w:rPr>
+          <w:lang w:val="en-US"/>
+        </w:rPr>
+        <w:t>Manufacturer</w:t>
+      </w:r>
+      <w:bookmarkEnd w:id="38"/>
+    </w:p>
+    <w:p>
+      <w:pPr>
+        <w:rPr>
+          <w:lang w:val="en-US"/>
+        </w:rPr>
+      </w:pPr>
+      <w:r>
+        <w:rPr>
+          <w:lang w:val="en-US"/>
+        </w:rPr>
+        <w:t>Object Manufacturer (see point 2.5). Mandatory</w:t>
+      </w:r>
+    </w:p>
+    <w:p>
+      <w:pPr>
+        <w:pStyle w:val="Titre4"/>
+        <w:rPr>
+          <w:lang w:val="en-US"/>
+        </w:rPr>
+      </w:pPr>
+      <w:bookmarkStart w:id="40" w:name="_Toc474917609"/>
+      <w:r>
+        <w:rPr>
+          <w:lang w:val="en-US"/>
+        </w:rPr>
+        <w:t>Model name</w:t>
+      </w:r>
+      <w:bookmarkEnd w:id="40"/>
+    </w:p>
+    <w:p>
+      <w:pPr>
+        <w:rPr>
+          <w:lang w:val="en-US"/>
+        </w:rPr>
+      </w:pPr>
+      <w:r>
+        <w:rPr>
+          <w:lang w:val="en-US"/>
+        </w:rPr>
+        <w:t>Input (text) (from 2 to 200 characters). Mandatory</w:t>
+      </w:r>
+    </w:p>
+    <w:p>
+      <w:pPr>
+        <w:pStyle w:val="Titre4"/>
+        <w:rPr>
+          <w:lang w:val="en-US"/>
+        </w:rPr>
+      </w:pPr>
+      <w:bookmarkStart w:id="41" w:name="_Toc474917610"/>
+      <w:r>
+        <w:rPr>
+          <w:lang w:val="en-US"/>
+        </w:rPr>
+        <w:t>Modality</w:t>
+      </w:r>
+      <w:bookmarkEnd w:id="41"/>
+    </w:p>
+    <w:p>
+      <w:pPr>
+        <w:rPr>
+          <w:lang w:val="en-US"/>
+        </w:rPr>
+      </w:pPr>
+      <w:r>
+        <w:rPr>
+          <w:lang w:val="en-US"/>
+        </w:rPr>
+        <w:t>MR or PET. Mandatory</w:t>
+      </w:r>
+    </w:p>
+    <w:p>
+      <w:pPr>
+        <w:pStyle w:val="Titre4"/>
+        <w:rPr>
+          <w:lang w:val="en-US"/>
+        </w:rPr>
+      </w:pPr>
+      <w:bookmarkStart w:id="42" w:name="_Toc474917611"/>
+      <w:r>
+        <w:rPr>
+          <w:lang w:val="en-US"/>
+        </w:rPr>
+        <w:t>Magnetic field</w:t>
+      </w:r>
+      <w:bookmarkEnd w:id="42"/>
+    </w:p>
+    <w:p>
+      <w:pPr>
+        <w:rPr>
+          <w:lang w:val="en-US"/>
+        </w:rPr>
+      </w:pPr>
+      <w:r>
+        <w:rPr>
+          <w:lang w:val="en-US"/>
+        </w:rPr>
+        <w:t>Input (number). Mandatory</w:t>
+      </w:r>
+    </w:p>
+    <w:p>
+      <w:pPr>
+        <w:pStyle w:val="Titre2"/>
+        <w:rPr>
+          <w:lang w:val="en-US"/>
+        </w:rPr>
+      </w:pPr>
+      <w:bookmarkStart w:id="43" w:name="_Toc474917612"/>
+      <w:bookmarkStart w:id="44" w:name="_Toc478398122"/>
+      <w:r>
+        <w:rPr>
+          <w:lang w:val="en-US"/>
+        </w:rPr>
+        <w:t>Manufacturer</w:t>
+      </w:r>
+      <w:bookmarkEnd w:id="43"/>
+      <w:bookmarkEnd w:id="44"/>
+    </w:p>
+    <w:p>
+      <w:pPr>
+        <w:pStyle w:val="Titre3"/>
+        <w:rPr>
+          <w:lang w:val="en-US"/>
+        </w:rPr>
+      </w:pPr>
+      <w:bookmarkStart w:id="45" w:name="_Toc474917613"/>
+      <w:bookmarkStart w:id="46" w:name="_Toc478398123"/>
+      <w:r>
+        <w:rPr>
+          <w:lang w:val="en-US"/>
+        </w:rPr>
+        <w:t>Parameters</w:t>
+      </w:r>
+      <w:bookmarkEnd w:id="46"/>
+    </w:p>
+    <w:p>
+      <w:pPr>
+        <w:pStyle w:val="Titre4"/>
+        <w:rPr>
+          <w:lang w:val="en-US"/>
+        </w:rPr>
+      </w:pPr>
+      <w:r>
+        <w:rPr>
+          <w:lang w:val="en-US"/>
+        </w:rPr>
+        <w:t>Name</w:t>
+      </w:r>
+      <w:bookmarkEnd w:id="45"/>
+    </w:p>
+    <w:p>
+      <w:pPr>
+        <w:rPr>
+          <w:lang w:val="en-US"/>
+        </w:rPr>
+      </w:pPr>
+      <w:r>
+        <w:rPr>
+          <w:lang w:val="en-US"/>
+        </w:rPr>
+        <w:t>Input (min. 2, max. 200 characters). Mandatory</w:t>
+      </w:r>
+    </w:p>
+    <w:p>
+      <w:pPr>
+        <w:pStyle w:val="Titre2"/>
+        <w:rPr>
+          <w:lang w:val="en-US"/>
+        </w:rPr>
+      </w:pPr>
+      <w:bookmarkStart w:id="47" w:name="_Toc474917614"/>
+      <w:bookmarkStart w:id="48" w:name="_Toc478398124"/>
+      <w:r>
+        <w:rPr>
+          <w:lang w:val="en-US"/>
+        </w:rPr>
+        <w:t>Coil</w:t>
+      </w:r>
+      <w:bookmarkEnd w:id="47"/>
+      <w:bookmarkEnd w:id="48"/>
+    </w:p>
+    <w:p>
+      <w:pPr>
+        <w:pStyle w:val="Titre3"/>
+        <w:rPr>
+          <w:lang w:val="en-US"/>
+        </w:rPr>
+      </w:pPr>
+      <w:bookmarkStart w:id="49" w:name="_Toc474917615"/>
+      <w:bookmarkStart w:id="50" w:name="_Toc478398125"/>
+      <w:r>
+        <w:rPr>
+          <w:lang w:val="en-US"/>
+        </w:rPr>
+        <w:t>Parameters</w:t>
+      </w:r>
+      <w:bookmarkEnd w:id="50"/>
+    </w:p>
+    <w:p>
+      <w:pPr>
+        <w:pStyle w:val="Titre4"/>
+        <w:rPr>
+          <w:lang w:val="en-US"/>
+        </w:rPr>
+      </w:pPr>
+      <w:r>
+        <w:rPr>
+          <w:lang w:val="en-US"/>
+        </w:rPr>
+        <w:t>Name</w:t>
+      </w:r>
+      <w:bookmarkEnd w:id="49"/>
+    </w:p>
+    <w:p>
+      <w:pPr>
+        <w:rPr>
+          <w:lang w:val="en-US"/>
+        </w:rPr>
+      </w:pPr>
+      <w:r>
+        <w:rPr>
+          <w:lang w:val="en-US"/>
+        </w:rPr>
+        <w:t>Input. Min 2, max 200 characters. Mandatory</w:t>
+      </w:r>
+    </w:p>
+    <w:p>
+      <w:pPr>
+        <w:pStyle w:val="Titre4"/>
+        <w:rPr>
+          <w:lang w:val="en-US"/>
+        </w:rPr>
+      </w:pPr>
+      <w:bookmarkStart w:id="51" w:name="_Toc474917616"/>
+      <w:r>
+        <w:rPr>
+          <w:lang w:val="en-US"/>
+        </w:rPr>
+        <w:t>Center</w:t>
+      </w:r>
+      <w:bookmarkEnd w:id="51"/>
+    </w:p>
+    <w:p>
+      <w:pPr>
+        <w:rPr>
+          <w:lang w:val="en-US"/>
+        </w:rPr>
+      </w:pPr>
+      <w:r>
+        <w:rPr>
+          <w:lang w:val="en-US"/>
+        </w:rPr>
+        <w:t xml:space="preserve">Select from the list of centers. Mandatory </w:t>
+      </w:r>
+    </w:p>
+    <w:p>
+      <w:pPr>
+        <w:pStyle w:val="Titre4"/>
+        <w:rPr>
+          <w:lang w:val="en-US"/>
+        </w:rPr>
+      </w:pPr>
+      <w:bookmarkStart w:id="52" w:name="_Toc474917617"/>
+      <w:r>
+        <w:rPr>
+          <w:lang w:val="en-US"/>
+        </w:rPr>
+        <w:t>Acquisition equipment</w:t>
+      </w:r>
+      <w:bookmarkEnd w:id="52"/>
+    </w:p>
+    <w:p>
+      <w:pPr>
+        <w:rPr>
+          <w:lang w:val="en-US"/>
+        </w:rPr>
+      </w:pPr>
+      <w:r>
+        <w:rPr>
+          <w:lang w:val="en-US"/>
+        </w:rPr>
+        <w:t>Select – from the list of available equipment for selected centers. Mandatory</w:t>
+      </w:r>
+    </w:p>
+    <w:p>
+      <w:pPr>
+        <w:pStyle w:val="Titre4"/>
+        <w:rPr>
+          <w:lang w:val="en-US"/>
+        </w:rPr>
+      </w:pPr>
+      <w:bookmarkStart w:id="53" w:name="_Toc474917618"/>
+      <w:r>
+        <w:rPr>
+          <w:lang w:val="en-US"/>
+        </w:rPr>
+        <w:t>Serial number</w:t>
+      </w:r>
+      <w:bookmarkEnd w:id="53"/>
+    </w:p>
+    <w:p>
+      <w:pPr>
+        <w:rPr>
+          <w:lang w:val="en-US"/>
+        </w:rPr>
+      </w:pPr>
+      <w:r>
+        <w:rPr>
+          <w:lang w:val="en-US"/>
+        </w:rPr>
+        <w:t>Input. Min 2, max 200 characters. Facultative</w:t>
+      </w:r>
+    </w:p>
+    <w:p>
+      <w:pPr>
+        <w:pStyle w:val="Titre4"/>
+        <w:rPr>
+          <w:lang w:val="en-US"/>
+        </w:rPr>
+      </w:pPr>
+      <w:bookmarkStart w:id="54" w:name="_Toc474917619"/>
+      <w:r>
+        <w:rPr>
+          <w:lang w:val="en-US"/>
+        </w:rPr>
+        <w:t>Coil type</w:t>
+      </w:r>
+      <w:bookmarkEnd w:id="54"/>
+    </w:p>
+    <w:p>
+      <w:pPr>
+        <w:rPr>
+          <w:lang w:val="en-US"/>
+        </w:rPr>
+      </w:pPr>
+      <w:r>
+        <w:rPr>
+          <w:lang w:val="en-US"/>
+        </w:rPr>
+        <w:t>Obligatory. One of the following:</w:t>
+      </w:r>
+    </w:p>
+    <w:p>
+      <w:pPr>
+        <w:pStyle w:val="Paragraphedeliste"/>
+        <w:numPr>
+          <w:ilvl w:val="0"/>
+          <w:numId w:val="26"/>
+        </w:numPr>
+        <w:rPr>
+          <w:lang w:val="en-US"/>
+        </w:rPr>
+      </w:pPr>
+      <w:r>
+        <w:rPr>
+          <w:lang w:val="en-US"/>
+        </w:rPr>
+        <w:t>BODY</w:t>
+      </w:r>
+    </w:p>
+    <w:p>
+      <w:pPr>
+        <w:pStyle w:val="Paragraphedeliste"/>
+        <w:numPr>
+          <w:ilvl w:val="0"/>
+          <w:numId w:val="26"/>
+        </w:numPr>
+        <w:rPr>
+          <w:lang w:val="en-US"/>
+        </w:rPr>
+      </w:pPr>
+      <w:r>
+        <w:rPr>
+          <w:lang w:val="en-US"/>
+        </w:rPr>
+        <w:lastRenderedPageBreak/>
+        <w:t>EXTREMITY</w:t>
+      </w:r>
+    </w:p>
+    <w:p>
+      <w:pPr>
+        <w:pStyle w:val="Paragraphedeliste"/>
+        <w:numPr>
+          <w:ilvl w:val="0"/>
+          <w:numId w:val="26"/>
+        </w:numPr>
+        <w:rPr>
+          <w:lang w:val="en-US"/>
+        </w:rPr>
+      </w:pPr>
+      <w:r>
+        <w:rPr>
+          <w:lang w:val="en-US"/>
+        </w:rPr>
+        <w:t>HEAD</w:t>
+      </w:r>
+    </w:p>
+    <w:p>
+      <w:pPr>
+        <w:pStyle w:val="Paragraphedeliste"/>
+        <w:numPr>
+          <w:ilvl w:val="0"/>
+          <w:numId w:val="26"/>
+        </w:numPr>
+        <w:rPr>
+          <w:lang w:val="en-US"/>
+        </w:rPr>
+      </w:pPr>
+      <w:r>
+        <w:rPr>
+          <w:lang w:val="en-US"/>
+        </w:rPr>
+        <w:t>MULTICOIL</w:t>
+      </w:r>
+    </w:p>
+    <w:p>
+      <w:pPr>
+        <w:pStyle w:val="Paragraphedeliste"/>
+        <w:numPr>
+          <w:ilvl w:val="0"/>
+          <w:numId w:val="26"/>
+        </w:numPr>
+        <w:rPr>
+          <w:lang w:val="en-US"/>
+        </w:rPr>
+      </w:pPr>
+      <w:r>
+        <w:rPr>
+          <w:lang w:val="en-US"/>
+        </w:rPr>
         <w:t>SURFACE</w:t>
       </w:r>
     </w:p>
@@ -4611,14 +6584,14 @@
           <w:lang w:val="en-US"/>
         </w:rPr>
       </w:pPr>
-      <w:bookmarkStart w:id="53" w:name="_Toc474917620"/>
+      <w:bookmarkStart w:id="55" w:name="_Toc474917620"/>
       <w:r>
         <w:rPr>
           <w:lang w:val="en-US"/>
         </w:rPr>
         <w:t>Number of channels</w:t>
       </w:r>
-      <w:bookmarkEnd w:id="53"/>
+      <w:bookmarkEnd w:id="55"/>
     </w:p>
     <w:p>
       <w:pPr>
@@ -4635,33 +6608,19 @@
     </w:p>
     <w:p>
       <w:pPr>
-        <w:rPr>
-          <w:lang w:val="en-US"/>
-        </w:rPr>
-      </w:pPr>
-    </w:p>
-    <w:p>
-      <w:pPr>
-        <w:rPr>
-          <w:lang w:val="en-US"/>
-        </w:rPr>
-      </w:pPr>
-    </w:p>
-    <w:p>
-      <w:pPr>
         <w:pStyle w:val="Titre2"/>
         <w:rPr>
           <w:lang w:val="en-US"/>
         </w:rPr>
       </w:pPr>
-      <w:bookmarkStart w:id="54" w:name="_Toc478376544"/>
+      <w:bookmarkStart w:id="56" w:name="_Toc478398126"/>
       <w:r>
         <w:rPr>
           <w:lang w:val="en-US"/>
         </w:rPr>
         <w:t>Study</w:t>
       </w:r>
-      <w:bookmarkEnd w:id="54"/>
+      <w:bookmarkEnd w:id="56"/>
     </w:p>
     <w:p>
       <w:pPr>
@@ -4670,14 +6629,14 @@
           <w:lang w:val="en-US"/>
         </w:rPr>
       </w:pPr>
-      <w:bookmarkStart w:id="55" w:name="_Toc478376545"/>
+      <w:bookmarkStart w:id="57" w:name="_Toc478398127"/>
       <w:r>
         <w:rPr>
           <w:lang w:val="en-US"/>
         </w:rPr>
         <w:t>Parameters</w:t>
       </w:r>
-      <w:bookmarkEnd w:id="55"/>
+      <w:bookmarkEnd w:id="57"/>
     </w:p>
     <w:p>
       <w:pPr>
@@ -4739,20 +6698,20 @@
           <w:lang w:val="en-US"/>
         </w:rPr>
       </w:pPr>
-      <w:commentRangeStart w:id="56"/>
+      <w:commentRangeStart w:id="58"/>
       <w:r>
         <w:rPr>
           <w:lang w:val="en-US"/>
         </w:rPr>
         <w:t>Once study is finished it is no longer possible to add any new datasets</w:t>
       </w:r>
-      <w:commentRangeEnd w:id="56"/>
+      <w:commentRangeEnd w:id="58"/>
       <w:r>
         <w:rPr>
           <w:rStyle w:val="Marquedecommentaire"/>
           <w:lang w:val="en-US"/>
         </w:rPr>
-        <w:commentReference w:id="56"/>
+        <w:commentReference w:id="58"/>
       </w:r>
     </w:p>
     <w:p>
@@ -4766,7 +6725,6 @@
         <w:rPr>
           <w:lang w:val="en-US"/>
         </w:rPr>
-        <w:lastRenderedPageBreak/>
         <w:t>Start date</w:t>
       </w:r>
     </w:p>
@@ -4996,14 +6954,14 @@
           <w:lang w:val="en-US"/>
         </w:rPr>
       </w:pPr>
-      <w:bookmarkStart w:id="57" w:name="_Toc478376546"/>
+      <w:bookmarkStart w:id="59" w:name="_Toc478398128"/>
       <w:r>
         <w:rPr>
           <w:lang w:val="en-US"/>
         </w:rPr>
         <w:t>Role</w:t>
       </w:r>
-      <w:bookmarkEnd w:id="57"/>
+      <w:bookmarkEnd w:id="59"/>
     </w:p>
     <w:p>
       <w:pPr>
@@ -5115,14 +7073,15 @@
           <w:lang w:val="en-US"/>
         </w:rPr>
       </w:pPr>
-      <w:bookmarkStart w:id="58" w:name="_Toc478376547"/>
-      <w:r>
-        <w:rPr>
-          <w:lang w:val="en-US"/>
-        </w:rPr>
+      <w:bookmarkStart w:id="60" w:name="_Toc478398129"/>
+      <w:r>
+        <w:rPr>
+          <w:lang w:val="en-US"/>
+        </w:rPr>
+        <w:lastRenderedPageBreak/>
         <w:t>Functionalities</w:t>
       </w:r>
-      <w:bookmarkEnd w:id="58"/>
+      <w:bookmarkEnd w:id="60"/>
     </w:p>
     <w:p>
       <w:pPr>
@@ -5368,7 +7327,6 @@
         <w:rPr>
           <w:lang w:val="en-US"/>
         </w:rPr>
-        <w:lastRenderedPageBreak/>
         <w:t>Create research study</w:t>
       </w:r>
     </w:p>
@@ -5638,20 +7596,20 @@
           <w:lang w:val="en-US"/>
         </w:rPr>
       </w:pPr>
-      <w:commentRangeStart w:id="59"/>
+      <w:commentRangeStart w:id="61"/>
       <w:r>
         <w:rPr>
           <w:lang w:val="en-US"/>
         </w:rPr>
         <w:t>The request is visible to the persons responsible for the research study and administrators</w:t>
       </w:r>
-      <w:commentRangeEnd w:id="59"/>
+      <w:commentRangeEnd w:id="61"/>
       <w:r>
         <w:rPr>
           <w:rStyle w:val="Marquedecommentaire"/>
           <w:lang w:val="en-US"/>
         </w:rPr>
-        <w:commentReference w:id="59"/>
+        <w:commentReference w:id="61"/>
       </w:r>
       <w:r>
         <w:rPr>
@@ -5734,11 +7692,12 @@
           <w:lang w:val="en-US"/>
         </w:rPr>
       </w:pPr>
-      <w:bookmarkStart w:id="60" w:name="_Toc478376548"/>
-      <w:r>
-        <w:rPr>
-          <w:lang w:val="en-US"/>
-        </w:rPr>
+      <w:bookmarkStart w:id="62" w:name="_Toc478398130"/>
+      <w:r>
+        <w:rPr>
+          <w:lang w:val="en-US"/>
+        </w:rPr>
+        <w:lastRenderedPageBreak/>
         <w:t xml:space="preserve">Software/technical </w:t>
       </w:r>
       <w:r>
@@ -5747,7 +7706,7 @@
         </w:rPr>
         <w:t>Architecture</w:t>
       </w:r>
-      <w:bookmarkEnd w:id="60"/>
+      <w:bookmarkEnd w:id="62"/>
     </w:p>
     <w:p>
       <w:pPr>
@@ -5757,14 +7716,14 @@
           <w:lang w:val="en-US"/>
         </w:rPr>
       </w:pPr>
-      <w:bookmarkStart w:id="61" w:name="_Toc478376549"/>
+      <w:bookmarkStart w:id="63" w:name="_Toc478398131"/>
       <w:r>
         <w:rPr>
           <w:lang w:val="en-US"/>
         </w:rPr>
         <w:t>Interfaces</w:t>
       </w:r>
-      <w:bookmarkEnd w:id="61"/>
+      <w:bookmarkEnd w:id="63"/>
     </w:p>
     <w:p>
       <w:pPr>
@@ -5773,7 +7732,7 @@
           <w:lang w:val="en-US"/>
         </w:rPr>
       </w:pPr>
-      <w:bookmarkStart w:id="62" w:name="_Toc478376550"/>
+      <w:bookmarkStart w:id="64" w:name="_Toc478398132"/>
       <w:r>
         <w:rPr>
           <w:lang w:val="en-US"/>
@@ -5787,7 +7746,7 @@
         </w:rPr>
         <w:t>microservices</w:t>
       </w:r>
-      <w:bookmarkEnd w:id="62"/>
+      <w:bookmarkEnd w:id="64"/>
       <w:proofErr w:type="spellEnd"/>
     </w:p>
     <w:p>
@@ -5921,13 +7880,6 @@
     </w:p>
     <w:p>
       <w:pPr>
-        <w:rPr>
-          <w:lang w:val="en-US"/>
-        </w:rPr>
-      </w:pPr>
-    </w:p>
-    <w:p>
-      <w:pPr>
         <w:pStyle w:val="Titre4"/>
         <w:rPr>
           <w:lang w:val="en-US"/>
@@ -5974,7 +7926,6 @@
         <w:rPr>
           <w:lang w:val="en-US"/>
         </w:rPr>
-        <w:lastRenderedPageBreak/>
         <w:t>Get details of one specific item</w:t>
       </w:r>
     </w:p>
@@ -6030,13 +7981,6 @@
     </w:p>
     <w:p>
       <w:pPr>
-        <w:rPr>
-          <w:lang w:val="en-US"/>
-        </w:rPr>
-      </w:pPr>
-    </w:p>
-    <w:p>
-      <w:pPr>
         <w:pStyle w:val="Titre4"/>
         <w:rPr>
           <w:lang w:val="en-US"/>
@@ -6118,13 +8062,6 @@
     </w:p>
     <w:p>
       <w:pPr>
-        <w:rPr>
-          <w:lang w:val="en-US"/>
-        </w:rPr>
-      </w:pPr>
-    </w:p>
-    <w:p>
-      <w:pPr>
         <w:pStyle w:val="Titre4"/>
         <w:rPr>
           <w:lang w:val="en-US"/>
@@ -6212,13 +8149,6 @@
     </w:p>
     <w:p>
       <w:pPr>
-        <w:rPr>
-          <w:lang w:val="en-US"/>
-        </w:rPr>
-      </w:pPr>
-    </w:p>
-    <w:p>
-      <w:pPr>
         <w:pStyle w:val="Titre4"/>
         <w:rPr>
           <w:lang w:val="en-US"/>
@@ -6282,19 +8212,12 @@
     </w:p>
     <w:p>
       <w:pPr>
-        <w:rPr>
-          <w:lang w:val="en-US"/>
-        </w:rPr>
-      </w:pPr>
-    </w:p>
-    <w:p>
-      <w:pPr>
         <w:pStyle w:val="Titre3"/>
         <w:rPr>
           <w:lang w:val="en-US"/>
         </w:rPr>
       </w:pPr>
-      <w:bookmarkStart w:id="63" w:name="_Toc478376551"/>
+      <w:bookmarkStart w:id="65" w:name="_Toc478398133"/>
       <w:r>
         <w:rPr>
           <w:lang w:val="en-US"/>
@@ -6308,7 +8231,7 @@
         </w:rPr>
         <w:t>Shanoir</w:t>
       </w:r>
-      <w:bookmarkEnd w:id="63"/>
+      <w:bookmarkEnd w:id="65"/>
       <w:proofErr w:type="spellEnd"/>
     </w:p>
     <w:p>
@@ -6421,7 +8344,7 @@
       <w:proofErr w:type="spellEnd"/>
     </w:p>
   </w:comment>
-  <w:comment w:id="56" w:author="Aneta Morawin" w:date="2017-01-17T15:41:00Z" w:initials="AM">
+  <w:comment w:id="58" w:author="Aneta Morawin" w:date="2017-01-17T15:41:00Z" w:initials="AM">
     <w:p>
       <w:pPr>
         <w:pStyle w:val="Commentaire"/>
@@ -6445,7 +8368,7 @@
       </w:r>
     </w:p>
   </w:comment>
-  <w:comment w:id="59" w:author="Aneta Morawin" w:date="2017-01-18T16:03:00Z" w:initials="AM">
+  <w:comment w:id="61" w:author="Aneta Morawin" w:date="2017-01-18T16:03:00Z" w:initials="AM">
     <w:p>
       <w:pPr>
         <w:pStyle w:val="Commentaire"/>
@@ -6476,6 +8399,119 @@
 <file path=word/numbering.xml><?xml version="1.0" encoding="utf-8"?>
 <w:numbering xmlns:wpc="http://schemas.microsoft.com/office/word/2010/wordprocessingCanvas" xmlns:mc="http://schemas.openxmlformats.org/markup-compatibility/2006" xmlns:o="urn:schemas-microsoft-com:office:office" xmlns:r="http://schemas.openxmlformats.org/officeDocument/2006/relationships" xmlns:m="http://schemas.openxmlformats.org/officeDocument/2006/math" xmlns:v="urn:schemas-microsoft-com:vml" xmlns:wp14="http://schemas.microsoft.com/office/word/2010/wordprocessingDrawing" xmlns:wp="http://schemas.openxmlformats.org/drawingml/2006/wordprocessingDrawing" xmlns:w10="urn:schemas-microsoft-com:office:word" xmlns:w="http://schemas.openxmlformats.org/wordprocessingml/2006/main" xmlns:w14="http://schemas.microsoft.com/office/word/2010/wordml" xmlns:w15="http://schemas.microsoft.com/office/word/2012/wordml" xmlns:wpg="http://schemas.microsoft.com/office/word/2010/wordprocessingGroup" xmlns:wpi="http://schemas.microsoft.com/office/word/2010/wordprocessingInk" xmlns:wne="http://schemas.microsoft.com/office/word/2006/wordml" xmlns:wps="http://schemas.microsoft.com/office/word/2010/wordprocessingShape" mc:Ignorable="w14 w15 wp14">
   <w:abstractNum w:abstractNumId="0" w15:restartNumberingAfterBreak="0">
+    <w:nsid w:val="0B1008F2"/>
+    <w:multiLevelType w:val="hybridMultilevel"/>
+    <w:tmpl w:val="9D4C1BC4"/>
+    <w:lvl w:ilvl="0" w:tplc="885CB528">
+      <w:start w:val="2"/>
+      <w:numFmt w:val="bullet"/>
+      <w:lvlText w:val="-"/>
+      <w:lvlJc w:val="left"/>
+      <w:pPr>
+        <w:ind w:left="720" w:hanging="360"/>
+      </w:pPr>
+      <w:rPr>
+        <w:rFonts w:ascii="Calibri" w:eastAsiaTheme="minorHAnsi" w:hAnsi="Calibri" w:cstheme="minorBidi" w:hint="default"/>
+      </w:rPr>
+    </w:lvl>
+    <w:lvl w:ilvl="1" w:tplc="04150003" w:tentative="1">
+      <w:start w:val="1"/>
+      <w:numFmt w:val="bullet"/>
+      <w:lvlText w:val="o"/>
+      <w:lvlJc w:val="left"/>
+      <w:pPr>
+        <w:ind w:left="1440" w:hanging="360"/>
+      </w:pPr>
+      <w:rPr>
+        <w:rFonts w:ascii="Courier New" w:hAnsi="Courier New" w:cs="Courier New" w:hint="default"/>
+      </w:rPr>
+    </w:lvl>
+    <w:lvl w:ilvl="2" w:tplc="04150005" w:tentative="1">
+      <w:start w:val="1"/>
+      <w:numFmt w:val="bullet"/>
+      <w:lvlText w:val=""/>
+      <w:lvlJc w:val="left"/>
+      <w:pPr>
+        <w:ind w:left="2160" w:hanging="360"/>
+      </w:pPr>
+      <w:rPr>
+        <w:rFonts w:ascii="Wingdings" w:hAnsi="Wingdings" w:hint="default"/>
+      </w:rPr>
+    </w:lvl>
+    <w:lvl w:ilvl="3" w:tplc="04150001" w:tentative="1">
+      <w:start w:val="1"/>
+      <w:numFmt w:val="bullet"/>
+      <w:lvlText w:val=""/>
+      <w:lvlJc w:val="left"/>
+      <w:pPr>
+        <w:ind w:left="2880" w:hanging="360"/>
+      </w:pPr>
+      <w:rPr>
+        <w:rFonts w:ascii="Symbol" w:hAnsi="Symbol" w:hint="default"/>
+      </w:rPr>
+    </w:lvl>
+    <w:lvl w:ilvl="4" w:tplc="04150003" w:tentative="1">
+      <w:start w:val="1"/>
+      <w:numFmt w:val="bullet"/>
+      <w:lvlText w:val="o"/>
+      <w:lvlJc w:val="left"/>
+      <w:pPr>
+        <w:ind w:left="3600" w:hanging="360"/>
+      </w:pPr>
+      <w:rPr>
+        <w:rFonts w:ascii="Courier New" w:hAnsi="Courier New" w:cs="Courier New" w:hint="default"/>
+      </w:rPr>
+    </w:lvl>
+    <w:lvl w:ilvl="5" w:tplc="04150005" w:tentative="1">
+      <w:start w:val="1"/>
+      <w:numFmt w:val="bullet"/>
+      <w:lvlText w:val=""/>
+      <w:lvlJc w:val="left"/>
+      <w:pPr>
+        <w:ind w:left="4320" w:hanging="360"/>
+      </w:pPr>
+      <w:rPr>
+        <w:rFonts w:ascii="Wingdings" w:hAnsi="Wingdings" w:hint="default"/>
+      </w:rPr>
+    </w:lvl>
+    <w:lvl w:ilvl="6" w:tplc="04150001" w:tentative="1">
+      <w:start w:val="1"/>
+      <w:numFmt w:val="bullet"/>
+      <w:lvlText w:val=""/>
+      <w:lvlJc w:val="left"/>
+      <w:pPr>
+        <w:ind w:left="5040" w:hanging="360"/>
+      </w:pPr>
+      <w:rPr>
+        <w:rFonts w:ascii="Symbol" w:hAnsi="Symbol" w:hint="default"/>
+      </w:rPr>
+    </w:lvl>
+    <w:lvl w:ilvl="7" w:tplc="04150003" w:tentative="1">
+      <w:start w:val="1"/>
+      <w:numFmt w:val="bullet"/>
+      <w:lvlText w:val="o"/>
+      <w:lvlJc w:val="left"/>
+      <w:pPr>
+        <w:ind w:left="5760" w:hanging="360"/>
+      </w:pPr>
+      <w:rPr>
+        <w:rFonts w:ascii="Courier New" w:hAnsi="Courier New" w:cs="Courier New" w:hint="default"/>
+      </w:rPr>
+    </w:lvl>
+    <w:lvl w:ilvl="8" w:tplc="04150005" w:tentative="1">
+      <w:start w:val="1"/>
+      <w:numFmt w:val="bullet"/>
+      <w:lvlText w:val=""/>
+      <w:lvlJc w:val="left"/>
+      <w:pPr>
+        <w:ind w:left="6480" w:hanging="360"/>
+      </w:pPr>
+      <w:rPr>
+        <w:rFonts w:ascii="Wingdings" w:hAnsi="Wingdings" w:hint="default"/>
+      </w:rPr>
+    </w:lvl>
+  </w:abstractNum>
+  <w:abstractNum w:abstractNumId="1" w15:restartNumberingAfterBreak="0">
     <w:nsid w:val="19311917"/>
     <w:multiLevelType w:val="hybridMultilevel"/>
     <w:tmpl w:val="8A68390E"/>
@@ -6588,7 +8624,7 @@
       </w:rPr>
     </w:lvl>
   </w:abstractNum>
-  <w:abstractNum w:abstractNumId="1" w15:restartNumberingAfterBreak="0">
+  <w:abstractNum w:abstractNumId="2" w15:restartNumberingAfterBreak="0">
     <w:nsid w:val="1B0F55C7"/>
     <w:multiLevelType w:val="hybridMultilevel"/>
     <w:tmpl w:val="3934DDAC"/>
@@ -6677,7 +8713,7 @@
       </w:pPr>
     </w:lvl>
   </w:abstractNum>
-  <w:abstractNum w:abstractNumId="2" w15:restartNumberingAfterBreak="0">
+  <w:abstractNum w:abstractNumId="3" w15:restartNumberingAfterBreak="0">
     <w:nsid w:val="1C0B09A3"/>
     <w:multiLevelType w:val="hybridMultilevel"/>
     <w:tmpl w:val="CCA4364C"/>
@@ -6790,7 +8826,7 @@
       </w:rPr>
     </w:lvl>
   </w:abstractNum>
-  <w:abstractNum w:abstractNumId="3" w15:restartNumberingAfterBreak="0">
+  <w:abstractNum w:abstractNumId="4" w15:restartNumberingAfterBreak="0">
     <w:nsid w:val="1D377F34"/>
     <w:multiLevelType w:val="hybridMultilevel"/>
     <w:tmpl w:val="8EA23EF2"/>
@@ -6903,7 +8939,7 @@
       </w:rPr>
     </w:lvl>
   </w:abstractNum>
-  <w:abstractNum w:abstractNumId="4" w15:restartNumberingAfterBreak="0">
+  <w:abstractNum w:abstractNumId="5" w15:restartNumberingAfterBreak="0">
     <w:nsid w:val="22D577E6"/>
     <w:multiLevelType w:val="hybridMultilevel"/>
     <w:tmpl w:val="0D18A16A"/>
@@ -7016,7 +9052,7 @@
       </w:rPr>
     </w:lvl>
   </w:abstractNum>
-  <w:abstractNum w:abstractNumId="5" w15:restartNumberingAfterBreak="0">
+  <w:abstractNum w:abstractNumId="6" w15:restartNumberingAfterBreak="0">
     <w:nsid w:val="23942139"/>
     <w:multiLevelType w:val="hybridMultilevel"/>
     <w:tmpl w:val="25EEA04C"/>
@@ -7128,7 +9164,7 @@
       </w:rPr>
     </w:lvl>
   </w:abstractNum>
-  <w:abstractNum w:abstractNumId="6" w15:restartNumberingAfterBreak="0">
+  <w:abstractNum w:abstractNumId="7" w15:restartNumberingAfterBreak="0">
     <w:nsid w:val="3557777A"/>
     <w:multiLevelType w:val="hybridMultilevel"/>
     <w:tmpl w:val="6C5EBFD4"/>
@@ -7241,7 +9277,7 @@
       </w:rPr>
     </w:lvl>
   </w:abstractNum>
-  <w:abstractNum w:abstractNumId="7" w15:restartNumberingAfterBreak="0">
+  <w:abstractNum w:abstractNumId="8" w15:restartNumberingAfterBreak="0">
     <w:nsid w:val="365C36D7"/>
     <w:multiLevelType w:val="hybridMultilevel"/>
     <w:tmpl w:val="36C2FB48"/>
@@ -7354,7 +9390,7 @@
       </w:rPr>
     </w:lvl>
   </w:abstractNum>
-  <w:abstractNum w:abstractNumId="8" w15:restartNumberingAfterBreak="0">
+  <w:abstractNum w:abstractNumId="9" w15:restartNumberingAfterBreak="0">
     <w:nsid w:val="3F846BE1"/>
     <w:multiLevelType w:val="hybridMultilevel"/>
     <w:tmpl w:val="372E5BA0"/>
@@ -7467,7 +9503,7 @@
       </w:rPr>
     </w:lvl>
   </w:abstractNum>
-  <w:abstractNum w:abstractNumId="9" w15:restartNumberingAfterBreak="0">
+  <w:abstractNum w:abstractNumId="10" w15:restartNumberingAfterBreak="0">
     <w:nsid w:val="408269F2"/>
     <w:multiLevelType w:val="hybridMultilevel"/>
     <w:tmpl w:val="754ED224"/>
@@ -7580,7 +9616,7 @@
       </w:rPr>
     </w:lvl>
   </w:abstractNum>
-  <w:abstractNum w:abstractNumId="10" w15:restartNumberingAfterBreak="0">
+  <w:abstractNum w:abstractNumId="11" w15:restartNumberingAfterBreak="0">
     <w:nsid w:val="47485765"/>
     <w:multiLevelType w:val="multilevel"/>
     <w:tmpl w:val="E7261D5E"/>
@@ -7669,7 +9705,7 @@
       </w:pPr>
     </w:lvl>
   </w:abstractNum>
-  <w:abstractNum w:abstractNumId="11" w15:restartNumberingAfterBreak="0">
+  <w:abstractNum w:abstractNumId="12" w15:restartNumberingAfterBreak="0">
     <w:nsid w:val="52CA57A9"/>
     <w:multiLevelType w:val="hybridMultilevel"/>
     <w:tmpl w:val="396E9380"/>
@@ -7782,7 +9818,7 @@
       </w:rPr>
     </w:lvl>
   </w:abstractNum>
-  <w:abstractNum w:abstractNumId="12" w15:restartNumberingAfterBreak="0">
+  <w:abstractNum w:abstractNumId="13" w15:restartNumberingAfterBreak="0">
     <w:nsid w:val="552D5506"/>
     <w:multiLevelType w:val="hybridMultilevel"/>
     <w:tmpl w:val="69B01406"/>
@@ -7894,7 +9930,7 @@
       </w:rPr>
     </w:lvl>
   </w:abstractNum>
-  <w:abstractNum w:abstractNumId="13" w15:restartNumberingAfterBreak="0">
+  <w:abstractNum w:abstractNumId="14" w15:restartNumberingAfterBreak="0">
     <w:nsid w:val="582F51AC"/>
     <w:multiLevelType w:val="hybridMultilevel"/>
     <w:tmpl w:val="FA8EE17C"/>
@@ -8007,7 +10043,7 @@
       </w:rPr>
     </w:lvl>
   </w:abstractNum>
-  <w:abstractNum w:abstractNumId="14" w15:restartNumberingAfterBreak="0">
+  <w:abstractNum w:abstractNumId="15" w15:restartNumberingAfterBreak="0">
     <w:nsid w:val="60B96FDC"/>
     <w:multiLevelType w:val="hybridMultilevel"/>
     <w:tmpl w:val="74E273D8"/>
@@ -8120,7 +10156,7 @@
       </w:rPr>
     </w:lvl>
   </w:abstractNum>
-  <w:abstractNum w:abstractNumId="15" w15:restartNumberingAfterBreak="0">
+  <w:abstractNum w:abstractNumId="16" w15:restartNumberingAfterBreak="0">
     <w:nsid w:val="621E5915"/>
     <w:multiLevelType w:val="hybridMultilevel"/>
     <w:tmpl w:val="75B2C4EC"/>
@@ -8233,7 +10269,7 @@
       </w:rPr>
     </w:lvl>
   </w:abstractNum>
-  <w:abstractNum w:abstractNumId="16" w15:restartNumberingAfterBreak="0">
+  <w:abstractNum w:abstractNumId="17" w15:restartNumberingAfterBreak="0">
     <w:nsid w:val="62313DB1"/>
     <w:multiLevelType w:val="hybridMultilevel"/>
     <w:tmpl w:val="E5BAC6D6"/>
@@ -8346,7 +10382,7 @@
       </w:rPr>
     </w:lvl>
   </w:abstractNum>
-  <w:abstractNum w:abstractNumId="17" w15:restartNumberingAfterBreak="0">
+  <w:abstractNum w:abstractNumId="18" w15:restartNumberingAfterBreak="0">
     <w:nsid w:val="62466FF1"/>
     <w:multiLevelType w:val="hybridMultilevel"/>
     <w:tmpl w:val="60A895CE"/>
@@ -8459,7 +10495,7 @@
       </w:rPr>
     </w:lvl>
   </w:abstractNum>
-  <w:abstractNum w:abstractNumId="18" w15:restartNumberingAfterBreak="0">
+  <w:abstractNum w:abstractNumId="19" w15:restartNumberingAfterBreak="0">
     <w:nsid w:val="64974BE7"/>
     <w:multiLevelType w:val="hybridMultilevel"/>
     <w:tmpl w:val="4C060CFE"/>
@@ -8572,7 +10608,7 @@
       </w:rPr>
     </w:lvl>
   </w:abstractNum>
-  <w:abstractNum w:abstractNumId="19" w15:restartNumberingAfterBreak="0">
+  <w:abstractNum w:abstractNumId="20" w15:restartNumberingAfterBreak="0">
     <w:nsid w:val="66F47C06"/>
     <w:multiLevelType w:val="multilevel"/>
     <w:tmpl w:val="040C0025"/>
@@ -8667,7 +10703,7 @@
       </w:pPr>
     </w:lvl>
   </w:abstractNum>
-  <w:abstractNum w:abstractNumId="20" w15:restartNumberingAfterBreak="0">
+  <w:abstractNum w:abstractNumId="21" w15:restartNumberingAfterBreak="0">
     <w:nsid w:val="6DAA6391"/>
     <w:multiLevelType w:val="multilevel"/>
     <w:tmpl w:val="DFFAF35C"/>
@@ -8780,7 +10816,7 @@
       </w:rPr>
     </w:lvl>
   </w:abstractNum>
-  <w:abstractNum w:abstractNumId="21" w15:restartNumberingAfterBreak="0">
+  <w:abstractNum w:abstractNumId="22" w15:restartNumberingAfterBreak="0">
     <w:nsid w:val="6F130444"/>
     <w:multiLevelType w:val="hybridMultilevel"/>
     <w:tmpl w:val="8280F0F0"/>
@@ -8893,7 +10929,7 @@
       </w:rPr>
     </w:lvl>
   </w:abstractNum>
-  <w:abstractNum w:abstractNumId="22" w15:restartNumberingAfterBreak="0">
+  <w:abstractNum w:abstractNumId="23" w15:restartNumberingAfterBreak="0">
     <w:nsid w:val="792F5294"/>
     <w:multiLevelType w:val="hybridMultilevel"/>
     <w:tmpl w:val="1150AB9E"/>
@@ -9007,61 +11043,61 @@
     </w:lvl>
   </w:abstractNum>
   <w:num w:numId="1">
+    <w:abstractNumId w:val="20"/>
+  </w:num>
+  <w:num w:numId="2">
+    <w:abstractNumId w:val="22"/>
+  </w:num>
+  <w:num w:numId="3">
+    <w:abstractNumId w:val="12"/>
+  </w:num>
+  <w:num w:numId="4">
+    <w:abstractNumId w:val="3"/>
+  </w:num>
+  <w:num w:numId="5">
+    <w:abstractNumId w:val="4"/>
+  </w:num>
+  <w:num w:numId="6">
     <w:abstractNumId w:val="19"/>
   </w:num>
-  <w:num w:numId="2">
-    <w:abstractNumId w:val="21"/>
+  <w:num w:numId="7">
+    <w:abstractNumId w:val="5"/>
   </w:num>
-  <w:num w:numId="3">
+  <w:num w:numId="8">
+    <w:abstractNumId w:val="15"/>
+  </w:num>
+  <w:num w:numId="9">
+    <w:abstractNumId w:val="18"/>
+  </w:num>
+  <w:num w:numId="10">
+    <w:abstractNumId w:val="20"/>
+  </w:num>
+  <w:num w:numId="11">
+    <w:abstractNumId w:val="7"/>
+  </w:num>
+  <w:num w:numId="12">
+    <w:abstractNumId w:val="9"/>
+  </w:num>
+  <w:num w:numId="13">
+    <w:abstractNumId w:val="13"/>
+  </w:num>
+  <w:num w:numId="14">
+    <w:abstractNumId w:val="6"/>
+  </w:num>
+  <w:num w:numId="15">
+    <w:abstractNumId w:val="20"/>
+  </w:num>
+  <w:num w:numId="16">
     <w:abstractNumId w:val="11"/>
   </w:num>
-  <w:num w:numId="4">
-    <w:abstractNumId w:val="2"/>
-  </w:num>
-  <w:num w:numId="5">
-    <w:abstractNumId w:val="3"/>
-  </w:num>
-  <w:num w:numId="6">
-    <w:abstractNumId w:val="18"/>
-  </w:num>
-  <w:num w:numId="7">
-    <w:abstractNumId w:val="4"/>
-  </w:num>
-  <w:num w:numId="8">
-    <w:abstractNumId w:val="14"/>
-  </w:num>
-  <w:num w:numId="9">
-    <w:abstractNumId w:val="17"/>
-  </w:num>
-  <w:num w:numId="10">
-    <w:abstractNumId w:val="19"/>
-  </w:num>
-  <w:num w:numId="11">
-    <w:abstractNumId w:val="6"/>
-  </w:num>
-  <w:num w:numId="12">
+  <w:num w:numId="17">
     <w:abstractNumId w:val="8"/>
   </w:num>
-  <w:num w:numId="13">
-    <w:abstractNumId w:val="12"/>
-  </w:num>
-  <w:num w:numId="14">
-    <w:abstractNumId w:val="5"/>
-  </w:num>
-  <w:num w:numId="15">
-    <w:abstractNumId w:val="19"/>
-  </w:num>
-  <w:num w:numId="16">
-    <w:abstractNumId w:val="10"/>
-  </w:num>
-  <w:num w:numId="17">
-    <w:abstractNumId w:val="7"/>
-  </w:num>
   <w:num w:numId="18">
-    <w:abstractNumId w:val="19"/>
+    <w:abstractNumId w:val="20"/>
   </w:num>
   <w:num w:numId="19">
-    <w:abstractNumId w:val="19"/>
+    <w:abstractNumId w:val="20"/>
     <w:lvlOverride w:ilvl="0">
       <w:startOverride w:val="2"/>
     </w:lvlOverride>
@@ -9073,28 +11109,31 @@
     </w:lvlOverride>
   </w:num>
   <w:num w:numId="20">
-    <w:abstractNumId w:val="20"/>
+    <w:abstractNumId w:val="21"/>
   </w:num>
   <w:num w:numId="21">
-    <w:abstractNumId w:val="13"/>
+    <w:abstractNumId w:val="14"/>
   </w:num>
   <w:num w:numId="22">
-    <w:abstractNumId w:val="9"/>
+    <w:abstractNumId w:val="10"/>
   </w:num>
   <w:num w:numId="23">
-    <w:abstractNumId w:val="0"/>
+    <w:abstractNumId w:val="1"/>
   </w:num>
   <w:num w:numId="24">
-    <w:abstractNumId w:val="1"/>
+    <w:abstractNumId w:val="2"/>
   </w:num>
   <w:num w:numId="25">
-    <w:abstractNumId w:val="22"/>
+    <w:abstractNumId w:val="23"/>
   </w:num>
   <w:num w:numId="26">
-    <w:abstractNumId w:val="15"/>
+    <w:abstractNumId w:val="16"/>
   </w:num>
   <w:num w:numId="27">
-    <w:abstractNumId w:val="16"/>
+    <w:abstractNumId w:val="17"/>
+  </w:num>
+  <w:num w:numId="28">
+    <w:abstractNumId w:val="0"/>
   </w:num>
 </w:numbering>
 </file>
@@ -10383,7 +12422,7 @@
 </file>
 
 <file path=customXml/itemProps1.xml><?xml version="1.0" encoding="utf-8"?>
-<ds:datastoreItem xmlns:ds="http://schemas.openxmlformats.org/officeDocument/2006/customXml" ds:itemID="{B2E0451B-6489-4B62-A939-65B2E1AB7EB6}">
+<ds:datastoreItem xmlns:ds="http://schemas.openxmlformats.org/officeDocument/2006/customXml" ds:itemID="{A0A90305-10DA-4815-8898-37877E360E72}">
   <ds:schemaRefs>
     <ds:schemaRef ds:uri="http://schemas.openxmlformats.org/officeDocument/2006/bibliography"/>
   </ds:schemaRefs>

</xml_diff>

<commit_message>
Few modifications in study/center/inv
</commit_message>
<xml_diff>
--- a/docs/Shanoir-NG_Study.docx
+++ b/docs/Shanoir-NG_Study.docx
@@ -10,11 +10,19 @@
           <w:lang w:val="en-US"/>
         </w:rPr>
       </w:pPr>
-      <w:r>
-        <w:rPr>
-          <w:lang w:val="en-US"/>
-        </w:rPr>
-        <w:t>Shanoir NG</w:t>
+      <w:proofErr w:type="spellStart"/>
+      <w:r>
+        <w:rPr>
+          <w:lang w:val="en-US"/>
+        </w:rPr>
+        <w:t>Shanoir</w:t>
+      </w:r>
+      <w:proofErr w:type="spellEnd"/>
+      <w:r>
+        <w:rPr>
+          <w:lang w:val="en-US"/>
+        </w:rPr>
+        <w:t xml:space="preserve"> NG</w:t>
       </w:r>
       <w:r>
         <w:rPr>
@@ -2668,7 +2676,21 @@
         <w:rPr>
           <w:lang w:val="en-US"/>
         </w:rPr>
-        <w:t xml:space="preserve">This microservice is a part of the Shanoir-NG application and is responsible for </w:t>
+        <w:t xml:space="preserve">This microservice is a part of the </w:t>
+      </w:r>
+      <w:proofErr w:type="spellStart"/>
+      <w:r>
+        <w:rPr>
+          <w:lang w:val="en-US"/>
+        </w:rPr>
+        <w:t>Shanoir</w:t>
+      </w:r>
+      <w:proofErr w:type="spellEnd"/>
+      <w:r>
+        <w:rPr>
+          <w:lang w:val="en-US"/>
+        </w:rPr>
+        <w:t xml:space="preserve">-NG application and is responsible for </w:t>
       </w:r>
       <w:r>
         <w:rPr>
@@ -2705,11 +2727,19 @@
           <w:lang w:val="en-US"/>
         </w:rPr>
       </w:pPr>
-      <w:r>
-        <w:rPr>
-          <w:lang w:val="en-US"/>
-        </w:rPr>
-        <w:t>Shanoir NG main functionalities are:</w:t>
+      <w:proofErr w:type="spellStart"/>
+      <w:r>
+        <w:rPr>
+          <w:lang w:val="en-US"/>
+        </w:rPr>
+        <w:t>Shanoir</w:t>
+      </w:r>
+      <w:proofErr w:type="spellEnd"/>
+      <w:r>
+        <w:rPr>
+          <w:lang w:val="en-US"/>
+        </w:rPr>
+        <w:t xml:space="preserve"> NG main functionalities are:</w:t>
       </w:r>
     </w:p>
     <w:p>
@@ -2783,12 +2813,6 @@
         </w:rPr>
         <w:t>Managing coils (list, create, delete, update)</w:t>
       </w:r>
-      <w:r>
-        <w:rPr>
-          <w:lang w:val="en-US"/>
-        </w:rPr>
-        <w:t>List, create, view, update and delete studies</w:t>
-      </w:r>
     </w:p>
     <w:p>
       <w:pPr>
@@ -2807,12 +2831,8 @@
         </w:rPr>
         <w:t>Managing studies (list, create, delete, update)</w:t>
       </w:r>
-      <w:r>
-        <w:rPr>
-          <w:lang w:val="en-US"/>
-        </w:rPr>
-        <w:t>List, create, view, update and delete studies</w:t>
-      </w:r>
+      <w:bookmarkStart w:id="4" w:name="_GoBack"/>
+      <w:bookmarkEnd w:id="4"/>
     </w:p>
     <w:p>
       <w:pPr>
@@ -2861,20 +2881,20 @@
           <w:lang w:val="en-US"/>
         </w:rPr>
       </w:pPr>
-      <w:commentRangeStart w:id="4"/>
+      <w:commentRangeStart w:id="5"/>
       <w:r>
         <w:rPr>
           <w:lang w:val="en-US"/>
         </w:rPr>
         <w:t>Export study</w:t>
       </w:r>
-      <w:commentRangeEnd w:id="4"/>
+      <w:commentRangeEnd w:id="5"/>
       <w:r>
         <w:rPr>
           <w:rStyle w:val="CommentReference"/>
           <w:lang w:val="en-US"/>
         </w:rPr>
-        <w:commentReference w:id="4"/>
+        <w:commentReference w:id="5"/>
       </w:r>
     </w:p>
     <w:p>
@@ -2884,14 +2904,14 @@
           <w:lang w:val="en-US"/>
         </w:rPr>
       </w:pPr>
-      <w:bookmarkStart w:id="5" w:name="_Toc478398109"/>
+      <w:bookmarkStart w:id="6" w:name="_Toc478398109"/>
       <w:r>
         <w:rPr>
           <w:lang w:val="en-US"/>
         </w:rPr>
         <w:t>Application users</w:t>
       </w:r>
-      <w:bookmarkEnd w:id="5"/>
+      <w:bookmarkEnd w:id="6"/>
     </w:p>
     <w:p>
       <w:pPr>
@@ -2917,11 +2937,19 @@
           <w:lang w:val="en-US"/>
         </w:rPr>
       </w:pPr>
-      <w:r>
-        <w:rPr>
-          <w:lang w:val="en-US"/>
-        </w:rPr>
-        <w:t>Shanoir administrators</w:t>
+      <w:proofErr w:type="spellStart"/>
+      <w:r>
+        <w:rPr>
+          <w:lang w:val="en-US"/>
+        </w:rPr>
+        <w:t>Shanoir</w:t>
+      </w:r>
+      <w:proofErr w:type="spellEnd"/>
+      <w:r>
+        <w:rPr>
+          <w:lang w:val="en-US"/>
+        </w:rPr>
+        <w:t xml:space="preserve"> administrators</w:t>
       </w:r>
     </w:p>
     <w:p>
@@ -2935,11 +2963,19 @@
           <w:lang w:val="en-US"/>
         </w:rPr>
       </w:pPr>
-      <w:r>
-        <w:rPr>
-          <w:lang w:val="en-US"/>
-        </w:rPr>
-        <w:t>Shanoir users of any level</w:t>
+      <w:proofErr w:type="spellStart"/>
+      <w:r>
+        <w:rPr>
+          <w:lang w:val="en-US"/>
+        </w:rPr>
+        <w:t>Shanoir</w:t>
+      </w:r>
+      <w:proofErr w:type="spellEnd"/>
+      <w:r>
+        <w:rPr>
+          <w:lang w:val="en-US"/>
+        </w:rPr>
+        <w:t xml:space="preserve"> users of any level</w:t>
       </w:r>
     </w:p>
     <w:p>
@@ -2950,14 +2986,14 @@
           <w:lang w:val="en-US"/>
         </w:rPr>
       </w:pPr>
-      <w:bookmarkStart w:id="6" w:name="_Toc478398110"/>
+      <w:bookmarkStart w:id="7" w:name="_Toc478398110"/>
       <w:r>
         <w:rPr>
           <w:lang w:val="en-US"/>
         </w:rPr>
         <w:t>Functional architecture</w:t>
       </w:r>
-      <w:bookmarkEnd w:id="6"/>
+      <w:bookmarkEnd w:id="7"/>
     </w:p>
     <w:p>
       <w:pPr>
@@ -2966,16 +3002,16 @@
           <w:lang w:val="en-US"/>
         </w:rPr>
       </w:pPr>
-      <w:bookmarkStart w:id="7" w:name="_Toc474917589"/>
-      <w:bookmarkStart w:id="8" w:name="_Toc478398111"/>
+      <w:bookmarkStart w:id="8" w:name="_Toc474917589"/>
+      <w:bookmarkStart w:id="9" w:name="_Toc478398111"/>
       <w:r>
         <w:rPr>
           <w:lang w:val="en-US"/>
         </w:rPr>
         <w:t>Center</w:t>
       </w:r>
-      <w:bookmarkEnd w:id="7"/>
       <w:bookmarkEnd w:id="8"/>
+      <w:bookmarkEnd w:id="9"/>
     </w:p>
     <w:p>
       <w:pPr>
@@ -2984,14 +3020,14 @@
           <w:lang w:val="en-US"/>
         </w:rPr>
       </w:pPr>
-      <w:bookmarkStart w:id="9" w:name="_Toc478398112"/>
+      <w:bookmarkStart w:id="10" w:name="_Toc478398112"/>
       <w:r>
         <w:rPr>
           <w:lang w:val="en-US"/>
         </w:rPr>
         <w:t>Parameters</w:t>
       </w:r>
-      <w:bookmarkEnd w:id="9"/>
+      <w:bookmarkEnd w:id="10"/>
     </w:p>
     <w:p>
       <w:pPr>
@@ -3000,14 +3036,14 @@
           <w:lang w:val="en-US"/>
         </w:rPr>
       </w:pPr>
-      <w:bookmarkStart w:id="10" w:name="_Toc474917590"/>
+      <w:bookmarkStart w:id="11" w:name="_Toc474917590"/>
       <w:r>
         <w:rPr>
           <w:lang w:val="en-US"/>
         </w:rPr>
         <w:t>Name</w:t>
       </w:r>
-      <w:bookmarkEnd w:id="10"/>
+      <w:bookmarkEnd w:id="11"/>
     </w:p>
     <w:p>
       <w:pPr>
@@ -3023,7 +3059,21 @@
         <w:rPr>
           <w:lang w:val="en-US"/>
         </w:rPr>
-        <w:t>May contain letters, numbers, whitespaces, special characters, accents. Minimum 2. Maximum: 200. Input. Mandatory</w:t>
+        <w:t xml:space="preserve">May contain letters, numbers, whitespaces, special characters, accents. Minimum </w:t>
+      </w:r>
+      <w:proofErr w:type="gramStart"/>
+      <w:r>
+        <w:rPr>
+          <w:lang w:val="en-US"/>
+        </w:rPr>
+        <w:t>2</w:t>
+      </w:r>
+      <w:proofErr w:type="gramEnd"/>
+      <w:r>
+        <w:rPr>
+          <w:lang w:val="en-US"/>
+        </w:rPr>
+        <w:t>. Maximum: 200. Input. Mandatory</w:t>
       </w:r>
     </w:p>
     <w:p>
@@ -3033,14 +3083,14 @@
           <w:lang w:val="en-US"/>
         </w:rPr>
       </w:pPr>
-      <w:bookmarkStart w:id="11" w:name="_Toc474917591"/>
+      <w:bookmarkStart w:id="12" w:name="_Toc474917591"/>
       <w:r>
         <w:rPr>
           <w:lang w:val="en-US"/>
         </w:rPr>
         <w:t>Street</w:t>
       </w:r>
-      <w:bookmarkEnd w:id="11"/>
+      <w:bookmarkEnd w:id="12"/>
     </w:p>
     <w:p>
       <w:pPr>
@@ -3062,14 +3112,14 @@
           <w:lang w:val="en-US"/>
         </w:rPr>
       </w:pPr>
-      <w:bookmarkStart w:id="12" w:name="_Toc474917592"/>
+      <w:bookmarkStart w:id="13" w:name="_Toc474917592"/>
       <w:r>
         <w:rPr>
           <w:lang w:val="en-US"/>
         </w:rPr>
         <w:t>Postal code</w:t>
       </w:r>
-      <w:bookmarkEnd w:id="12"/>
+      <w:bookmarkEnd w:id="13"/>
     </w:p>
     <w:p>
       <w:pPr>
@@ -3091,14 +3141,14 @@
           <w:lang w:val="en-US"/>
         </w:rPr>
       </w:pPr>
-      <w:bookmarkStart w:id="13" w:name="_Toc474917593"/>
+      <w:bookmarkStart w:id="14" w:name="_Toc474917593"/>
       <w:r>
         <w:rPr>
           <w:lang w:val="en-US"/>
         </w:rPr>
         <w:t>City</w:t>
       </w:r>
-      <w:bookmarkEnd w:id="13"/>
+      <w:bookmarkEnd w:id="14"/>
     </w:p>
     <w:p>
       <w:pPr>
@@ -3120,14 +3170,14 @@
           <w:lang w:val="en-US"/>
         </w:rPr>
       </w:pPr>
-      <w:bookmarkStart w:id="14" w:name="_Toc474917594"/>
+      <w:bookmarkStart w:id="15" w:name="_Toc474917594"/>
       <w:r>
         <w:rPr>
           <w:lang w:val="en-US"/>
         </w:rPr>
         <w:t>Country</w:t>
       </w:r>
-      <w:bookmarkEnd w:id="14"/>
+      <w:bookmarkEnd w:id="15"/>
     </w:p>
     <w:p>
       <w:pPr>
@@ -3149,14 +3199,14 @@
           <w:lang w:val="en-US"/>
         </w:rPr>
       </w:pPr>
-      <w:bookmarkStart w:id="15" w:name="_Toc474917595"/>
+      <w:bookmarkStart w:id="16" w:name="_Toc474917595"/>
       <w:r>
         <w:rPr>
           <w:lang w:val="en-US"/>
         </w:rPr>
         <w:t>Phone number</w:t>
       </w:r>
-      <w:bookmarkEnd w:id="15"/>
+      <w:bookmarkEnd w:id="16"/>
     </w:p>
     <w:p>
       <w:pPr>
@@ -3178,14 +3228,14 @@
           <w:lang w:val="en-US"/>
         </w:rPr>
       </w:pPr>
-      <w:bookmarkStart w:id="16" w:name="_Toc474917596"/>
+      <w:bookmarkStart w:id="17" w:name="_Toc474917596"/>
       <w:r>
         <w:rPr>
           <w:lang w:val="en-US"/>
         </w:rPr>
         <w:t>Website</w:t>
       </w:r>
-      <w:bookmarkEnd w:id="16"/>
+      <w:bookmarkEnd w:id="17"/>
     </w:p>
     <w:p>
       <w:pPr>
@@ -3207,7 +3257,7 @@
           <w:lang w:val="en-US"/>
         </w:rPr>
       </w:pPr>
-      <w:bookmarkStart w:id="17" w:name="_Toc478398113"/>
+      <w:bookmarkStart w:id="18" w:name="_Toc478398113"/>
       <w:r>
         <w:rPr>
           <w:lang w:val="en-US"/>
@@ -3215,7 +3265,7 @@
         <w:lastRenderedPageBreak/>
         <w:t>Functionalities</w:t>
       </w:r>
-      <w:bookmarkEnd w:id="17"/>
+      <w:bookmarkEnd w:id="18"/>
     </w:p>
     <w:p>
       <w:pPr>
@@ -3241,7 +3291,21 @@
         <w:rPr>
           <w:lang w:val="en-US"/>
         </w:rPr>
-        <w:t>After clicking on the Center menu in Shanoir, the table with the list of centers appears with the following columns:</w:t>
+        <w:t xml:space="preserve">After clicking on the Center menu in </w:t>
+      </w:r>
+      <w:proofErr w:type="spellStart"/>
+      <w:r>
+        <w:rPr>
+          <w:lang w:val="en-US"/>
+        </w:rPr>
+        <w:t>Shanoir</w:t>
+      </w:r>
+      <w:proofErr w:type="spellEnd"/>
+      <w:r>
+        <w:rPr>
+          <w:lang w:val="en-US"/>
+        </w:rPr>
+        <w:t>, the table with the list of centers appears with the following columns:</w:t>
       </w:r>
     </w:p>
     <w:p>
@@ -3393,7 +3457,21 @@
         <w:rPr>
           <w:lang w:val="en-US"/>
         </w:rPr>
-        <w:t xml:space="preserve">In the header there is a link to </w:t>
+        <w:t xml:space="preserve">In the </w:t>
+      </w:r>
+      <w:proofErr w:type="gramStart"/>
+      <w:r>
+        <w:rPr>
+          <w:lang w:val="en-US"/>
+        </w:rPr>
+        <w:t>header</w:t>
+      </w:r>
+      <w:proofErr w:type="gramEnd"/>
+      <w:r>
+        <w:rPr>
+          <w:lang w:val="en-US"/>
+        </w:rPr>
+        <w:t xml:space="preserve"> there is a link to </w:t>
       </w:r>
       <w:r>
         <w:rPr>
@@ -3420,7 +3498,21 @@
         <w:rPr>
           <w:lang w:val="en-US"/>
         </w:rPr>
-        <w:t>View details of one center (GET /center/{id})</w:t>
+        <w:t>View details of one center (GET /center</w:t>
+      </w:r>
+      <w:proofErr w:type="gramStart"/>
+      <w:r>
+        <w:rPr>
+          <w:lang w:val="en-US"/>
+        </w:rPr>
+        <w:t>/{</w:t>
+      </w:r>
+      <w:proofErr w:type="gramEnd"/>
+      <w:r>
+        <w:rPr>
+          <w:lang w:val="en-US"/>
+        </w:rPr>
+        <w:t>id})</w:t>
       </w:r>
     </w:p>
     <w:p>
@@ -3446,7 +3538,21 @@
         <w:rPr>
           <w:lang w:val="en-US"/>
         </w:rPr>
-        <w:t>On this page it is possible to see (only one request-response is sent):</w:t>
+        <w:t xml:space="preserve">On </w:t>
+      </w:r>
+      <w:proofErr w:type="gramStart"/>
+      <w:r>
+        <w:rPr>
+          <w:lang w:val="en-US"/>
+        </w:rPr>
+        <w:t>this</w:t>
+      </w:r>
+      <w:proofErr w:type="gramEnd"/>
+      <w:r>
+        <w:rPr>
+          <w:lang w:val="en-US"/>
+        </w:rPr>
+        <w:t xml:space="preserve"> page it is possible to see (only one request-response is sent):</w:t>
       </w:r>
     </w:p>
     <w:p>
@@ -3513,7 +3619,21 @@
         <w:rPr>
           <w:lang w:val="en-US"/>
         </w:rPr>
-        <w:t>On the bottom of the page there are buttons:</w:t>
+        <w:t xml:space="preserve">On the bottom of the </w:t>
+      </w:r>
+      <w:proofErr w:type="gramStart"/>
+      <w:r>
+        <w:rPr>
+          <w:lang w:val="en-US"/>
+        </w:rPr>
+        <w:t>page</w:t>
+      </w:r>
+      <w:proofErr w:type="gramEnd"/>
+      <w:r>
+        <w:rPr>
+          <w:lang w:val="en-US"/>
+        </w:rPr>
+        <w:t xml:space="preserve"> there are buttons:</w:t>
       </w:r>
     </w:p>
     <w:p>
@@ -3639,7 +3759,21 @@
         <w:rPr>
           <w:lang w:val="en-US"/>
         </w:rPr>
-        <w:t>Edit center (PUT /center/{id})</w:t>
+        <w:t>Edit center (PUT /center</w:t>
+      </w:r>
+      <w:proofErr w:type="gramStart"/>
+      <w:r>
+        <w:rPr>
+          <w:lang w:val="en-US"/>
+        </w:rPr>
+        <w:t>/{</w:t>
+      </w:r>
+      <w:proofErr w:type="gramEnd"/>
+      <w:r>
+        <w:rPr>
+          <w:lang w:val="en-US"/>
+        </w:rPr>
+        <w:t>id})</w:t>
       </w:r>
     </w:p>
     <w:p>
@@ -3679,7 +3813,21 @@
         <w:rPr>
           <w:lang w:val="en-US"/>
         </w:rPr>
-        <w:t>Delete center (DELETE /center/{id})</w:t>
+        <w:t>Delete center (DELETE /center</w:t>
+      </w:r>
+      <w:proofErr w:type="gramStart"/>
+      <w:r>
+        <w:rPr>
+          <w:lang w:val="en-US"/>
+        </w:rPr>
+        <w:t>/{</w:t>
+      </w:r>
+      <w:proofErr w:type="gramEnd"/>
+      <w:r>
+        <w:rPr>
+          <w:lang w:val="en-US"/>
+        </w:rPr>
+        <w:t>id})</w:t>
       </w:r>
     </w:p>
     <w:p>
@@ -3697,21 +3845,6 @@
     </w:p>
     <w:p>
       <w:pPr>
-        <w:rPr>
-          <w:b/>
-          <w:lang w:val="en-US"/>
-        </w:rPr>
-      </w:pPr>
-      <w:r>
-        <w:rPr>
-          <w:b/>
-          <w:lang w:val="en-US"/>
-        </w:rPr>
-        <w:t>This feature is on stand-by. For the moment it will not be possible to delete anything.</w:t>
-      </w:r>
-    </w:p>
-    <w:p>
-      <w:pPr>
         <w:pStyle w:val="Heading4"/>
         <w:rPr>
           <w:lang w:val="en-US"/>
@@ -3751,30 +3884,48 @@
           <w:lang w:val="en-US"/>
         </w:rPr>
       </w:pPr>
-      <w:bookmarkStart w:id="18" w:name="_Toc474917597"/>
-      <w:bookmarkStart w:id="19" w:name="_Toc478398114"/>
-      <w:commentRangeStart w:id="20"/>
-      <w:r>
-        <w:rPr>
-          <w:lang w:val="en-US"/>
-        </w:rPr>
-        <w:lastRenderedPageBreak/>
+      <w:bookmarkStart w:id="19" w:name="_Toc474917597"/>
+      <w:bookmarkStart w:id="20" w:name="_Toc478398114"/>
+      <w:r>
+        <w:rPr>
+          <w:lang w:val="en-US"/>
+        </w:rPr>
         <w:t>Investigator</w:t>
       </w:r>
-      <w:bookmarkEnd w:id="18"/>
       <w:bookmarkEnd w:id="19"/>
-    </w:p>
-    <w:p>
-      <w:pPr>
-        <w:rPr>
-          <w:lang w:val="en-US"/>
-        </w:rPr>
-      </w:pPr>
-      <w:r>
-        <w:rPr>
-          <w:lang w:val="en-US"/>
-        </w:rPr>
-        <w:t>Person involved in study. Linked to the center and study.</w:t>
+      <w:bookmarkEnd w:id="20"/>
+    </w:p>
+    <w:p>
+      <w:pPr>
+        <w:rPr>
+          <w:lang w:val="en-US"/>
+        </w:rPr>
+      </w:pPr>
+      <w:r>
+        <w:rPr>
+          <w:lang w:val="en-US"/>
+        </w:rPr>
+        <w:t>Person involved in study. Linked to center and study.</w:t>
+      </w:r>
+      <w:r>
+        <w:rPr>
+          <w:lang w:val="en-US"/>
+        </w:rPr>
+        <w:t xml:space="preserve"> Investigator </w:t>
+      </w:r>
+      <w:proofErr w:type="gramStart"/>
+      <w:r>
+        <w:rPr>
+          <w:lang w:val="en-US"/>
+        </w:rPr>
+        <w:t>is not linked</w:t>
+      </w:r>
+      <w:proofErr w:type="gramEnd"/>
+      <w:r>
+        <w:rPr>
+          <w:lang w:val="en-US"/>
+        </w:rPr>
+        <w:t xml:space="preserve"> to a specific user.</w:t>
       </w:r>
     </w:p>
     <w:p>
@@ -3790,6 +3941,7 @@
         <w:rPr>
           <w:lang w:val="en-US"/>
         </w:rPr>
+        <w:lastRenderedPageBreak/>
         <w:t>Parameters</w:t>
       </w:r>
       <w:bookmarkEnd w:id="21"/>
@@ -3823,7 +3975,21 @@
         <w:rPr>
           <w:lang w:val="en-US"/>
         </w:rPr>
-        <w:t>May contain letters, numbers, whitespaces, special characters, accents. Minimum 2. Maximum: 50. Input. Mandatory</w:t>
+        <w:t xml:space="preserve">May contain letters, numbers, whitespaces, special characters, accents. Minimum </w:t>
+      </w:r>
+      <w:proofErr w:type="gramStart"/>
+      <w:r>
+        <w:rPr>
+          <w:lang w:val="en-US"/>
+        </w:rPr>
+        <w:t>2</w:t>
+      </w:r>
+      <w:proofErr w:type="gramEnd"/>
+      <w:r>
+        <w:rPr>
+          <w:lang w:val="en-US"/>
+        </w:rPr>
+        <w:t>. Maximum: 50. Input. Mandatory</w:t>
       </w:r>
     </w:p>
     <w:p>
@@ -3856,7 +4022,21 @@
         <w:rPr>
           <w:lang w:val="en-US"/>
         </w:rPr>
-        <w:t>May contain letters, numbers, whitespaces, special characters, accents. Minimum 2. Maximum: 50. Input. Mandatory</w:t>
+        <w:t xml:space="preserve">May contain letters, numbers, whitespaces, special characters, accents. Minimum </w:t>
+      </w:r>
+      <w:proofErr w:type="gramStart"/>
+      <w:r>
+        <w:rPr>
+          <w:lang w:val="en-US"/>
+        </w:rPr>
+        <w:t>2</w:t>
+      </w:r>
+      <w:proofErr w:type="gramEnd"/>
+      <w:r>
+        <w:rPr>
+          <w:lang w:val="en-US"/>
+        </w:rPr>
+        <w:t>. Maximum: 50. Input. Mandatory</w:t>
       </w:r>
     </w:p>
     <w:p>
@@ -3885,7 +4065,13 @@
         <w:rPr>
           <w:lang w:val="en-US"/>
         </w:rPr>
-        <w:t xml:space="preserve">List of centers affiliated to the investigator. Select but few centers with one investigators are possible. </w:t>
+        <w:t xml:space="preserve">List of centers affiliated to the investigator. Select </w:t>
+      </w:r>
+      <w:r>
+        <w:rPr>
+          <w:lang w:val="en-US"/>
+        </w:rPr>
+        <w:t>none or more.</w:t>
       </w:r>
     </w:p>
     <w:p>
@@ -3914,7 +4100,19 @@
         <w:rPr>
           <w:lang w:val="en-US"/>
         </w:rPr>
-        <w:t>Select but many possible. Possible selections:</w:t>
+        <w:t xml:space="preserve">Select </w:t>
+      </w:r>
+      <w:r>
+        <w:rPr>
+          <w:lang w:val="en-US"/>
+        </w:rPr>
+        <w:t>at least one</w:t>
+      </w:r>
+      <w:r>
+        <w:rPr>
+          <w:lang w:val="en-US"/>
+        </w:rPr>
+        <w:t>. Possible selections:</w:t>
       </w:r>
     </w:p>
     <w:p>
@@ -3970,14 +4168,6 @@
         </w:rPr>
         <w:t>Researcher</w:t>
       </w:r>
-      <w:commentRangeEnd w:id="20"/>
-      <w:r>
-        <w:rPr>
-          <w:rStyle w:val="CommentReference"/>
-          <w:lang w:val="en-US"/>
-        </w:rPr>
-        <w:commentReference w:id="20"/>
-      </w:r>
     </w:p>
     <w:p>
       <w:pPr>
@@ -4007,20 +4197,34 @@
         <w:rPr>
           <w:lang w:val="en-US"/>
         </w:rPr>
-        <w:t>List Investigators (GET /investigator/all)</w:t>
-      </w:r>
-    </w:p>
-    <w:p>
-      <w:pPr>
-        <w:rPr>
-          <w:lang w:val="en-US"/>
-        </w:rPr>
-      </w:pPr>
-      <w:r>
-        <w:rPr>
-          <w:lang w:val="en-US"/>
-        </w:rPr>
-        <w:t>After clicking on the Investigator menu in Shanoir, the table with the list of investigator appears with the following columns:</w:t>
+        <w:t>List Investigators</w:t>
+      </w:r>
+    </w:p>
+    <w:p>
+      <w:pPr>
+        <w:rPr>
+          <w:lang w:val="en-US"/>
+        </w:rPr>
+      </w:pPr>
+      <w:r>
+        <w:rPr>
+          <w:lang w:val="en-US"/>
+        </w:rPr>
+        <w:t xml:space="preserve">After clicking on the Investigator menu in </w:t>
+      </w:r>
+      <w:proofErr w:type="spellStart"/>
+      <w:r>
+        <w:rPr>
+          <w:lang w:val="en-US"/>
+        </w:rPr>
+        <w:t>Shanoir</w:t>
+      </w:r>
+      <w:proofErr w:type="spellEnd"/>
+      <w:r>
+        <w:rPr>
+          <w:lang w:val="en-US"/>
+        </w:rPr>
+        <w:t>, the table with the list of investigator appears with the following columns:</w:t>
       </w:r>
     </w:p>
     <w:p>
@@ -4190,7 +4394,21 @@
         <w:rPr>
           <w:lang w:val="en-US"/>
         </w:rPr>
-        <w:t xml:space="preserve">In the header there is a link to </w:t>
+        <w:t xml:space="preserve">In the </w:t>
+      </w:r>
+      <w:proofErr w:type="gramStart"/>
+      <w:r>
+        <w:rPr>
+          <w:lang w:val="en-US"/>
+        </w:rPr>
+        <w:t>header</w:t>
+      </w:r>
+      <w:proofErr w:type="gramEnd"/>
+      <w:r>
+        <w:rPr>
+          <w:lang w:val="en-US"/>
+        </w:rPr>
+        <w:t xml:space="preserve"> there is a link to </w:t>
       </w:r>
       <w:r>
         <w:rPr>
@@ -4224,7 +4442,13 @@
         <w:rPr>
           <w:lang w:val="en-US"/>
         </w:rPr>
-        <w:t>View details of one investigator (GET /investigator/{id})</w:t>
+        <w:t>View</w:t>
+      </w:r>
+      <w:r>
+        <w:rPr>
+          <w:lang w:val="en-US"/>
+        </w:rPr>
+        <w:t xml:space="preserve"> details of one investigator</w:t>
       </w:r>
     </w:p>
     <w:p>
@@ -4250,7 +4474,19 @@
         <w:rPr>
           <w:lang w:val="en-US"/>
         </w:rPr>
-        <w:t>On the bottom of the page there are buttons:</w:t>
+        <w:t xml:space="preserve">On the bottom of the </w:t>
+      </w:r>
+      <w:r>
+        <w:rPr>
+          <w:lang w:val="en-US"/>
+        </w:rPr>
+        <w:t>page,</w:t>
+      </w:r>
+      <w:r>
+        <w:rPr>
+          <w:lang w:val="en-US"/>
+        </w:rPr>
+        <w:t xml:space="preserve"> there are buttons:</w:t>
       </w:r>
     </w:p>
     <w:p>
@@ -4330,19 +4566,13 @@
         <w:rPr>
           <w:lang w:val="en-US"/>
         </w:rPr>
-        <w:t>Add new investigator (POST /</w:t>
-      </w:r>
-      <w:r>
-        <w:rPr>
-          <w:lang w:val="en-US"/>
-        </w:rPr>
-        <w:t xml:space="preserve"> </w:t>
-      </w:r>
-      <w:r>
-        <w:rPr>
-          <w:lang w:val="en-US"/>
-        </w:rPr>
-        <w:t>investigator)</w:t>
+        <w:t>Add new invest</w:t>
+      </w:r>
+      <w:r>
+        <w:rPr>
+          <w:lang w:val="en-US"/>
+        </w:rPr>
+        <w:t>igator</w:t>
       </w:r>
     </w:p>
     <w:p>
@@ -4406,46 +4636,117 @@
         <w:rPr>
           <w:lang w:val="en-US"/>
         </w:rPr>
+        <w:t xml:space="preserve">Edit </w:t>
+      </w:r>
+      <w:r>
+        <w:rPr>
+          <w:lang w:val="en-US"/>
+        </w:rPr>
+        <w:t>investigator</w:t>
+      </w:r>
+    </w:p>
+    <w:p>
+      <w:pPr>
+        <w:rPr>
+          <w:lang w:val="en-US"/>
+        </w:rPr>
+      </w:pPr>
+      <w:r>
+        <w:rPr>
+          <w:lang w:val="en-US"/>
+        </w:rPr>
+        <w:t>Only for admins and experts.</w:t>
+      </w:r>
+    </w:p>
+    <w:p>
+      <w:pPr>
+        <w:rPr>
+          <w:lang w:val="en-US"/>
+        </w:rPr>
+      </w:pPr>
+      <w:r>
+        <w:rPr>
+          <w:lang w:val="en-US"/>
+        </w:rPr>
+        <w:t xml:space="preserve">Possible to edit the fields from 2.2 </w:t>
+      </w:r>
+    </w:p>
+    <w:p>
+      <w:pPr>
+        <w:pStyle w:val="Heading4"/>
+        <w:rPr>
+          <w:lang w:val="en-US"/>
+        </w:rPr>
+      </w:pPr>
+      <w:r>
+        <w:rPr>
+          <w:lang w:val="en-US"/>
+        </w:rPr>
         <w:lastRenderedPageBreak/>
-        <w:t>Edit center (PUT /</w:t>
-      </w:r>
-      <w:r>
-        <w:rPr>
-          <w:lang w:val="en-US"/>
-        </w:rPr>
-        <w:t xml:space="preserve"> </w:t>
-      </w:r>
-      <w:r>
-        <w:rPr>
-          <w:lang w:val="en-US"/>
-        </w:rPr>
-        <w:t>investigator/{id})</w:t>
-      </w:r>
-    </w:p>
-    <w:p>
-      <w:pPr>
-        <w:rPr>
-          <w:lang w:val="en-US"/>
-        </w:rPr>
-      </w:pPr>
-      <w:r>
-        <w:rPr>
-          <w:lang w:val="en-US"/>
-        </w:rPr>
-        <w:t>Only for admins and experts.</w:t>
-      </w:r>
-    </w:p>
-    <w:p>
-      <w:pPr>
-        <w:rPr>
-          <w:lang w:val="en-US"/>
-        </w:rPr>
-      </w:pPr>
-      <w:r>
-        <w:rPr>
-          <w:lang w:val="en-US"/>
-        </w:rPr>
-        <w:t xml:space="preserve">Possible to edit the fields from 2.2 </w:t>
+        <w:t xml:space="preserve">Delete </w:t>
+      </w:r>
+      <w:r>
+        <w:rPr>
+          <w:lang w:val="en-US"/>
+        </w:rPr>
+        <w:t xml:space="preserve">investigator </w:t>
+      </w:r>
+      <w:r>
+        <w:rPr>
+          <w:lang w:val="en-US"/>
+        </w:rPr>
+        <w:t>(new)</w:t>
+      </w:r>
+    </w:p>
+    <w:p>
+      <w:pPr>
+        <w:rPr>
+          <w:lang w:val="en-US"/>
+        </w:rPr>
+      </w:pPr>
+      <w:r>
+        <w:rPr>
+          <w:lang w:val="en-US"/>
+        </w:rPr>
+        <w:t>Only for admins and experts. Delete investigator permanently. Cannot be deleted i</w:t>
+      </w:r>
+      <w:r>
+        <w:rPr>
+          <w:lang w:val="en-US"/>
+        </w:rPr>
+        <w:t xml:space="preserve">f an investigator is linked to an </w:t>
+      </w:r>
+      <w:r>
+        <w:rPr>
+          <w:u w:val="single"/>
+          <w:lang w:val="en-US"/>
+        </w:rPr>
+        <w:t>examination</w:t>
+      </w:r>
+      <w:r>
+        <w:rPr>
+          <w:lang w:val="en-US"/>
+        </w:rPr>
+        <w:t>.</w:t>
+      </w:r>
+      <w:r>
+        <w:rPr>
+          <w:lang w:val="en-US"/>
+        </w:rPr>
+        <w:t xml:space="preserve"> In that case link to study (if there is any) and to center (must be at least one) are </w:t>
+      </w:r>
+      <w:r>
+        <w:rPr>
+          <w:u w:val="single"/>
+          <w:lang w:val="en-US"/>
+        </w:rPr>
+        <w:t>deleted automatically</w:t>
+      </w:r>
+      <w:r>
+        <w:rPr>
+          <w:lang w:val="en-US"/>
+        </w:rPr>
+        <w:t>.</w:t>
       </w:r>
     </w:p>
     <w:p>
@@ -4459,47 +4760,33 @@
         <w:rPr>
           <w:lang w:val="en-US"/>
         </w:rPr>
-        <w:t>Delete center (DELETE /</w:t>
-      </w:r>
-      <w:r>
-        <w:rPr>
-          <w:lang w:val="en-US"/>
-        </w:rPr>
-        <w:t xml:space="preserve"> </w:t>
-      </w:r>
-      <w:r>
-        <w:rPr>
-          <w:lang w:val="en-US"/>
-        </w:rPr>
-        <w:t>investigator/{id})</w:t>
-      </w:r>
-    </w:p>
-    <w:p>
-      <w:pPr>
-        <w:rPr>
-          <w:lang w:val="en-US"/>
-        </w:rPr>
-      </w:pPr>
-      <w:r>
-        <w:rPr>
-          <w:lang w:val="en-US"/>
-        </w:rPr>
-        <w:t>Only for admins and experts. Delete investigator permanently. Cannot be deleted if an investigator is linked to a study.</w:t>
-      </w:r>
-    </w:p>
-    <w:p>
-      <w:pPr>
-        <w:rPr>
-          <w:b/>
-          <w:lang w:val="en-US"/>
-        </w:rPr>
-      </w:pPr>
-      <w:r>
-        <w:rPr>
-          <w:b/>
-          <w:lang w:val="en-US"/>
-        </w:rPr>
-        <w:t>This feature is on stand-by. For the moment it will not be possible to delete anything.</w:t>
+        <w:t xml:space="preserve">Add investigator to study </w:t>
+      </w:r>
+    </w:p>
+    <w:p>
+      <w:pPr>
+        <w:rPr>
+          <w:lang w:val="en-US"/>
+        </w:rPr>
+      </w:pPr>
+      <w:r>
+        <w:rPr>
+          <w:lang w:val="en-US"/>
+        </w:rPr>
+        <w:t>Study must have at least one investigator.</w:t>
+      </w:r>
+    </w:p>
+    <w:p>
+      <w:pPr>
+        <w:rPr>
+          <w:lang w:val="en-US"/>
+        </w:rPr>
+      </w:pPr>
+      <w:r>
+        <w:rPr>
+          <w:lang w:val="en-US"/>
+        </w:rPr>
+        <w:t>For multi-center studies, there is at least one investigator per center plus one principal investigator.</w:t>
       </w:r>
     </w:p>
     <w:p>
@@ -4529,7 +4816,21 @@
         <w:rPr>
           <w:lang w:val="en-US"/>
         </w:rPr>
-        <w:t>Model with a serial number that is linked to specific center.</w:t>
+        <w:t xml:space="preserve">Model with a serial number that </w:t>
+      </w:r>
+      <w:proofErr w:type="gramStart"/>
+      <w:r>
+        <w:rPr>
+          <w:lang w:val="en-US"/>
+        </w:rPr>
+        <w:t>is linked</w:t>
+      </w:r>
+      <w:proofErr w:type="gramEnd"/>
+      <w:r>
+        <w:rPr>
+          <w:lang w:val="en-US"/>
+        </w:rPr>
+        <w:t xml:space="preserve"> to specific center.</w:t>
       </w:r>
     </w:p>
     <w:p>
@@ -4730,7 +5031,21 @@
         <w:rPr>
           <w:lang w:val="en-US"/>
         </w:rPr>
-        <w:t>menu in Shanoir, the table appears with the following columns:</w:t>
+        <w:t xml:space="preserve">menu in </w:t>
+      </w:r>
+      <w:proofErr w:type="spellStart"/>
+      <w:r>
+        <w:rPr>
+          <w:lang w:val="en-US"/>
+        </w:rPr>
+        <w:t>Shanoir</w:t>
+      </w:r>
+      <w:proofErr w:type="spellEnd"/>
+      <w:r>
+        <w:rPr>
+          <w:lang w:val="en-US"/>
+        </w:rPr>
+        <w:t>, the table appears with the following columns:</w:t>
       </w:r>
     </w:p>
     <w:p>
@@ -4919,7 +5234,23 @@
           <w:u w:val="single"/>
           <w:lang w:val="en-US"/>
         </w:rPr>
-        <w:t>one more Select in the header that allows to see in the able manufacturers and models</w:t>
+        <w:t xml:space="preserve">one more Select in the header that allows </w:t>
+      </w:r>
+      <w:proofErr w:type="gramStart"/>
+      <w:r>
+        <w:rPr>
+          <w:u w:val="single"/>
+          <w:lang w:val="en-US"/>
+        </w:rPr>
+        <w:t>to see</w:t>
+      </w:r>
+      <w:proofErr w:type="gramEnd"/>
+      <w:r>
+        <w:rPr>
+          <w:u w:val="single"/>
+          <w:lang w:val="en-US"/>
+        </w:rPr>
+        <w:t xml:space="preserve"> in the able manufacturers and models</w:t>
       </w:r>
       <w:r>
         <w:rPr>
@@ -4938,7 +5269,21 @@
         <w:rPr>
           <w:lang w:val="en-US"/>
         </w:rPr>
-        <w:t xml:space="preserve">In the header there is a link to </w:t>
+        <w:t xml:space="preserve">In the </w:t>
+      </w:r>
+      <w:proofErr w:type="gramStart"/>
+      <w:r>
+        <w:rPr>
+          <w:lang w:val="en-US"/>
+        </w:rPr>
+        <w:t>header</w:t>
+      </w:r>
+      <w:proofErr w:type="gramEnd"/>
+      <w:r>
+        <w:rPr>
+          <w:lang w:val="en-US"/>
+        </w:rPr>
+        <w:t xml:space="preserve"> there is a link to </w:t>
       </w:r>
       <w:r>
         <w:rPr>
@@ -5005,7 +5350,21 @@
         <w:rPr>
           <w:lang w:val="en-US"/>
         </w:rPr>
-        <w:t>View details of one equipment (GET /equipment/{id})</w:t>
+        <w:t>View details of one equipment (GET /equipment</w:t>
+      </w:r>
+      <w:proofErr w:type="gramStart"/>
+      <w:r>
+        <w:rPr>
+          <w:lang w:val="en-US"/>
+        </w:rPr>
+        <w:t>/{</w:t>
+      </w:r>
+      <w:proofErr w:type="gramEnd"/>
+      <w:r>
+        <w:rPr>
+          <w:lang w:val="en-US"/>
+        </w:rPr>
+        <w:t>id})</w:t>
       </w:r>
     </w:p>
     <w:p>
@@ -5043,7 +5402,21 @@
         <w:rPr>
           <w:lang w:val="en-US"/>
         </w:rPr>
-        <w:t>On the bottom of the page there are buttons:</w:t>
+        <w:t xml:space="preserve">On the bottom of the </w:t>
+      </w:r>
+      <w:proofErr w:type="gramStart"/>
+      <w:r>
+        <w:rPr>
+          <w:lang w:val="en-US"/>
+        </w:rPr>
+        <w:t>page</w:t>
+      </w:r>
+      <w:proofErr w:type="gramEnd"/>
+      <w:r>
+        <w:rPr>
+          <w:lang w:val="en-US"/>
+        </w:rPr>
+        <w:t xml:space="preserve"> there are buttons:</w:t>
       </w:r>
     </w:p>
     <w:p>
@@ -5200,7 +5573,21 @@
         <w:rPr>
           <w:lang w:val="en-US"/>
         </w:rPr>
-        <w:t>equipment /{id})</w:t>
+        <w:t xml:space="preserve">equipment </w:t>
+      </w:r>
+      <w:proofErr w:type="gramStart"/>
+      <w:r>
+        <w:rPr>
+          <w:lang w:val="en-US"/>
+        </w:rPr>
+        <w:t>/{</w:t>
+      </w:r>
+      <w:proofErr w:type="gramEnd"/>
+      <w:r>
+        <w:rPr>
+          <w:lang w:val="en-US"/>
+        </w:rPr>
+        <w:t>id})</w:t>
       </w:r>
     </w:p>
     <w:p>
@@ -5252,7 +5639,21 @@
         <w:rPr>
           <w:lang w:val="en-US"/>
         </w:rPr>
-        <w:t>equipment /{id})</w:t>
+        <w:t xml:space="preserve">equipment </w:t>
+      </w:r>
+      <w:proofErr w:type="gramStart"/>
+      <w:r>
+        <w:rPr>
+          <w:lang w:val="en-US"/>
+        </w:rPr>
+        <w:t>/{</w:t>
+      </w:r>
+      <w:proofErr w:type="gramEnd"/>
+      <w:r>
+        <w:rPr>
+          <w:lang w:val="en-US"/>
+        </w:rPr>
+        <w:t>id})</w:t>
       </w:r>
     </w:p>
     <w:p>
@@ -5291,21 +5692,6 @@
           <w:lang w:val="en-US"/>
         </w:rPr>
         <w:t>permanently</w:t>
-      </w:r>
-    </w:p>
-    <w:p>
-      <w:pPr>
-        <w:rPr>
-          <w:b/>
-          <w:lang w:val="en-US"/>
-        </w:rPr>
-      </w:pPr>
-      <w:r>
-        <w:rPr>
-          <w:b/>
-          <w:lang w:val="en-US"/>
-        </w:rPr>
-        <w:t>This feature is on stand-by. For the moment it will not be possible to delete anything.</w:t>
       </w:r>
     </w:p>
     <w:p>
@@ -5453,7 +5839,21 @@
         <w:rPr>
           <w:lang w:val="en-US"/>
         </w:rPr>
-        <w:t>Edit manufacturer (PUT /manufacturer/{id})</w:t>
+        <w:t>Edit manufacturer (PUT /manufacturer</w:t>
+      </w:r>
+      <w:proofErr w:type="gramStart"/>
+      <w:r>
+        <w:rPr>
+          <w:lang w:val="en-US"/>
+        </w:rPr>
+        <w:t>/{</w:t>
+      </w:r>
+      <w:proofErr w:type="gramEnd"/>
+      <w:r>
+        <w:rPr>
+          <w:lang w:val="en-US"/>
+        </w:rPr>
+        <w:t>id})</w:t>
       </w:r>
     </w:p>
     <w:p>
@@ -5493,7 +5893,21 @@
         <w:rPr>
           <w:lang w:val="en-US"/>
         </w:rPr>
-        <w:t>Delete manufacturer (DELETE /manufacturer/{id})</w:t>
+        <w:t>Delete manufacturer (DELETE /manufacturer</w:t>
+      </w:r>
+      <w:proofErr w:type="gramStart"/>
+      <w:r>
+        <w:rPr>
+          <w:lang w:val="en-US"/>
+        </w:rPr>
+        <w:t>/{</w:t>
+      </w:r>
+      <w:proofErr w:type="gramEnd"/>
+      <w:r>
+        <w:rPr>
+          <w:lang w:val="en-US"/>
+        </w:rPr>
+        <w:t>id})</w:t>
       </w:r>
     </w:p>
     <w:p>
@@ -5515,11 +5929,19 @@
           <w:lang w:val="en-US"/>
         </w:rPr>
       </w:pPr>
-      <w:r>
-        <w:rPr>
-          <w:lang w:val="en-US"/>
-        </w:rPr>
-        <w:t>Delete -&gt; only it is not used by any equipment.</w:t>
+      <w:proofErr w:type="gramStart"/>
+      <w:r>
+        <w:rPr>
+          <w:lang w:val="en-US"/>
+        </w:rPr>
+        <w:t>Delete -&gt; only it is not used by any equipment</w:t>
+      </w:r>
+      <w:proofErr w:type="gramEnd"/>
+      <w:r>
+        <w:rPr>
+          <w:lang w:val="en-US"/>
+        </w:rPr>
+        <w:t>.</w:t>
       </w:r>
     </w:p>
     <w:p>
@@ -5690,7 +6112,21 @@
         <w:rPr>
           <w:lang w:val="en-US"/>
         </w:rPr>
-        <w:t>Possible to add new model. Name, modality (Mr or Pet), manufacturer and magnetic field. See 2.4</w:t>
+        <w:t>Possible to add new model. Name, modality (</w:t>
+      </w:r>
+      <w:proofErr w:type="spellStart"/>
+      <w:r>
+        <w:rPr>
+          <w:lang w:val="en-US"/>
+        </w:rPr>
+        <w:t>Mr</w:t>
+      </w:r>
+      <w:proofErr w:type="spellEnd"/>
+      <w:r>
+        <w:rPr>
+          <w:lang w:val="en-US"/>
+        </w:rPr>
+        <w:t xml:space="preserve"> or Pet), manufacturer and magnetic field. See 2.4</w:t>
       </w:r>
     </w:p>
     <w:p>
@@ -5766,11 +6202,19 @@
           <w:lang w:val="en-US"/>
         </w:rPr>
       </w:pPr>
-      <w:r>
-        <w:rPr>
-          <w:lang w:val="en-US"/>
-        </w:rPr>
-        <w:t>Delete -&gt; only it is not used by any equipment.</w:t>
+      <w:proofErr w:type="gramStart"/>
+      <w:r>
+        <w:rPr>
+          <w:lang w:val="en-US"/>
+        </w:rPr>
+        <w:t>Delete -&gt; only it is not used by any equipment</w:t>
+      </w:r>
+      <w:proofErr w:type="gramEnd"/>
+      <w:r>
+        <w:rPr>
+          <w:lang w:val="en-US"/>
+        </w:rPr>
+        <w:t>.</w:t>
       </w:r>
     </w:p>
     <w:p>
@@ -6394,7 +6838,21 @@
         <w:rPr>
           <w:lang w:val="en-US"/>
         </w:rPr>
-        <w:t>Once study is finished it is no longer possible to add any new datasets</w:t>
+        <w:t xml:space="preserve">Once study is </w:t>
+      </w:r>
+      <w:proofErr w:type="gramStart"/>
+      <w:r>
+        <w:rPr>
+          <w:lang w:val="en-US"/>
+        </w:rPr>
+        <w:t>finished</w:t>
+      </w:r>
+      <w:proofErr w:type="gramEnd"/>
+      <w:r>
+        <w:rPr>
+          <w:lang w:val="en-US"/>
+        </w:rPr>
+        <w:t xml:space="preserve"> it is no longer possible to add any new datasets</w:t>
       </w:r>
       <w:commentRangeEnd w:id="57"/>
       <w:r>
@@ -6580,7 +7038,21 @@
         <w:rPr>
           <w:lang w:val="en-US"/>
         </w:rPr>
-        <w:t>Move the members’ management part directly to Edit page</w:t>
+        <w:t xml:space="preserve">Move the members’ management part directly to </w:t>
+      </w:r>
+      <w:proofErr w:type="gramStart"/>
+      <w:r>
+        <w:rPr>
+          <w:lang w:val="en-US"/>
+        </w:rPr>
+        <w:t>Edit</w:t>
+      </w:r>
+      <w:proofErr w:type="gramEnd"/>
+      <w:r>
+        <w:rPr>
+          <w:lang w:val="en-US"/>
+        </w:rPr>
+        <w:t xml:space="preserve"> page</w:t>
       </w:r>
     </w:p>
     <w:p>
@@ -6607,7 +7079,21 @@
         <w:rPr>
           <w:lang w:val="en-US"/>
         </w:rPr>
-        <w:t>In case there is only one center with one investigator he automatically becomes the principal investigator.</w:t>
+        <w:t xml:space="preserve">In case there is only one center with one </w:t>
+      </w:r>
+      <w:proofErr w:type="gramStart"/>
+      <w:r>
+        <w:rPr>
+          <w:lang w:val="en-US"/>
+        </w:rPr>
+        <w:t>investigator</w:t>
+      </w:r>
+      <w:proofErr w:type="gramEnd"/>
+      <w:r>
+        <w:rPr>
+          <w:lang w:val="en-US"/>
+        </w:rPr>
+        <w:t xml:space="preserve"> he automatically becomes the principal investigator.</w:t>
       </w:r>
     </w:p>
     <w:p>
@@ -6798,7 +7284,21 @@
         <w:rPr>
           <w:lang w:val="en-US"/>
         </w:rPr>
-        <w:t>Administrators can see all studies but other users (users, experts and guests) can only see study they are allowed to.</w:t>
+        <w:t xml:space="preserve">Administrators can see all studies but other users (users, experts and guests) can only see study they </w:t>
+      </w:r>
+      <w:proofErr w:type="gramStart"/>
+      <w:r>
+        <w:rPr>
+          <w:lang w:val="en-US"/>
+        </w:rPr>
+        <w:t>are allowed</w:t>
+      </w:r>
+      <w:proofErr w:type="gramEnd"/>
+      <w:r>
+        <w:rPr>
+          <w:lang w:val="en-US"/>
+        </w:rPr>
+        <w:t xml:space="preserve"> to.</w:t>
       </w:r>
     </w:p>
     <w:p>
@@ -7091,7 +7591,21 @@
         <w:rPr>
           <w:lang w:val="en-US"/>
         </w:rPr>
-        <w:t>Allows to modify all the fields, add/remove subjects, members, centers.</w:t>
+        <w:t xml:space="preserve">Allows to modify all the fields, add/remove subjects, members, </w:t>
+      </w:r>
+      <w:proofErr w:type="gramStart"/>
+      <w:r>
+        <w:rPr>
+          <w:lang w:val="en-US"/>
+        </w:rPr>
+        <w:t>centers</w:t>
+      </w:r>
+      <w:proofErr w:type="gramEnd"/>
+      <w:r>
+        <w:rPr>
+          <w:lang w:val="en-US"/>
+        </w:rPr>
+        <w:t>.</w:t>
       </w:r>
     </w:p>
     <w:p>
@@ -7118,7 +7632,21 @@
         <w:rPr>
           <w:lang w:val="en-US"/>
         </w:rPr>
-        <w:t>Can me deleted if it doesn’t have any examinations.</w:t>
+        <w:t xml:space="preserve">Can </w:t>
+      </w:r>
+      <w:proofErr w:type="gramStart"/>
+      <w:r>
+        <w:rPr>
+          <w:lang w:val="en-US"/>
+        </w:rPr>
+        <w:t>me</w:t>
+      </w:r>
+      <w:proofErr w:type="gramEnd"/>
+      <w:r>
+        <w:rPr>
+          <w:lang w:val="en-US"/>
+        </w:rPr>
+        <w:t xml:space="preserve"> deleted if it doesn’t have any examinations.</w:t>
       </w:r>
       <w:r>
         <w:rPr>
@@ -7138,7 +7666,21 @@
         <w:rPr>
           <w:lang w:val="en-US"/>
         </w:rPr>
-        <w:t>Study card is deleted or must be deleted before the study.</w:t>
+        <w:t xml:space="preserve">Study card </w:t>
+      </w:r>
+      <w:proofErr w:type="gramStart"/>
+      <w:r>
+        <w:rPr>
+          <w:lang w:val="en-US"/>
+        </w:rPr>
+        <w:t>is deleted</w:t>
+      </w:r>
+      <w:proofErr w:type="gramEnd"/>
+      <w:r>
+        <w:rPr>
+          <w:lang w:val="en-US"/>
+        </w:rPr>
+        <w:t xml:space="preserve"> or must be deleted before the study.</w:t>
       </w:r>
     </w:p>
     <w:p>
@@ -7198,8 +7740,17 @@
           <w:b/>
           <w:lang w:val="en-US"/>
         </w:rPr>
-        <w:t>Edit page</w:t>
-      </w:r>
+        <w:t xml:space="preserve">Edit </w:t>
+      </w:r>
+      <w:proofErr w:type="gramStart"/>
+      <w:r>
+        <w:rPr>
+          <w:b/>
+          <w:lang w:val="en-US"/>
+        </w:rPr>
+        <w:t>page</w:t>
+      </w:r>
+      <w:proofErr w:type="gramEnd"/>
       <w:r>
         <w:rPr>
           <w:lang w:val="en-US"/>
@@ -7217,7 +7768,21 @@
         <w:rPr>
           <w:lang w:val="en-US"/>
         </w:rPr>
-        <w:t>Only active users can be added to study.</w:t>
+        <w:t xml:space="preserve">Only active users </w:t>
+      </w:r>
+      <w:proofErr w:type="gramStart"/>
+      <w:r>
+        <w:rPr>
+          <w:lang w:val="en-US"/>
+        </w:rPr>
+        <w:t>can be added</w:t>
+      </w:r>
+      <w:proofErr w:type="gramEnd"/>
+      <w:r>
+        <w:rPr>
+          <w:lang w:val="en-US"/>
+        </w:rPr>
+        <w:t xml:space="preserve"> to study.</w:t>
       </w:r>
     </w:p>
     <w:p>
@@ -7244,7 +7809,21 @@
         <w:rPr>
           <w:lang w:val="en-US"/>
         </w:rPr>
-        <w:t xml:space="preserve">User can ask for rights to see study </w:t>
+        <w:t xml:space="preserve">User can ask </w:t>
+      </w:r>
+      <w:proofErr w:type="gramStart"/>
+      <w:r>
+        <w:rPr>
+          <w:lang w:val="en-US"/>
+        </w:rPr>
+        <w:t>for rights</w:t>
+      </w:r>
+      <w:proofErr w:type="gramEnd"/>
+      <w:r>
+        <w:rPr>
+          <w:lang w:val="en-US"/>
+        </w:rPr>
+        <w:t xml:space="preserve"> to see study </w:t>
       </w:r>
       <w:r>
         <w:rPr>
@@ -7448,7 +8027,21 @@
         <w:rPr>
           <w:lang w:val="en-US"/>
         </w:rPr>
-        <w:t xml:space="preserve"> (Neuroinfo, Small Animals)</w:t>
+        <w:t xml:space="preserve"> (</w:t>
+      </w:r>
+      <w:proofErr w:type="spellStart"/>
+      <w:r>
+        <w:rPr>
+          <w:lang w:val="en-US"/>
+        </w:rPr>
+        <w:t>Neuroinfo</w:t>
+      </w:r>
+      <w:proofErr w:type="spellEnd"/>
+      <w:r>
+        <w:rPr>
+          <w:lang w:val="en-US"/>
+        </w:rPr>
+        <w:t>, Small Animals)</w:t>
       </w:r>
     </w:p>
     <w:p>
@@ -7532,7 +8125,21 @@
         <w:rPr>
           <w:lang w:val="en-US"/>
         </w:rPr>
-        <w:t xml:space="preserve"> (Neuroinfo)</w:t>
+        <w:t xml:space="preserve"> (</w:t>
+      </w:r>
+      <w:proofErr w:type="spellStart"/>
+      <w:r>
+        <w:rPr>
+          <w:lang w:val="en-US"/>
+        </w:rPr>
+        <w:t>Neuroinfo</w:t>
+      </w:r>
+      <w:proofErr w:type="spellEnd"/>
+      <w:r>
+        <w:rPr>
+          <w:lang w:val="en-US"/>
+        </w:rPr>
+        <w:t>)</w:t>
       </w:r>
     </w:p>
     <w:p>
@@ -7542,6 +8149,7 @@
           <w:lang w:val="en-US"/>
         </w:rPr>
       </w:pPr>
+      <w:proofErr w:type="gramStart"/>
       <w:r>
         <w:rPr>
           <w:lang w:val="en-US"/>
@@ -7552,20 +8160,55 @@
         <w:rPr>
           <w:lang w:val="en-US"/>
         </w:rPr>
-        <w:t>the subject already anonymized?</w:t>
-      </w:r>
-    </w:p>
-    <w:p>
-      <w:pPr>
-        <w:rPr>
-          <w:lang w:val="en-US"/>
-        </w:rPr>
-      </w:pPr>
-      <w:r>
-        <w:rPr>
-          <w:lang w:val="en-US"/>
-        </w:rPr>
-        <w:t>This option is available only for Neuroinfo platform. Subject in OFSEP must be already anonymized.</w:t>
+        <w:t>the subject already anonymized</w:t>
+      </w:r>
+      <w:proofErr w:type="gramEnd"/>
+      <w:r>
+        <w:rPr>
+          <w:lang w:val="en-US"/>
+        </w:rPr>
+        <w:t>?</w:t>
+      </w:r>
+    </w:p>
+    <w:p>
+      <w:pPr>
+        <w:rPr>
+          <w:lang w:val="en-US"/>
+        </w:rPr>
+      </w:pPr>
+      <w:r>
+        <w:rPr>
+          <w:lang w:val="en-US"/>
+        </w:rPr>
+        <w:t xml:space="preserve">This option is available only for </w:t>
+      </w:r>
+      <w:proofErr w:type="spellStart"/>
+      <w:r>
+        <w:rPr>
+          <w:lang w:val="en-US"/>
+        </w:rPr>
+        <w:t>Neuroinfo</w:t>
+      </w:r>
+      <w:proofErr w:type="spellEnd"/>
+      <w:r>
+        <w:rPr>
+          <w:lang w:val="en-US"/>
+        </w:rPr>
+        <w:t xml:space="preserve"> platform. Subject in OFSEP </w:t>
+      </w:r>
+      <w:proofErr w:type="gramStart"/>
+      <w:r>
+        <w:rPr>
+          <w:lang w:val="en-US"/>
+        </w:rPr>
+        <w:t>must be already anonymized</w:t>
+      </w:r>
+      <w:proofErr w:type="gramEnd"/>
+      <w:r>
+        <w:rPr>
+          <w:lang w:val="en-US"/>
+        </w:rPr>
+        <w:t>.</w:t>
       </w:r>
     </w:p>
     <w:p>
@@ -7709,7 +8352,21 @@
         <w:rPr>
           <w:lang w:val="en-US"/>
         </w:rPr>
-        <w:t>Last name is not editable and is not stored in the database but is part of the hash key generated. (visible only during creation)</w:t>
+        <w:t>Last name is not editable and is not stored in the database but is part of the hash key generated. (</w:t>
+      </w:r>
+      <w:proofErr w:type="gramStart"/>
+      <w:r>
+        <w:rPr>
+          <w:lang w:val="en-US"/>
+        </w:rPr>
+        <w:t>visible</w:t>
+      </w:r>
+      <w:proofErr w:type="gramEnd"/>
+      <w:r>
+        <w:rPr>
+          <w:lang w:val="en-US"/>
+        </w:rPr>
+        <w:t xml:space="preserve"> only during creation)</w:t>
       </w:r>
     </w:p>
     <w:p>
@@ -7749,20 +8406,48 @@
         <w:rPr>
           <w:lang w:val="en-US"/>
         </w:rPr>
-        <w:t>Required on OFSEP platform does not appear in Neuroinfo.</w:t>
-      </w:r>
-    </w:p>
-    <w:p>
-      <w:pPr>
-        <w:rPr>
-          <w:lang w:val="en-US"/>
-        </w:rPr>
-      </w:pPr>
-      <w:r>
-        <w:rPr>
-          <w:lang w:val="en-US"/>
-        </w:rPr>
-        <w:t>Last name is not editable and is not stored in the database but is part of the hash key generated. (visible only during creation or import)</w:t>
+        <w:t xml:space="preserve">Required on OFSEP platform does not appear in </w:t>
+      </w:r>
+      <w:proofErr w:type="spellStart"/>
+      <w:r>
+        <w:rPr>
+          <w:lang w:val="en-US"/>
+        </w:rPr>
+        <w:t>Neuroinfo</w:t>
+      </w:r>
+      <w:proofErr w:type="spellEnd"/>
+      <w:r>
+        <w:rPr>
+          <w:lang w:val="en-US"/>
+        </w:rPr>
+        <w:t>.</w:t>
+      </w:r>
+    </w:p>
+    <w:p>
+      <w:pPr>
+        <w:rPr>
+          <w:lang w:val="en-US"/>
+        </w:rPr>
+      </w:pPr>
+      <w:r>
+        <w:rPr>
+          <w:lang w:val="en-US"/>
+        </w:rPr>
+        <w:t>Last name is not editable and is not stored in the database but is part of the hash key generated. (</w:t>
+      </w:r>
+      <w:proofErr w:type="gramStart"/>
+      <w:r>
+        <w:rPr>
+          <w:lang w:val="en-US"/>
+        </w:rPr>
+        <w:t>visible</w:t>
+      </w:r>
+      <w:proofErr w:type="gramEnd"/>
+      <w:r>
+        <w:rPr>
+          <w:lang w:val="en-US"/>
+        </w:rPr>
+        <w:t xml:space="preserve"> only during creation or import)</w:t>
       </w:r>
     </w:p>
     <w:p>
@@ -7821,7 +8506,14 @@
         <w:rPr>
           <w:lang w:val="en-US"/>
         </w:rPr>
-        <w:t>Birth date is partially anonymized – only the year is kept with day and month equal to 1</w:t>
+        <w:t xml:space="preserve">Birth date is partially anonymized – only the year is kept with day and month equal to </w:t>
+      </w:r>
+      <w:proofErr w:type="gramStart"/>
+      <w:r>
+        <w:rPr>
+          <w:lang w:val="en-US"/>
+        </w:rPr>
+        <w:t>1</w:t>
       </w:r>
       <w:r>
         <w:rPr>
@@ -7830,6 +8522,7 @@
         </w:rPr>
         <w:t>st</w:t>
       </w:r>
+      <w:proofErr w:type="gramEnd"/>
       <w:r>
         <w:rPr>
           <w:lang w:val="en-US"/>
@@ -7861,7 +8554,21 @@
         <w:rPr>
           <w:lang w:val="en-US"/>
         </w:rPr>
-        <w:t>Generated automatically, visible only during import in Shanoir Uploader.</w:t>
+        <w:t xml:space="preserve">Generated automatically, visible only during import in </w:t>
+      </w:r>
+      <w:proofErr w:type="spellStart"/>
+      <w:r>
+        <w:rPr>
+          <w:lang w:val="en-US"/>
+        </w:rPr>
+        <w:t>Shanoir</w:t>
+      </w:r>
+      <w:proofErr w:type="spellEnd"/>
+      <w:r>
+        <w:rPr>
+          <w:lang w:val="en-US"/>
+        </w:rPr>
+        <w:t xml:space="preserve"> Uploader.</w:t>
       </w:r>
     </w:p>
     <w:p>
@@ -7891,139 +8598,331 @@
           <w:lang w:val="en-GB"/>
         </w:rPr>
         <w:lastRenderedPageBreak/>
-        <w:t>PHK = SHA256(hashP1(first_name)|| hashP1(birth_name)|| hashP1(birth_date))</w:t>
-      </w:r>
+        <w:t xml:space="preserve">PHK = </w:t>
+      </w:r>
+      <w:proofErr w:type="gramStart"/>
       <w:r>
         <w:rPr>
           <w:i/>
           <w:lang w:val="en-GB"/>
         </w:rPr>
-        <w:t xml:space="preserve">, </w:t>
-      </w:r>
-    </w:p>
-    <w:p>
-      <w:pPr>
-        <w:jc w:val="center"/>
+        <w:t>SHA256(</w:t>
+      </w:r>
+      <w:proofErr w:type="gramEnd"/>
+      <w:r>
         <w:rPr>
           <w:i/>
           <w:lang w:val="en-GB"/>
         </w:rPr>
-      </w:pPr>
+        <w:t>hashP1(</w:t>
+      </w:r>
+      <w:proofErr w:type="spellStart"/>
       <w:r>
         <w:rPr>
           <w:i/>
           <w:lang w:val="en-GB"/>
         </w:rPr>
-        <w:t>«SHA256 »:  SHA_256 bits,</w:t>
-      </w:r>
-    </w:p>
-    <w:p>
-      <w:pPr>
-        <w:jc w:val="center"/>
+        <w:t>first_name</w:t>
+      </w:r>
+      <w:proofErr w:type="spellEnd"/>
+      <w:r>
         <w:rPr>
           <w:i/>
           <w:lang w:val="en-GB"/>
         </w:rPr>
-      </w:pPr>
+        <w:t>)|| hashP1(</w:t>
+      </w:r>
+      <w:proofErr w:type="spellStart"/>
       <w:r>
         <w:rPr>
           <w:i/>
           <w:lang w:val="en-GB"/>
         </w:rPr>
-        <w:t>«hashP1 » : Pseudonymus hash with soundex « 0 »,</w:t>
-      </w:r>
-    </w:p>
-    <w:p>
-      <w:pPr>
-        <w:rPr>
-          <w:lang w:val="en-GB"/>
-        </w:rPr>
-      </w:pPr>
-    </w:p>
-    <w:p>
-      <w:pPr>
-        <w:rPr>
-          <w:lang w:val="en-GB"/>
-        </w:rPr>
-      </w:pPr>
-      <w:r>
-        <w:rPr>
-          <w:lang w:val="en-GB"/>
-        </w:rPr>
-        <w:t>For Neuroinfo:</w:t>
-      </w:r>
-    </w:p>
-    <w:p>
-      <w:pPr>
-        <w:jc w:val="center"/>
+        <w:t>birth_name</w:t>
+      </w:r>
+      <w:proofErr w:type="spellEnd"/>
+      <w:r>
         <w:rPr>
           <w:i/>
           <w:lang w:val="en-GB"/>
         </w:rPr>
-      </w:pPr>
+        <w:t>)|| hashP1(</w:t>
+      </w:r>
+      <w:proofErr w:type="spellStart"/>
       <w:r>
         <w:rPr>
           <w:i/>
           <w:lang w:val="en-GB"/>
         </w:rPr>
-        <w:t xml:space="preserve">PHK = </w:t>
-      </w:r>
+        <w:t>birth_date</w:t>
+      </w:r>
+      <w:proofErr w:type="spellEnd"/>
       <w:r>
         <w:rPr>
           <w:i/>
           <w:lang w:val="en-GB"/>
         </w:rPr>
-        <w:t>SHA(first_name || last_name || birth_date)</w:t>
+        <w:t>))</w:t>
       </w:r>
       <w:r>
         <w:rPr>
           <w:i/>
           <w:lang w:val="en-GB"/>
         </w:rPr>
-        <w:t>«</w:t>
-      </w:r>
-      <w:r>
+        <w:t xml:space="preserve">, </w:t>
+      </w:r>
+    </w:p>
+    <w:p>
+      <w:pPr>
+        <w:jc w:val="center"/>
         <w:rPr>
           <w:i/>
           <w:lang w:val="en-GB"/>
         </w:rPr>
-        <w:t>SHA</w:t>
-      </w:r>
+      </w:pPr>
       <w:r>
         <w:rPr>
           <w:i/>
           <w:lang w:val="en-GB"/>
         </w:rPr>
-        <w:t>»:  SHA_</w:t>
-      </w:r>
-      <w:r>
+        <w:t>«SHA256 »:  SHA_256 bits,</w:t>
+      </w:r>
+    </w:p>
+    <w:p>
+      <w:pPr>
+        <w:jc w:val="center"/>
         <w:rPr>
           <w:i/>
           <w:lang w:val="en-GB"/>
         </w:rPr>
-        <w:t>algorithm 160 bits *</w:t>
-      </w:r>
+      </w:pPr>
       <w:r>
         <w:rPr>
           <w:i/>
           <w:lang w:val="en-GB"/>
         </w:rPr>
-        <w:t>,</w:t>
-      </w:r>
-    </w:p>
-    <w:p>
-      <w:pPr>
-        <w:jc w:val="center"/>
+        <w:t>«hashP1 </w:t>
+      </w:r>
+      <w:proofErr w:type="gramStart"/>
+      <w:r>
         <w:rPr>
           <w:i/>
           <w:lang w:val="en-GB"/>
         </w:rPr>
-      </w:pPr>
+        <w:t>» :</w:t>
+      </w:r>
+      <w:proofErr w:type="gramEnd"/>
       <w:r>
         <w:rPr>
           <w:i/>
           <w:lang w:val="en-GB"/>
         </w:rPr>
+        <w:t xml:space="preserve"> </w:t>
+      </w:r>
+      <w:proofErr w:type="spellStart"/>
+      <w:r>
+        <w:rPr>
+          <w:i/>
+          <w:lang w:val="en-GB"/>
+        </w:rPr>
+        <w:t>Pseudonymus</w:t>
+      </w:r>
+      <w:proofErr w:type="spellEnd"/>
+      <w:r>
+        <w:rPr>
+          <w:i/>
+          <w:lang w:val="en-GB"/>
+        </w:rPr>
+        <w:t xml:space="preserve"> hash with </w:t>
+      </w:r>
+      <w:proofErr w:type="spellStart"/>
+      <w:r>
+        <w:rPr>
+          <w:i/>
+          <w:lang w:val="en-GB"/>
+        </w:rPr>
+        <w:t>soundex</w:t>
+      </w:r>
+      <w:proofErr w:type="spellEnd"/>
+      <w:r>
+        <w:rPr>
+          <w:i/>
+          <w:lang w:val="en-GB"/>
+        </w:rPr>
+        <w:t xml:space="preserve"> « 0 »,</w:t>
+      </w:r>
+    </w:p>
+    <w:p>
+      <w:pPr>
+        <w:rPr>
+          <w:lang w:val="en-GB"/>
+        </w:rPr>
+      </w:pPr>
+    </w:p>
+    <w:p>
+      <w:pPr>
+        <w:rPr>
+          <w:lang w:val="en-GB"/>
+        </w:rPr>
+      </w:pPr>
+      <w:r>
+        <w:rPr>
+          <w:lang w:val="en-GB"/>
+        </w:rPr>
+        <w:t xml:space="preserve">For </w:t>
+      </w:r>
+      <w:proofErr w:type="spellStart"/>
+      <w:r>
+        <w:rPr>
+          <w:lang w:val="en-GB"/>
+        </w:rPr>
+        <w:t>Neuroinfo</w:t>
+      </w:r>
+      <w:proofErr w:type="spellEnd"/>
+      <w:r>
+        <w:rPr>
+          <w:lang w:val="en-GB"/>
+        </w:rPr>
+        <w:t>:</w:t>
+      </w:r>
+    </w:p>
+    <w:p>
+      <w:pPr>
+        <w:jc w:val="center"/>
+        <w:rPr>
+          <w:i/>
+          <w:lang w:val="en-GB"/>
+        </w:rPr>
+      </w:pPr>
+      <w:r>
+        <w:rPr>
+          <w:i/>
+          <w:lang w:val="en-GB"/>
+        </w:rPr>
+        <w:t xml:space="preserve">PHK = </w:t>
+      </w:r>
+      <w:proofErr w:type="gramStart"/>
+      <w:r>
+        <w:rPr>
+          <w:i/>
+          <w:lang w:val="en-GB"/>
+        </w:rPr>
+        <w:t>SHA(</w:t>
+      </w:r>
+      <w:proofErr w:type="spellStart"/>
+      <w:proofErr w:type="gramEnd"/>
+      <w:r>
+        <w:rPr>
+          <w:i/>
+          <w:lang w:val="en-GB"/>
+        </w:rPr>
+        <w:t>first_name</w:t>
+      </w:r>
+      <w:proofErr w:type="spellEnd"/>
+      <w:r>
+        <w:rPr>
+          <w:i/>
+          <w:lang w:val="en-GB"/>
+        </w:rPr>
+        <w:t xml:space="preserve"> || </w:t>
+      </w:r>
+      <w:proofErr w:type="spellStart"/>
+      <w:r>
+        <w:rPr>
+          <w:i/>
+          <w:lang w:val="en-GB"/>
+        </w:rPr>
+        <w:t>last_name</w:t>
+      </w:r>
+      <w:proofErr w:type="spellEnd"/>
+      <w:r>
+        <w:rPr>
+          <w:i/>
+          <w:lang w:val="en-GB"/>
+        </w:rPr>
+        <w:t xml:space="preserve"> || </w:t>
+      </w:r>
+      <w:proofErr w:type="spellStart"/>
+      <w:r>
+        <w:rPr>
+          <w:i/>
+          <w:lang w:val="en-GB"/>
+        </w:rPr>
+        <w:t>birth_date</w:t>
+      </w:r>
+      <w:proofErr w:type="spellEnd"/>
+      <w:r>
+        <w:rPr>
+          <w:i/>
+          <w:lang w:val="en-GB"/>
+        </w:rPr>
+        <w:t>)</w:t>
+      </w:r>
+      <w:r>
+        <w:rPr>
+          <w:i/>
+          <w:lang w:val="en-GB"/>
+        </w:rPr>
+        <w:t>«</w:t>
+      </w:r>
+      <w:r>
+        <w:rPr>
+          <w:i/>
+          <w:lang w:val="en-GB"/>
+        </w:rPr>
+        <w:t>SHA</w:t>
+      </w:r>
+      <w:r>
+        <w:rPr>
+          <w:i/>
+          <w:lang w:val="en-GB"/>
+        </w:rPr>
+        <w:t xml:space="preserve">»:  </w:t>
+      </w:r>
+      <w:proofErr w:type="spellStart"/>
+      <w:r>
+        <w:rPr>
+          <w:i/>
+          <w:lang w:val="en-GB"/>
+        </w:rPr>
+        <w:t>SHA_</w:t>
+      </w:r>
+      <w:r>
+        <w:rPr>
+          <w:i/>
+          <w:lang w:val="en-GB"/>
+        </w:rPr>
+        <w:t>algorithm</w:t>
+      </w:r>
+      <w:proofErr w:type="spellEnd"/>
+      <w:r>
+        <w:rPr>
+          <w:i/>
+          <w:lang w:val="en-GB"/>
+        </w:rPr>
+        <w:t xml:space="preserve"> 160 bits *</w:t>
+      </w:r>
+      <w:r>
+        <w:rPr>
+          <w:i/>
+          <w:lang w:val="en-GB"/>
+        </w:rPr>
+        <w:t>,</w:t>
+      </w:r>
+    </w:p>
+    <w:p>
+      <w:pPr>
+        <w:jc w:val="center"/>
+        <w:rPr>
+          <w:i/>
+          <w:lang w:val="en-GB"/>
+        </w:rPr>
+      </w:pPr>
+      <w:r>
+        <w:rPr>
+          <w:i/>
+          <w:lang w:val="en-GB"/>
+        </w:rPr>
         <w:t>« || »:  concatenation symbol.</w:t>
       </w:r>
     </w:p>
@@ -8207,7 +9106,21 @@
         <w:rPr>
           <w:lang w:val="en-US"/>
         </w:rPr>
-        <w:t>List of studies the subject is attached to.</w:t>
+        <w:t xml:space="preserve">List of studies the subject </w:t>
+      </w:r>
+      <w:proofErr w:type="gramStart"/>
+      <w:r>
+        <w:rPr>
+          <w:lang w:val="en-US"/>
+        </w:rPr>
+        <w:t>is attached</w:t>
+      </w:r>
+      <w:proofErr w:type="gramEnd"/>
+      <w:r>
+        <w:rPr>
+          <w:lang w:val="en-US"/>
+        </w:rPr>
+        <w:t xml:space="preserve"> to.</w:t>
       </w:r>
     </w:p>
     <w:p>
@@ -8239,7 +9152,35 @@
         <w:rPr>
           <w:lang w:val="en-US"/>
         </w:rPr>
-        <w:t xml:space="preserve">During import from Shanoir Uploader subject can be automatically attached to </w:t>
+        <w:t xml:space="preserve">During import from </w:t>
+      </w:r>
+      <w:proofErr w:type="spellStart"/>
+      <w:r>
+        <w:rPr>
+          <w:lang w:val="en-US"/>
+        </w:rPr>
+        <w:t>Shanoir</w:t>
+      </w:r>
+      <w:proofErr w:type="spellEnd"/>
+      <w:r>
+        <w:rPr>
+          <w:lang w:val="en-US"/>
+        </w:rPr>
+        <w:t xml:space="preserve"> Uploader subject </w:t>
+      </w:r>
+      <w:proofErr w:type="gramStart"/>
+      <w:r>
+        <w:rPr>
+          <w:lang w:val="en-US"/>
+        </w:rPr>
+        <w:t>can be automatically attached</w:t>
+      </w:r>
+      <w:proofErr w:type="gramEnd"/>
+      <w:r>
+        <w:rPr>
+          <w:lang w:val="en-US"/>
+        </w:rPr>
+        <w:t xml:space="preserve"> to </w:t>
       </w:r>
       <w:r>
         <w:rPr>
@@ -8306,20 +9247,62 @@
         <w:rPr>
           <w:lang w:val="en-US"/>
         </w:rPr>
-        <w:t>Subject can be created using UI or Shanoir Uploader.</w:t>
-      </w:r>
-    </w:p>
-    <w:p>
-      <w:pPr>
-        <w:rPr>
-          <w:lang w:val="en-US"/>
-        </w:rPr>
-      </w:pPr>
-      <w:r>
-        <w:rPr>
-          <w:lang w:val="en-US"/>
-        </w:rPr>
-        <w:t>Fields First name, Last name and Birth date are obligatory. For OFSEP Birth name is obligatory as well.</w:t>
+        <w:t xml:space="preserve">Subject </w:t>
+      </w:r>
+      <w:proofErr w:type="gramStart"/>
+      <w:r>
+        <w:rPr>
+          <w:lang w:val="en-US"/>
+        </w:rPr>
+        <w:t>can be created</w:t>
+      </w:r>
+      <w:proofErr w:type="gramEnd"/>
+      <w:r>
+        <w:rPr>
+          <w:lang w:val="en-US"/>
+        </w:rPr>
+        <w:t xml:space="preserve"> using UI or </w:t>
+      </w:r>
+      <w:proofErr w:type="spellStart"/>
+      <w:r>
+        <w:rPr>
+          <w:lang w:val="en-US"/>
+        </w:rPr>
+        <w:t>Shanoir</w:t>
+      </w:r>
+      <w:proofErr w:type="spellEnd"/>
+      <w:r>
+        <w:rPr>
+          <w:lang w:val="en-US"/>
+        </w:rPr>
+        <w:t xml:space="preserve"> Uploader.</w:t>
+      </w:r>
+    </w:p>
+    <w:p>
+      <w:pPr>
+        <w:rPr>
+          <w:lang w:val="en-US"/>
+        </w:rPr>
+      </w:pPr>
+      <w:r>
+        <w:rPr>
+          <w:lang w:val="en-US"/>
+        </w:rPr>
+        <w:t xml:space="preserve">Fields First name, </w:t>
+      </w:r>
+      <w:proofErr w:type="gramStart"/>
+      <w:r>
+        <w:rPr>
+          <w:lang w:val="en-US"/>
+        </w:rPr>
+        <w:t>Last</w:t>
+      </w:r>
+      <w:proofErr w:type="gramEnd"/>
+      <w:r>
+        <w:rPr>
+          <w:lang w:val="en-US"/>
+        </w:rPr>
+        <w:t xml:space="preserve"> name and Birth date are obligatory. For OFSEP Birth name is obligatory as well.</w:t>
       </w:r>
     </w:p>
     <w:p>
@@ -8346,7 +9329,35 @@
         <w:rPr>
           <w:lang w:val="en-US"/>
         </w:rPr>
-        <w:t>Subject can be modified via UI. Names cannot be modified.</w:t>
+        <w:t xml:space="preserve">Subject </w:t>
+      </w:r>
+      <w:proofErr w:type="gramStart"/>
+      <w:r>
+        <w:rPr>
+          <w:lang w:val="en-US"/>
+        </w:rPr>
+        <w:t>can be modified</w:t>
+      </w:r>
+      <w:proofErr w:type="gramEnd"/>
+      <w:r>
+        <w:rPr>
+          <w:lang w:val="en-US"/>
+        </w:rPr>
+        <w:t xml:space="preserve"> via UI. Names </w:t>
+      </w:r>
+      <w:proofErr w:type="gramStart"/>
+      <w:r>
+        <w:rPr>
+          <w:lang w:val="en-US"/>
+        </w:rPr>
+        <w:t>cannot be modified</w:t>
+      </w:r>
+      <w:proofErr w:type="gramEnd"/>
+      <w:r>
+        <w:rPr>
+          <w:lang w:val="en-US"/>
+        </w:rPr>
+        <w:t>.</w:t>
       </w:r>
     </w:p>
     <w:p>
@@ -8401,8 +9412,16 @@
         <w:rPr>
           <w:lang w:val="en-US"/>
         </w:rPr>
-        <w:t>Subject can be deleted only if he doesn’t</w:t>
-      </w:r>
+        <w:t xml:space="preserve">Subject can be deleted only if he </w:t>
+      </w:r>
+      <w:proofErr w:type="gramStart"/>
+      <w:r>
+        <w:rPr>
+          <w:lang w:val="en-US"/>
+        </w:rPr>
+        <w:t>doesn’t</w:t>
+      </w:r>
+      <w:proofErr w:type="gramEnd"/>
       <w:r>
         <w:rPr>
           <w:lang w:val="en-US"/>
@@ -8413,7 +9432,21 @@
         <w:rPr>
           <w:lang w:val="en-US"/>
         </w:rPr>
-        <w:t xml:space="preserve"> Link with study is deleted as well.</w:t>
+        <w:t xml:space="preserve"> Link with study </w:t>
+      </w:r>
+      <w:proofErr w:type="gramStart"/>
+      <w:r>
+        <w:rPr>
+          <w:lang w:val="en-US"/>
+        </w:rPr>
+        <w:t>is deleted</w:t>
+      </w:r>
+      <w:proofErr w:type="gramEnd"/>
+      <w:r>
+        <w:rPr>
+          <w:lang w:val="en-US"/>
+        </w:rPr>
+        <w:t xml:space="preserve"> as well.</w:t>
       </w:r>
     </w:p>
     <w:p>
@@ -8440,7 +9473,21 @@
         <w:rPr>
           <w:lang w:val="en-US"/>
         </w:rPr>
-        <w:t>Subject can always be attached to new study</w:t>
+        <w:t xml:space="preserve">Subject </w:t>
+      </w:r>
+      <w:proofErr w:type="gramStart"/>
+      <w:r>
+        <w:rPr>
+          <w:lang w:val="en-US"/>
+        </w:rPr>
+        <w:t>can always be attached</w:t>
+      </w:r>
+      <w:proofErr w:type="gramEnd"/>
+      <w:r>
+        <w:rPr>
+          <w:lang w:val="en-US"/>
+        </w:rPr>
+        <w:t xml:space="preserve"> to new study</w:t>
       </w:r>
       <w:r>
         <w:rPr>
@@ -8465,7 +9512,21 @@
         <w:rPr>
           <w:lang w:val="en-US"/>
         </w:rPr>
-        <w:t>Relation between study and subject is described as:</w:t>
+        <w:t xml:space="preserve">Relation between study and subject </w:t>
+      </w:r>
+      <w:proofErr w:type="gramStart"/>
+      <w:r>
+        <w:rPr>
+          <w:lang w:val="en-US"/>
+        </w:rPr>
+        <w:t>is described as</w:t>
+      </w:r>
+      <w:proofErr w:type="gramEnd"/>
+      <w:r>
+        <w:rPr>
+          <w:lang w:val="en-US"/>
+        </w:rPr>
+        <w:t>:</w:t>
       </w:r>
     </w:p>
     <w:p>
@@ -8491,8 +9552,6 @@
         </w:rPr>
         <w:t xml:space="preserve"> (if this field is empty then subject appears on the list of subjects with his common name)</w:t>
       </w:r>
-      <w:bookmarkStart w:id="61" w:name="_GoBack"/>
-      <w:bookmarkEnd w:id="61"/>
     </w:p>
     <w:p>
       <w:pPr>
@@ -8608,7 +9667,21 @@
         <w:rPr>
           <w:lang w:val="en-US"/>
         </w:rPr>
-        <w:t>List studies the subject is attached to.</w:t>
+        <w:t xml:space="preserve">List studies the subject </w:t>
+      </w:r>
+      <w:proofErr w:type="gramStart"/>
+      <w:r>
+        <w:rPr>
+          <w:lang w:val="en-US"/>
+        </w:rPr>
+        <w:t>is attached</w:t>
+      </w:r>
+      <w:proofErr w:type="gramEnd"/>
+      <w:r>
+        <w:rPr>
+          <w:lang w:val="en-US"/>
+        </w:rPr>
+        <w:t xml:space="preserve"> to.</w:t>
       </w:r>
     </w:p>
     <w:p>
@@ -8635,7 +9708,21 @@
         <w:rPr>
           <w:lang w:val="en-US"/>
         </w:rPr>
-        <w:t>Subject can be removed from study.</w:t>
+        <w:t xml:space="preserve">Subject </w:t>
+      </w:r>
+      <w:proofErr w:type="gramStart"/>
+      <w:r>
+        <w:rPr>
+          <w:lang w:val="en-US"/>
+        </w:rPr>
+        <w:t>can be removed</w:t>
+      </w:r>
+      <w:proofErr w:type="gramEnd"/>
+      <w:r>
+        <w:rPr>
+          <w:lang w:val="en-US"/>
+        </w:rPr>
+        <w:t xml:space="preserve"> from study.</w:t>
       </w:r>
       <w:r>
         <w:rPr>
@@ -8659,7 +9746,7 @@
           <w:lang w:val="en-US"/>
         </w:rPr>
       </w:pPr>
-      <w:bookmarkStart w:id="62" w:name="_Toc478398130"/>
+      <w:bookmarkStart w:id="61" w:name="_Toc478398130"/>
       <w:r>
         <w:rPr>
           <w:lang w:val="en-US"/>
@@ -8672,7 +9759,7 @@
         </w:rPr>
         <w:t>Architecture</w:t>
       </w:r>
-      <w:bookmarkEnd w:id="62"/>
+      <w:bookmarkEnd w:id="61"/>
     </w:p>
     <w:p>
       <w:pPr>
@@ -8682,30 +9769,30 @@
           <w:lang w:val="en-US"/>
         </w:rPr>
       </w:pPr>
-      <w:bookmarkStart w:id="63" w:name="_Toc478398131"/>
+      <w:bookmarkStart w:id="62" w:name="_Toc478398131"/>
       <w:r>
         <w:rPr>
           <w:lang w:val="en-US"/>
         </w:rPr>
         <w:t>Interfaces</w:t>
       </w:r>
+      <w:bookmarkEnd w:id="62"/>
+    </w:p>
+    <w:p>
+      <w:pPr>
+        <w:pStyle w:val="Heading3"/>
+        <w:rPr>
+          <w:lang w:val="en-US"/>
+        </w:rPr>
+      </w:pPr>
+      <w:bookmarkStart w:id="63" w:name="_Toc478398132"/>
+      <w:r>
+        <w:rPr>
+          <w:lang w:val="en-US"/>
+        </w:rPr>
+        <w:t>Communication with other microservices</w:t>
+      </w:r>
       <w:bookmarkEnd w:id="63"/>
-    </w:p>
-    <w:p>
-      <w:pPr>
-        <w:pStyle w:val="Heading3"/>
-        <w:rPr>
-          <w:lang w:val="en-US"/>
-        </w:rPr>
-      </w:pPr>
-      <w:bookmarkStart w:id="64" w:name="_Toc478398132"/>
-      <w:r>
-        <w:rPr>
-          <w:lang w:val="en-US"/>
-        </w:rPr>
-        <w:t>Communication with other microservices</w:t>
-      </w:r>
-      <w:bookmarkEnd w:id="64"/>
     </w:p>
     <w:p>
       <w:pPr>
@@ -8774,7 +9861,21 @@
         <w:rPr>
           <w:lang w:val="en-US"/>
         </w:rPr>
-        <w:t>Get details of user already in study (GET /users/{userId})</w:t>
+        <w:t>Get details of user already in study (GET /users/{</w:t>
+      </w:r>
+      <w:proofErr w:type="spellStart"/>
+      <w:r>
+        <w:rPr>
+          <w:lang w:val="en-US"/>
+        </w:rPr>
+        <w:t>userId</w:t>
+      </w:r>
+      <w:proofErr w:type="spellEnd"/>
+      <w:r>
+        <w:rPr>
+          <w:lang w:val="en-US"/>
+        </w:rPr>
+        <w:t>})</w:t>
       </w:r>
     </w:p>
     <w:p>
@@ -8805,7 +9906,21 @@
         <w:rPr>
           <w:lang w:val="en-US"/>
         </w:rPr>
-        <w:t>The ID of the users in the study are kept in MS Study along with their role.</w:t>
+        <w:t xml:space="preserve">The ID of the users in the study </w:t>
+      </w:r>
+      <w:proofErr w:type="gramStart"/>
+      <w:r>
+        <w:rPr>
+          <w:lang w:val="en-US"/>
+        </w:rPr>
+        <w:t>are kept</w:t>
+      </w:r>
+      <w:proofErr w:type="gramEnd"/>
+      <w:r>
+        <w:rPr>
+          <w:lang w:val="en-US"/>
+        </w:rPr>
+        <w:t xml:space="preserve"> in MS Study along with their role.</w:t>
       </w:r>
     </w:p>
     <w:p>
@@ -8874,7 +9989,21 @@
         <w:rPr>
           <w:lang w:val="en-US"/>
         </w:rPr>
-        <w:t>Get list centers/inv etc. that are linked to study</w:t>
+        <w:t>Get list centers/</w:t>
+      </w:r>
+      <w:proofErr w:type="spellStart"/>
+      <w:r>
+        <w:rPr>
+          <w:lang w:val="en-US"/>
+        </w:rPr>
+        <w:t>inv</w:t>
+      </w:r>
+      <w:proofErr w:type="spellEnd"/>
+      <w:r>
+        <w:rPr>
+          <w:lang w:val="en-US"/>
+        </w:rPr>
+        <w:t xml:space="preserve"> etc. that are linked to study</w:t>
       </w:r>
     </w:p>
     <w:p>
@@ -9134,26 +10263,76 @@
           <w:lang w:val="en-US"/>
         </w:rPr>
       </w:pPr>
-      <w:bookmarkStart w:id="65" w:name="_Toc478398133"/>
-      <w:r>
-        <w:rPr>
-          <w:lang w:val="en-US"/>
-        </w:rPr>
-        <w:t>Communication with Shanoir</w:t>
-      </w:r>
-      <w:bookmarkEnd w:id="65"/>
-    </w:p>
-    <w:p>
-      <w:pPr>
-        <w:rPr>
-          <w:lang w:val="en-US"/>
-        </w:rPr>
-      </w:pPr>
-      <w:r>
-        <w:rPr>
-          <w:lang w:val="en-US"/>
-        </w:rPr>
-        <w:t xml:space="preserve">Every time a request is sent from Shanoir, it arrives via MQ to Shanoir-NG. </w:t>
+      <w:bookmarkStart w:id="64" w:name="_Toc478398133"/>
+      <w:r>
+        <w:rPr>
+          <w:lang w:val="en-US"/>
+        </w:rPr>
+        <w:t xml:space="preserve">Communication with </w:t>
+      </w:r>
+      <w:proofErr w:type="spellStart"/>
+      <w:r>
+        <w:rPr>
+          <w:lang w:val="en-US"/>
+        </w:rPr>
+        <w:t>Shanoir</w:t>
+      </w:r>
+      <w:bookmarkEnd w:id="64"/>
+      <w:proofErr w:type="spellEnd"/>
+    </w:p>
+    <w:p>
+      <w:pPr>
+        <w:rPr>
+          <w:lang w:val="en-US"/>
+        </w:rPr>
+      </w:pPr>
+      <w:r>
+        <w:rPr>
+          <w:lang w:val="en-US"/>
+        </w:rPr>
+        <w:t xml:space="preserve">Every time a request </w:t>
+      </w:r>
+      <w:proofErr w:type="gramStart"/>
+      <w:r>
+        <w:rPr>
+          <w:lang w:val="en-US"/>
+        </w:rPr>
+        <w:t>is sent</w:t>
+      </w:r>
+      <w:proofErr w:type="gramEnd"/>
+      <w:r>
+        <w:rPr>
+          <w:lang w:val="en-US"/>
+        </w:rPr>
+        <w:t xml:space="preserve"> from </w:t>
+      </w:r>
+      <w:proofErr w:type="spellStart"/>
+      <w:r>
+        <w:rPr>
+          <w:lang w:val="en-US"/>
+        </w:rPr>
+        <w:t>Shanoir</w:t>
+      </w:r>
+      <w:proofErr w:type="spellEnd"/>
+      <w:r>
+        <w:rPr>
+          <w:lang w:val="en-US"/>
+        </w:rPr>
+        <w:t xml:space="preserve">, it arrives via MQ to </w:t>
+      </w:r>
+      <w:proofErr w:type="spellStart"/>
+      <w:r>
+        <w:rPr>
+          <w:lang w:val="en-US"/>
+        </w:rPr>
+        <w:t>Shanoir</w:t>
+      </w:r>
+      <w:proofErr w:type="spellEnd"/>
+      <w:r>
+        <w:rPr>
+          <w:lang w:val="en-US"/>
+        </w:rPr>
+        <w:t xml:space="preserve">-NG. </w:t>
       </w:r>
     </w:p>
     <w:sectPr>
@@ -9168,7 +10347,7 @@
 
 <file path=word/comments.xml><?xml version="1.0" encoding="utf-8"?>
 <w:comments xmlns:wpc="http://schemas.microsoft.com/office/word/2010/wordprocessingCanvas" xmlns:cx="http://schemas.microsoft.com/office/drawing/2014/chartex" xmlns:cx1="http://schemas.microsoft.com/office/drawing/2015/9/8/chartex" xmlns:mc="http://schemas.openxmlformats.org/markup-compatibility/2006" xmlns:o="urn:schemas-microsoft-com:office:office" xmlns:r="http://schemas.openxmlformats.org/officeDocument/2006/relationships" xmlns:m="http://schemas.openxmlformats.org/officeDocument/2006/math" xmlns:v="urn:schemas-microsoft-com:vml" xmlns:wp14="http://schemas.microsoft.com/office/word/2010/wordprocessingDrawing" xmlns:wp="http://schemas.openxmlformats.org/drawingml/2006/wordprocessingDrawing" xmlns:w10="urn:schemas-microsoft-com:office:word" xmlns:w="http://schemas.openxmlformats.org/wordprocessingml/2006/main" xmlns:w14="http://schemas.microsoft.com/office/word/2010/wordml" xmlns:w15="http://schemas.microsoft.com/office/word/2012/wordml" xmlns:w16se="http://schemas.microsoft.com/office/word/2015/wordml/symex" xmlns:wpg="http://schemas.microsoft.com/office/word/2010/wordprocessingGroup" xmlns:wpi="http://schemas.microsoft.com/office/word/2010/wordprocessingInk" xmlns:wne="http://schemas.microsoft.com/office/word/2006/wordml" xmlns:wps="http://schemas.microsoft.com/office/word/2010/wordprocessingShape" mc:Ignorable="w14 w15 w16se wp14">
-  <w:comment w:id="4" w:author="Aneta Morawin" w:date="2017-01-19T14:17:00Z" w:initials="AM">
+  <w:comment w:id="5" w:author="Aneta Morawin" w:date="2017-01-19T14:17:00Z" w:initials="AM">
     <w:p>
       <w:pPr>
         <w:pStyle w:val="CommentText"/>
@@ -9186,24 +10365,44 @@
         <w:rPr>
           <w:lang w:val="en-US"/>
         </w:rPr>
-        <w:t>Do we need it ? What is it suppose to do ?</w:t>
-      </w:r>
-    </w:p>
-  </w:comment>
-  <w:comment w:id="20" w:author="Aneta Morawin" w:date="2017-02-17T09:37:00Z" w:initials="AM">
-    <w:p>
-      <w:pPr>
-        <w:pStyle w:val="CommentText"/>
-      </w:pPr>
-      <w:r>
-        <w:rPr>
-          <w:rStyle w:val="CommentReference"/>
-        </w:rPr>
-        <w:annotationRef/>
-      </w:r>
-      <w:r>
-        <w:t>To discuss</w:t>
-      </w:r>
+        <w:t xml:space="preserve">Do we need </w:t>
+      </w:r>
+      <w:proofErr w:type="gramStart"/>
+      <w:r>
+        <w:rPr>
+          <w:lang w:val="en-US"/>
+        </w:rPr>
+        <w:t>it ?</w:t>
+      </w:r>
+      <w:proofErr w:type="gramEnd"/>
+      <w:r>
+        <w:rPr>
+          <w:lang w:val="en-US"/>
+        </w:rPr>
+        <w:t xml:space="preserve"> What is it </w:t>
+      </w:r>
+      <w:proofErr w:type="spellStart"/>
+      <w:r>
+        <w:rPr>
+          <w:lang w:val="en-US"/>
+        </w:rPr>
+        <w:t>suppose to</w:t>
+      </w:r>
+      <w:proofErr w:type="spellEnd"/>
+      <w:r>
+        <w:rPr>
+          <w:lang w:val="en-US"/>
+        </w:rPr>
+        <w:t xml:space="preserve"> </w:t>
+      </w:r>
+      <w:proofErr w:type="gramStart"/>
+      <w:r>
+        <w:rPr>
+          <w:lang w:val="en-US"/>
+        </w:rPr>
+        <w:t>do ?</w:t>
+      </w:r>
+      <w:proofErr w:type="gramEnd"/>
     </w:p>
   </w:comment>
   <w:comment w:id="57" w:author="Aneta Morawin" w:date="2017-01-17T15:41:00Z" w:initials="AM">
@@ -9218,7 +10417,15 @@
         <w:annotationRef/>
       </w:r>
       <w:r>
-        <w:t>Is it ?</w:t>
+        <w:t xml:space="preserve">Is </w:t>
+      </w:r>
+      <w:proofErr w:type="spellStart"/>
+      <w:r>
+        <w:t>it</w:t>
+      </w:r>
+      <w:proofErr w:type="spellEnd"/>
+      <w:r>
+        <w:t> ?</w:t>
       </w:r>
     </w:p>
   </w:comment>
@@ -9244,7 +10451,6 @@
 <file path=word/commentsExtended.xml><?xml version="1.0" encoding="utf-8"?>
 <w15:commentsEx xmlns:wpc="http://schemas.microsoft.com/office/word/2010/wordprocessingCanvas" xmlns:cx="http://schemas.microsoft.com/office/drawing/2014/chartex" xmlns:cx1="http://schemas.microsoft.com/office/drawing/2015/9/8/chartex" xmlns:mc="http://schemas.openxmlformats.org/markup-compatibility/2006" xmlns:o="urn:schemas-microsoft-com:office:office" xmlns:r="http://schemas.openxmlformats.org/officeDocument/2006/relationships" xmlns:m="http://schemas.openxmlformats.org/officeDocument/2006/math" xmlns:v="urn:schemas-microsoft-com:vml" xmlns:wp14="http://schemas.microsoft.com/office/word/2010/wordprocessingDrawing" xmlns:wp="http://schemas.openxmlformats.org/drawingml/2006/wordprocessingDrawing" xmlns:w10="urn:schemas-microsoft-com:office:word" xmlns:w="http://schemas.openxmlformats.org/wordprocessingml/2006/main" xmlns:w14="http://schemas.microsoft.com/office/word/2010/wordml" xmlns:w15="http://schemas.microsoft.com/office/word/2012/wordml" xmlns:w16se="http://schemas.microsoft.com/office/word/2015/wordml/symex" xmlns:wpg="http://schemas.microsoft.com/office/word/2010/wordprocessingGroup" xmlns:wpi="http://schemas.microsoft.com/office/word/2010/wordprocessingInk" xmlns:wne="http://schemas.microsoft.com/office/word/2006/wordml" xmlns:wps="http://schemas.microsoft.com/office/word/2010/wordprocessingShape" mc:Ignorable="w14 w15 w16se wp14">
   <w15:commentEx w15:paraId="3C085F75" w15:done="0"/>
-  <w15:commentEx w15:paraId="013B86C0" w15:done="0"/>
   <w15:commentEx w15:paraId="228C935A" w15:done="0"/>
   <w15:commentEx w15:paraId="18F5B29A" w15:done="0"/>
 </w15:commentsEx>
@@ -13276,7 +14482,7 @@
 </file>
 
 <file path=customXml/itemProps1.xml><?xml version="1.0" encoding="utf-8"?>
-<ds:datastoreItem xmlns:ds="http://schemas.openxmlformats.org/officeDocument/2006/customXml" ds:itemID="{9BC9E1AF-8FA8-4A30-8232-93B0497E4364}">
+<ds:datastoreItem xmlns:ds="http://schemas.openxmlformats.org/officeDocument/2006/customXml" ds:itemID="{AFA98F8B-9FB8-428E-B988-8F99A5364080}">
   <ds:schemaRefs>
     <ds:schemaRef ds:uri="http://schemas.openxmlformats.org/officeDocument/2006/bibliography"/>
   </ds:schemaRefs>

</xml_diff>